<commit_message>
finished the modification of PGM
</commit_message>
<xml_diff>
--- a/0915ANT-DevFile.docx
+++ b/0915ANT-DevFile.docx
@@ -15,7 +15,7 @@
           <w:noProof/>
         </w:rPr>
         <w:drawing>
-          <wp:inline distT="0" distB="0" distL="0" distR="0">
+          <wp:inline distT="0" distB="0" distL="0" distR="0" wp14:anchorId="266B6294" wp14:editId="00B1830A">
             <wp:extent cx="659765" cy="676910"/>
             <wp:effectExtent l="0" t="0" r="6985" b="0"/>
             <wp:docPr id="3" name="图片 3"/>
@@ -1228,7 +1228,7 @@
         <w:jc w:val="center"/>
       </w:pPr>
       <w:r>
-        <w:pict>
+        <w:pict w14:anchorId="34FCBDBF">
           <v:shapetype id="_x0000_t75" coordsize="21600,21600" o:spt="75" o:preferrelative="t" path="m@4@5l@4@11@9@11@9@5xe" filled="f" stroked="f">
             <v:stroke joinstyle="miter"/>
             <v:formulas>
@@ -1248,7 +1248,7 @@
             <v:path o:extrusionok="f" gradientshapeok="t" o:connecttype="rect"/>
             <o:lock v:ext="edit" aspectratio="t"/>
           </v:shapetype>
-          <v:shape id="_x0000_i1025" type="#_x0000_t75" style="width:281.5pt;height:199.5pt">
+          <v:shape id="_x0000_i1025" type="#_x0000_t75" style="width:281.55pt;height:199.35pt">
             <v:imagedata r:id="rId10" o:title=""/>
           </v:shape>
         </w:pict>
@@ -1798,8 +1798,8 @@
         <w:jc w:val="center"/>
       </w:pPr>
       <w:r>
-        <w:pict>
-          <v:shape id="_x0000_i1026" type="#_x0000_t75" style="width:261.5pt;height:164pt">
+        <w:pict w14:anchorId="5F081B2F">
+          <v:shape id="_x0000_i1026" type="#_x0000_t75" style="width:261.65pt;height:164.4pt">
             <v:imagedata r:id="rId11" o:title=""/>
           </v:shape>
         </w:pict>
@@ -2614,11 +2614,11 @@
         <w:jc w:val="center"/>
       </w:pPr>
       <w:r>
-        <w:object w:dxaOrig="25351" w:dyaOrig="7911">
-          <v:shape id="_x0000_i1027" type="#_x0000_t75" style="width:414.5pt;height:129.5pt" o:ole="">
+        <w:object w:dxaOrig="25351" w:dyaOrig="7911" w14:anchorId="5507B466">
+          <v:shape id="_x0000_i1027" type="#_x0000_t75" style="width:414.25pt;height:129.5pt" o:ole="">
             <v:imagedata r:id="rId12" o:title=""/>
           </v:shape>
-          <o:OLEObject Type="Embed" ProgID="Visio.Drawing.15" ShapeID="_x0000_i1027" DrawAspect="Content" ObjectID="_1598788248" r:id="rId13"/>
+          <o:OLEObject Type="Embed" ProgID="Visio.Drawing.15" ShapeID="_x0000_i1027" DrawAspect="Content" ObjectID="_1598815695" r:id="rId13"/>
         </w:object>
       </w:r>
     </w:p>
@@ -3334,8 +3334,8 @@
     </w:p>
     <w:p>
       <w:r>
-        <w:pict>
-          <v:shape id="_x0000_i1028" type="#_x0000_t75" style="width:414.5pt;height:104.5pt">
+        <w:pict w14:anchorId="23A098CE">
+          <v:shape id="_x0000_i1028" type="#_x0000_t75" style="width:414.8pt;height:104.8pt">
             <v:imagedata r:id="rId14" o:title=""/>
           </v:shape>
         </w:pict>
@@ -4007,8 +4007,8 @@
         <w:jc w:val="center"/>
       </w:pPr>
       <w:r>
-        <w:pict>
-          <v:shape id="_x0000_i1029" type="#_x0000_t75" style="width:415pt;height:94.5pt">
+        <w:pict w14:anchorId="6312D1F4">
+          <v:shape id="_x0000_i1029" type="#_x0000_t75" style="width:414.8pt;height:94.55pt">
             <v:imagedata r:id="rId15" o:title=""/>
           </v:shape>
         </w:pict>
@@ -4453,8 +4453,8 @@
         <w:jc w:val="center"/>
       </w:pPr>
       <w:r>
-        <w:pict>
-          <v:shape id="_x0000_i1030" type="#_x0000_t75" style="width:415.5pt;height:192pt">
+        <w:pict w14:anchorId="640D638B">
+          <v:shape id="_x0000_i1030" type="#_x0000_t75" style="width:415.35pt;height:191.8pt">
             <v:imagedata r:id="rId16" o:title=""/>
           </v:shape>
         </w:pict>
@@ -6398,8 +6398,8 @@
         <w:jc w:val="center"/>
       </w:pPr>
       <w:r>
-        <w:pict>
-          <v:shape id="_x0000_i1031" type="#_x0000_t75" style="width:230.5pt;height:231pt">
+        <w:pict w14:anchorId="70B0A688">
+          <v:shape id="_x0000_i1031" type="#_x0000_t75" style="width:230.5pt;height:231.05pt">
             <v:imagedata r:id="rId17" o:title=""/>
           </v:shape>
         </w:pict>
@@ -7472,8 +7472,8 @@
         <w:jc w:val="center"/>
       </w:pPr>
       <w:r>
-        <w:pict>
-          <v:shape id="_x0000_i1032" type="#_x0000_t75" style="width:315pt;height:452.5pt">
+        <w:pict w14:anchorId="43F1A3D8">
+          <v:shape id="_x0000_i1032" type="#_x0000_t75" style="width:314.85pt;height:452.95pt">
             <v:imagedata r:id="rId18" o:title=""/>
           </v:shape>
         </w:pict>
@@ -8330,8 +8330,8 @@
         <w:jc w:val="center"/>
       </w:pPr>
       <w:r>
-        <w:pict>
-          <v:shape id="_x0000_i1033" type="#_x0000_t75" style="width:268pt;height:286pt">
+        <w:pict w14:anchorId="282779CD">
+          <v:shape id="_x0000_i1033" type="#_x0000_t75" style="width:268.1pt;height:285.85pt">
             <v:imagedata r:id="rId19" o:title=""/>
           </v:shape>
         </w:pict>
@@ -10986,6 +10986,7 @@
         </w:pBdr>
         <w:ind w:leftChars="202" w:left="846" w:hangingChars="201" w:hanging="422"/>
       </w:pPr>
+      <w:commentRangeStart w:id="1"/>
       <w:r>
         <w:t>struct um_</w:t>
       </w:r>
@@ -11881,6 +11882,13 @@
       </w:pPr>
       <w:r>
         <w:t>};</w:t>
+      </w:r>
+      <w:commentRangeEnd w:id="1"/>
+      <w:r>
+        <w:rPr>
+          <w:rStyle w:val="af0"/>
+        </w:rPr>
+        <w:commentReference w:id="1"/>
       </w:r>
     </w:p>
     <w:p>
@@ -14155,34 +14163,87 @@
         <w:rPr>
           <w:rFonts w:hint="eastAsia"/>
         </w:rPr>
-        <w:t>的设计规范，将</w:t>
-      </w:r>
-      <w:r>
-        <w:rPr>
-          <w:rFonts w:hint="eastAsia"/>
-        </w:rPr>
-        <w:t>0x</w:t>
-      </w:r>
-      <w:r>
-        <w:t>5000 0000</w:t>
-      </w:r>
-      <w:r>
-        <w:rPr>
-          <w:rFonts w:hint="eastAsia"/>
-        </w:rPr>
-        <w:t>-</w:t>
-      </w:r>
-      <w:r>
-        <w:t>0</w:t>
-      </w:r>
-      <w:r>
-        <w:rPr>
-          <w:rFonts w:hint="eastAsia"/>
-        </w:rPr>
-        <w:t>x</w:t>
-      </w:r>
-      <w:r>
-        <w:t>5fff ffff</w:t>
+        <w:t xml:space="preserve"> </w:t>
+      </w:r>
+      <w:r>
+        <w:t>2.0</w:t>
+      </w:r>
+      <w:r>
+        <w:rPr>
+          <w:rFonts w:hint="eastAsia"/>
+        </w:rPr>
+        <w:t>的设计规范，</w:t>
+      </w:r>
+      <w:r>
+        <w:rPr>
+          <w:rFonts w:hint="eastAsia"/>
+        </w:rPr>
+        <w:t>每个</w:t>
+      </w:r>
+      <w:r>
+        <w:rPr>
+          <w:rFonts w:hint="eastAsia"/>
+        </w:rPr>
+        <w:t>U</w:t>
+      </w:r>
+      <w:r>
+        <w:t>M</w:t>
+      </w:r>
+      <w:r>
+        <w:rPr>
+          <w:rFonts w:hint="eastAsia"/>
+        </w:rPr>
+        <w:t>中模块将自己维护地址空间，通过</w:t>
+      </w:r>
+      <w:r>
+        <w:rPr>
+          <w:rFonts w:hint="eastAsia"/>
+        </w:rPr>
+        <w:t>指定</w:t>
+      </w:r>
+      <w:r>
+        <w:rPr>
+          <w:rFonts w:hint="eastAsia"/>
+        </w:rPr>
+        <w:t>d</w:t>
+      </w:r>
+      <w:r>
+        <w:t>mid</w:t>
+      </w:r>
+      <w:r>
+        <w:rPr>
+          <w:rFonts w:hint="eastAsia"/>
+        </w:rPr>
+        <w:t>从而将消息定向到特定的模块，并</w:t>
+      </w:r>
+      <w:r>
+        <w:rPr>
+          <w:rFonts w:hint="eastAsia"/>
+        </w:rPr>
+        <w:t>读取或写入数据，具体</w:t>
+      </w:r>
+      <w:proofErr w:type="gramStart"/>
+      <w:r>
+        <w:rPr>
+          <w:rFonts w:hint="eastAsia"/>
+        </w:rPr>
+        <w:t>软件端可读写</w:t>
+      </w:r>
+      <w:proofErr w:type="gramEnd"/>
+      <w:r>
+        <w:rPr>
+          <w:rFonts w:hint="eastAsia"/>
+        </w:rPr>
+        <w:t>的硬件寄存器详见</w:t>
+      </w:r>
+      <w:r>
+        <w:rPr>
+          <w:rFonts w:hint="eastAsia"/>
+        </w:rPr>
+        <w:t>4</w:t>
+      </w:r>
+      <w:r>
+        <w:t>.4</w:t>
       </w:r>
       <w:r>
         <w:rPr>
@@ -14194,396 +14255,23 @@
         <w:rPr>
           <w:rFonts w:hint="eastAsia"/>
         </w:rPr>
-        <w:t>0</w:t>
-      </w:r>
-      <w:r>
-        <w:t>x6000 0000</w:t>
-      </w:r>
-      <w:r>
-        <w:rPr>
-          <w:rFonts w:hint="eastAsia"/>
-        </w:rPr>
-        <w:t>-</w:t>
-      </w:r>
-      <w:r>
-        <w:t>0</w:t>
-      </w:r>
-      <w:r>
-        <w:rPr>
-          <w:rFonts w:hint="eastAsia"/>
-        </w:rPr>
-        <w:t>x</w:t>
-      </w:r>
-      <w:r>
-        <w:t>6fff ffff</w:t>
-      </w:r>
-      <w:r>
-        <w:rPr>
-          <w:rFonts w:hint="eastAsia"/>
-        </w:rPr>
-        <w:t>作为保留地址，所以在</w:t>
-      </w:r>
-      <w:r>
-        <w:rPr>
-          <w:rFonts w:hint="eastAsia"/>
-        </w:rPr>
-        <w:t>A</w:t>
-      </w:r>
-      <w:r>
-        <w:t>NT</w:t>
-      </w:r>
-      <w:r>
-        <w:rPr>
-          <w:rFonts w:hint="eastAsia"/>
-        </w:rPr>
-        <w:t>中将使用这部分地址作为</w:t>
-      </w:r>
-      <w:r>
-        <w:rPr>
-          <w:rFonts w:hint="eastAsia"/>
-        </w:rPr>
-        <w:t>S</w:t>
-      </w:r>
-      <w:r>
-        <w:t>CM</w:t>
-      </w:r>
-      <w:r>
-        <w:rPr>
-          <w:rFonts w:hint="eastAsia"/>
-        </w:rPr>
-        <w:t>与</w:t>
-      </w:r>
-      <w:r>
-        <w:rPr>
-          <w:rFonts w:hint="eastAsia"/>
-        </w:rPr>
-        <w:t>P</w:t>
-      </w:r>
-      <w:r>
-        <w:t>GM</w:t>
-      </w:r>
-      <w:r>
-        <w:rPr>
-          <w:rFonts w:hint="eastAsia"/>
-        </w:rPr>
-        <w:t>模块中所使用寄存器、计数器的虚拟地址。具体而言，使用</w:t>
-      </w:r>
-      <w:r>
-        <w:rPr>
-          <w:rFonts w:hint="eastAsia"/>
-        </w:rPr>
-        <w:t>0</w:t>
-      </w:r>
-      <w:r>
-        <w:t>x</w:t>
-      </w:r>
-      <w:r>
-        <w:rPr>
-          <w:rFonts w:hint="eastAsia"/>
-        </w:rPr>
-        <w:t>5fff</w:t>
-      </w:r>
-      <w:r>
-        <w:t xml:space="preserve"> 0000</w:t>
-      </w:r>
-      <w:r>
-        <w:rPr>
-          <w:rFonts w:hint="eastAsia"/>
-        </w:rPr>
-        <w:t>作为</w:t>
-      </w:r>
-      <w:r>
-        <w:rPr>
-          <w:rFonts w:hint="eastAsia"/>
-        </w:rPr>
-        <w:t>ant_</w:t>
-      </w:r>
-      <w:r>
-        <w:t>para_reg</w:t>
-      </w:r>
-      <w:r>
-        <w:rPr>
-          <w:rFonts w:hint="eastAsia"/>
-        </w:rPr>
-        <w:t>的虚拟地址，</w:t>
-      </w:r>
-      <w:r>
-        <w:rPr>
-          <w:rFonts w:hint="eastAsia"/>
-        </w:rPr>
-        <w:t>0</w:t>
-      </w:r>
-      <w:r>
-        <w:t xml:space="preserve">x5fff </w:t>
-      </w:r>
-      <w:r>
-        <w:t>0</w:t>
-      </w:r>
-      <w:r>
-        <w:t>00</w:t>
-      </w:r>
-      <w:r>
-        <w:t>1</w:t>
-      </w:r>
-      <w:r>
-        <w:t xml:space="preserve">-0x5fff </w:t>
-      </w:r>
-      <w:r>
-        <w:t>0</w:t>
-      </w:r>
-      <w:r>
-        <w:t>003</w:t>
-      </w:r>
-      <w:r>
-        <w:rPr>
-          <w:rFonts w:hint="eastAsia"/>
-        </w:rPr>
-        <w:t>分别作为报文发送速率、测试时间与间隔时间，我们使用</w:t>
-      </w:r>
-      <w:r>
-        <w:rPr>
-          <w:rFonts w:hint="eastAsia"/>
-        </w:rPr>
-        <w:t>0</w:t>
-      </w:r>
-      <w:r>
-        <w:t>x5fff 0</w:t>
-      </w:r>
-      <w:r>
-        <w:t>1</w:t>
-      </w:r>
-      <w:r>
-        <w:t>0</w:t>
-      </w:r>
-      <w:r>
-        <w:t>0</w:t>
-      </w:r>
-      <w:r>
-        <w:rPr>
-          <w:rFonts w:hint="eastAsia"/>
-        </w:rPr>
-        <w:t>与</w:t>
-      </w:r>
-      <w:r>
-        <w:rPr>
-          <w:rFonts w:hint="eastAsia"/>
-        </w:rPr>
-        <w:t>0x</w:t>
-      </w:r>
-      <w:r>
-        <w:t>6</w:t>
-      </w:r>
-      <w:r>
-        <w:t>fff 010</w:t>
-      </w:r>
-      <w:r>
-        <w:t>0</w:t>
-      </w:r>
-      <w:r>
-        <w:rPr>
-          <w:rFonts w:hint="eastAsia"/>
-        </w:rPr>
-        <w:t>分别</w:t>
-      </w:r>
-      <w:r>
-        <w:rPr>
-          <w:rFonts w:hint="eastAsia"/>
-        </w:rPr>
-        <w:t>作为</w:t>
-      </w:r>
-      <w:r>
-        <w:rPr>
-          <w:rFonts w:hint="eastAsia"/>
-        </w:rPr>
-        <w:t>P</w:t>
-      </w:r>
-      <w:r>
-        <w:t>GM</w:t>
-      </w:r>
-      <w:r>
-        <w:rPr>
-          <w:rFonts w:hint="eastAsia"/>
-        </w:rPr>
-        <w:t>模块与</w:t>
-      </w:r>
-      <w:r>
-        <w:rPr>
-          <w:rFonts w:hint="eastAsia"/>
-        </w:rPr>
-        <w:t>S</w:t>
-      </w:r>
-      <w:r>
-        <w:t>CM</w:t>
-      </w:r>
-      <w:r>
-        <w:rPr>
-          <w:rFonts w:hint="eastAsia"/>
-        </w:rPr>
-        <w:t>模块的运行状态位。</w:t>
-      </w:r>
-    </w:p>
-    <w:p>
-      <w:pPr>
-        <w:ind w:firstLine="420"/>
-      </w:pPr>
-      <w:r>
-        <w:rPr>
-          <w:rFonts w:hint="eastAsia"/>
-        </w:rPr>
-        <w:t>对于</w:t>
-      </w:r>
-      <w:r>
-        <w:rPr>
-          <w:rFonts w:hint="eastAsia"/>
-        </w:rPr>
-        <w:t>A</w:t>
-      </w:r>
-      <w:r>
-        <w:t>NT</w:t>
-      </w:r>
-      <w:r>
-        <w:rPr>
-          <w:rFonts w:hint="eastAsia"/>
-        </w:rPr>
-        <w:t>中使用的硬件计数器，我们使用</w:t>
-      </w:r>
-      <w:r>
-        <w:rPr>
-          <w:rFonts w:hint="eastAsia"/>
-        </w:rPr>
-        <w:t>0</w:t>
-      </w:r>
-      <w:r>
-        <w:t>x</w:t>
-      </w:r>
-      <w:r>
-        <w:rPr>
-          <w:rFonts w:hint="eastAsia"/>
-        </w:rPr>
-        <w:t>6</w:t>
-      </w:r>
-      <w:r>
-        <w:t>fff 0000-0x6fff 0005</w:t>
-      </w:r>
-      <w:r>
-        <w:rPr>
-          <w:rFonts w:hint="eastAsia"/>
-        </w:rPr>
-        <w:t>依次作为记录</w:t>
-      </w:r>
-      <w:proofErr w:type="gramStart"/>
-      <w:r>
-        <w:rPr>
-          <w:rFonts w:hint="eastAsia"/>
-        </w:rPr>
-        <w:t>发送总</w:t>
-      </w:r>
-      <w:proofErr w:type="gramEnd"/>
-      <w:r>
-        <w:rPr>
-          <w:rFonts w:hint="eastAsia"/>
-        </w:rPr>
-        <w:t>b</w:t>
-      </w:r>
-      <w:r>
-        <w:t>it/</w:t>
-      </w:r>
-      <w:r>
-        <w:rPr>
-          <w:rFonts w:hint="eastAsia"/>
-        </w:rPr>
-        <w:t>报文数、</w:t>
-      </w:r>
-      <w:r>
-        <w:rPr>
-          <w:rFonts w:hint="eastAsia"/>
-        </w:rPr>
-        <w:t>P</w:t>
-      </w:r>
-      <w:r>
-        <w:t>GM</w:t>
-      </w:r>
-      <w:r>
-        <w:rPr>
-          <w:rFonts w:hint="eastAsia"/>
-        </w:rPr>
-        <w:t>发包时间、</w:t>
-      </w:r>
-      <w:proofErr w:type="gramStart"/>
-      <w:r>
-        <w:rPr>
-          <w:rFonts w:hint="eastAsia"/>
-        </w:rPr>
-        <w:t>接收总</w:t>
-      </w:r>
-      <w:proofErr w:type="gramEnd"/>
-      <w:r>
-        <w:rPr>
-          <w:rFonts w:hint="eastAsia"/>
-        </w:rPr>
-        <w:t>b</w:t>
-      </w:r>
-      <w:r>
-        <w:t>it/</w:t>
-      </w:r>
-      <w:proofErr w:type="gramStart"/>
-      <w:r>
-        <w:rPr>
-          <w:rFonts w:hint="eastAsia"/>
-        </w:rPr>
-        <w:t>报文数</w:t>
-      </w:r>
-      <w:proofErr w:type="gramEnd"/>
-      <w:r>
-        <w:rPr>
-          <w:rFonts w:hint="eastAsia"/>
-        </w:rPr>
-        <w:t>与</w:t>
-      </w:r>
-      <w:r>
-        <w:rPr>
-          <w:rFonts w:hint="eastAsia"/>
-        </w:rPr>
-        <w:t>S</w:t>
-      </w:r>
-      <w:r>
-        <w:t>CM</w:t>
-      </w:r>
-      <w:r>
-        <w:rPr>
-          <w:rFonts w:hint="eastAsia"/>
-        </w:rPr>
-        <w:t>共计收包时间的计数器。另外，提供地址为</w:t>
-      </w:r>
-      <w:r>
-        <w:rPr>
-          <w:rFonts w:hint="eastAsia"/>
-        </w:rPr>
-        <w:t>0</w:t>
-      </w:r>
-      <w:r>
-        <w:t xml:space="preserve">x6fff </w:t>
-      </w:r>
-      <w:r>
-        <w:t>1003</w:t>
-      </w:r>
-      <w:r>
-        <w:rPr>
-          <w:rFonts w:hint="eastAsia"/>
-        </w:rPr>
-        <w:t>的</w:t>
-      </w:r>
-      <w:r>
-        <w:rPr>
-          <w:rFonts w:hint="eastAsia"/>
-        </w:rPr>
-        <w:t>计数器用于记录时延测试报文所记录的时间差。</w:t>
+        <w:t>4</w:t>
+      </w:r>
+      <w:r>
+        <w:t>.5</w:t>
+      </w:r>
+      <w:r>
+        <w:rPr>
+          <w:rFonts w:hint="eastAsia"/>
+        </w:rPr>
+        <w:t>节的虚拟地址空间定义部分。</w:t>
       </w:r>
     </w:p>
     <w:p>
       <w:pPr>
         <w:jc w:val="center"/>
       </w:pPr>
+      <w:commentRangeStart w:id="2"/>
       <w:r>
         <w:rPr>
           <w:rFonts w:hint="eastAsia"/>
@@ -16441,10 +16129,17 @@
         </w:tc>
       </w:tr>
     </w:tbl>
+    <w:commentRangeEnd w:id="2"/>
     <w:p>
       <w:pPr>
         <w:jc w:val="center"/>
       </w:pPr>
+      <w:r>
+        <w:rPr>
+          <w:rStyle w:val="af0"/>
+        </w:rPr>
+        <w:commentReference w:id="2"/>
+      </w:r>
     </w:p>
     <w:p>
       <w:pPr>
@@ -16579,44 +16274,356 @@
         <w:rPr>
           <w:rFonts w:hint="eastAsia"/>
         </w:rPr>
-        <w:t>个计数器。最后，</w:t>
+        <w:t>个计数器。最后，还需要提供运行状态标识位（见</w:t>
+      </w:r>
+      <w:r>
+        <w:rPr>
+          <w:rFonts w:hint="eastAsia"/>
+        </w:rPr>
+        <w:t>4</w:t>
+      </w:r>
+      <w:r>
+        <w:t>.1.1</w:t>
+      </w:r>
+      <w:r>
+        <w:rPr>
+          <w:rFonts w:hint="eastAsia"/>
+        </w:rPr>
+        <w:t>节）用于修改</w:t>
+      </w:r>
+      <w:r>
+        <w:rPr>
+          <w:rFonts w:hint="eastAsia"/>
+        </w:rPr>
+        <w:t>S</w:t>
+      </w:r>
+      <w:r>
+        <w:t>CM</w:t>
+      </w:r>
+      <w:r>
+        <w:rPr>
+          <w:rFonts w:hint="eastAsia"/>
+        </w:rPr>
+        <w:t>与</w:t>
+      </w:r>
+      <w:r>
+        <w:rPr>
+          <w:rFonts w:hint="eastAsia"/>
+        </w:rPr>
+        <w:t>P</w:t>
+      </w:r>
+      <w:r>
+        <w:t>GM</w:t>
+      </w:r>
+      <w:r>
+        <w:rPr>
+          <w:rFonts w:hint="eastAsia"/>
+        </w:rPr>
+        <w:t>模块的状态机（注：在</w:t>
+      </w:r>
+      <w:r>
+        <w:rPr>
+          <w:rFonts w:hint="eastAsia"/>
+        </w:rPr>
+        <w:t>N</w:t>
+      </w:r>
+      <w:r>
+        <w:t>M08</w:t>
+      </w:r>
+      <w:r>
+        <w:rPr>
+          <w:rFonts w:hint="eastAsia"/>
+        </w:rPr>
+        <w:t>中采用</w:t>
+      </w:r>
+      <w:r>
+        <w:rPr>
+          <w:rFonts w:hint="eastAsia"/>
+        </w:rPr>
+        <w:t>3</w:t>
+      </w:r>
+      <w:r>
+        <w:t>2</w:t>
+      </w:r>
+      <w:r>
+        <w:rPr>
+          <w:rFonts w:hint="eastAsia"/>
+        </w:rPr>
+        <w:t>位的虚拟地址空间，</w:t>
+      </w:r>
+      <w:r>
+        <w:rPr>
+          <w:rFonts w:hint="eastAsia"/>
+        </w:rPr>
+        <w:t>读写寄存器的</w:t>
+      </w:r>
+      <w:r>
+        <w:rPr>
+          <w:rFonts w:hint="eastAsia"/>
+        </w:rPr>
+        <w:t>范围为</w:t>
+      </w:r>
+      <w:r>
+        <w:rPr>
+          <w:rFonts w:hint="eastAsia"/>
+        </w:rPr>
+        <w:t>0~</w:t>
+      </w:r>
+      <w:r>
+        <w:t>4G</w:t>
+      </w:r>
+      <w:r>
+        <w:t>B</w:t>
+      </w:r>
+      <w:r>
+        <w:rPr>
+          <w:rFonts w:hint="eastAsia"/>
+        </w:rPr>
+        <w:t>（</w:t>
+      </w:r>
+      <w:proofErr w:type="gramStart"/>
+      <w:r>
+        <w:rPr>
+          <w:rFonts w:hint="eastAsia"/>
+        </w:rPr>
+        <w:t>读写位宽</w:t>
+      </w:r>
+      <w:proofErr w:type="gramEnd"/>
+      <w:r>
+        <w:rPr>
+          <w:rFonts w:hint="eastAsia"/>
+        </w:rPr>
+        <w:t>为</w:t>
+      </w:r>
+      <w:r>
+        <w:rPr>
+          <w:rFonts w:hint="eastAsia"/>
+        </w:rPr>
+        <w:t>3</w:t>
+      </w:r>
+      <w:r>
+        <w:t>2bit</w:t>
+      </w:r>
+      <w:r>
+        <w:rPr>
+          <w:rFonts w:hint="eastAsia"/>
+        </w:rPr>
+        <w:t>，通过两次读写可以读取</w:t>
+      </w:r>
+      <w:r>
+        <w:rPr>
+          <w:rFonts w:hint="eastAsia"/>
+        </w:rPr>
+        <w:t>/</w:t>
+      </w:r>
+      <w:r>
+        <w:rPr>
+          <w:rFonts w:hint="eastAsia"/>
+        </w:rPr>
+        <w:t>写入</w:t>
+      </w:r>
+      <w:r>
+        <w:rPr>
+          <w:rFonts w:hint="eastAsia"/>
+        </w:rPr>
+        <w:t>6</w:t>
+      </w:r>
+      <w:r>
+        <w:t>4bit</w:t>
+      </w:r>
+      <w:r>
+        <w:rPr>
+          <w:rFonts w:hint="eastAsia"/>
+        </w:rPr>
+        <w:t>数据）</w:t>
+      </w:r>
+      <w:r>
+        <w:rPr>
+          <w:rFonts w:hint="eastAsia"/>
+        </w:rPr>
+        <w:t>，</w:t>
+      </w:r>
+      <w:r>
+        <w:rPr>
+          <w:rFonts w:hint="eastAsia"/>
+        </w:rPr>
+        <w:t>可</w:t>
+      </w:r>
+      <w:r>
+        <w:rPr>
+          <w:rFonts w:hint="eastAsia"/>
+        </w:rPr>
+        <w:t>满足</w:t>
+      </w:r>
+      <w:r>
+        <w:rPr>
+          <w:rFonts w:hint="eastAsia"/>
+        </w:rPr>
+        <w:t>A</w:t>
+      </w:r>
+      <w:r>
+        <w:t>NT</w:t>
+      </w:r>
+      <w:r>
+        <w:rPr>
+          <w:rFonts w:hint="eastAsia"/>
+        </w:rPr>
+        <w:t>的需求；</w:t>
+      </w:r>
+    </w:p>
+    <w:p>
+      <w:pPr>
+        <w:ind w:firstLine="420"/>
+      </w:pPr>
+      <w:r>
+        <w:rPr>
+          <w:rFonts w:hint="eastAsia"/>
+        </w:rPr>
+        <w:t>为了支持对吞吐率的测量，除上述寄存器、计数器外，还需要设置当前运行时间与单轮迭代时间等计数器用于支持使用“二分法”对吞吐率进行测量。需要说明的是，在</w:t>
+      </w:r>
+      <w:r>
+        <w:t>ANT</w:t>
+      </w:r>
+      <w:r>
+        <w:rPr>
+          <w:rFonts w:hint="eastAsia"/>
+        </w:rPr>
+        <w:t>中，</w:t>
       </w:r>
       <w:r>
         <w:rPr>
           <w:rFonts w:hint="eastAsia"/>
         </w:rPr>
         <w:lastRenderedPageBreak/>
-        <w:t>还需要提供运行状态标识位（见</w:t>
-      </w:r>
-      <w:r>
-        <w:rPr>
-          <w:rFonts w:hint="eastAsia"/>
-        </w:rPr>
-        <w:t>4</w:t>
-      </w:r>
-      <w:r>
-        <w:t>.1.1</w:t>
-      </w:r>
-      <w:r>
-        <w:rPr>
-          <w:rFonts w:hint="eastAsia"/>
-        </w:rPr>
-        <w:t>节）用于修改</w:t>
-      </w:r>
-      <w:r>
-        <w:rPr>
-          <w:rFonts w:hint="eastAsia"/>
-        </w:rPr>
-        <w:t>S</w:t>
-      </w:r>
-      <w:r>
-        <w:t>CM</w:t>
-      </w:r>
-      <w:r>
-        <w:rPr>
-          <w:rFonts w:hint="eastAsia"/>
-        </w:rPr>
-        <w:t>与</w:t>
+        <w:t>计时主要是通过时钟周期计数器与单时间片（在</w:t>
+      </w:r>
+      <w:r>
+        <w:rPr>
+          <w:rFonts w:hint="eastAsia"/>
+        </w:rPr>
+        <w:t>1</w:t>
+      </w:r>
+      <w:r>
+        <w:t>25M</w:t>
+      </w:r>
+      <w:r>
+        <w:rPr>
+          <w:rFonts w:hint="eastAsia"/>
+        </w:rPr>
+        <w:t>时钟频率的</w:t>
+      </w:r>
+      <w:r>
+        <w:rPr>
+          <w:rFonts w:hint="eastAsia"/>
+        </w:rPr>
+        <w:t>F</w:t>
+      </w:r>
+      <w:r>
+        <w:t>PGA</w:t>
+      </w:r>
+      <w:r>
+        <w:rPr>
+          <w:rFonts w:hint="eastAsia"/>
+        </w:rPr>
+        <w:t>中，单时间片大小约为</w:t>
+      </w:r>
+      <w:r>
+        <w:rPr>
+          <w:rFonts w:hint="eastAsia"/>
+        </w:rPr>
+        <w:t>8</w:t>
+      </w:r>
+      <w:r>
+        <w:t>ns</w:t>
+      </w:r>
+      <w:r>
+        <w:rPr>
+          <w:rFonts w:hint="eastAsia"/>
+        </w:rPr>
+        <w:t>，</w:t>
+      </w:r>
+      <w:r>
+        <w:rPr>
+          <w:rFonts w:hint="eastAsia"/>
+        </w:rPr>
+        <w:t>1</w:t>
+      </w:r>
+      <w:r>
+        <w:t>00M</w:t>
+      </w:r>
+      <w:r>
+        <w:rPr>
+          <w:rFonts w:hint="eastAsia"/>
+        </w:rPr>
+        <w:t>时钟频率的</w:t>
+      </w:r>
+      <w:r>
+        <w:rPr>
+          <w:rFonts w:hint="eastAsia"/>
+        </w:rPr>
+        <w:t>F</w:t>
+      </w:r>
+      <w:r>
+        <w:t>PGA</w:t>
+      </w:r>
+      <w:r>
+        <w:rPr>
+          <w:rFonts w:hint="eastAsia"/>
+        </w:rPr>
+        <w:t>上，单时间片大小约为</w:t>
+      </w:r>
+      <w:r>
+        <w:rPr>
+          <w:rFonts w:hint="eastAsia"/>
+        </w:rPr>
+        <w:t>1</w:t>
+      </w:r>
+      <w:r>
+        <w:t>0</w:t>
+      </w:r>
+      <w:r>
+        <w:rPr>
+          <w:rFonts w:hint="eastAsia"/>
+        </w:rPr>
+        <w:t>ns</w:t>
+      </w:r>
+      <w:r>
+        <w:rPr>
+          <w:rFonts w:hint="eastAsia"/>
+        </w:rPr>
+        <w:t>）相乘实现。同时还需注意，在吞吐率测试中迭代轮次记录以及速率采用“二分法”进行调整是通过</w:t>
+      </w:r>
+      <w:r>
+        <w:rPr>
+          <w:rFonts w:hint="eastAsia"/>
+        </w:rPr>
+        <w:t>A</w:t>
+      </w:r>
+      <w:r>
+        <w:t xml:space="preserve">NT </w:t>
+      </w:r>
+      <w:r>
+        <w:rPr>
+          <w:rFonts w:hint="eastAsia"/>
+        </w:rPr>
+        <w:t>sw</w:t>
+      </w:r>
+      <w:r>
+        <w:rPr>
+          <w:rFonts w:hint="eastAsia"/>
+        </w:rPr>
+        <w:t>实现的，从而简化硬件设计；</w:t>
+      </w:r>
+    </w:p>
+    <w:p>
+      <w:pPr>
+        <w:ind w:firstLine="420"/>
+      </w:pPr>
+      <w:r>
+        <w:rPr>
+          <w:rFonts w:hint="eastAsia"/>
+        </w:rPr>
+        <w:t>最后，为了支持对时延的测量，需要</w:t>
       </w:r>
       <w:r>
         <w:rPr>
@@ -16631,318 +16638,6 @@
         <w:rPr>
           <w:rFonts w:hint="eastAsia"/>
         </w:rPr>
-        <w:t>模块的状态机（注：在</w:t>
-      </w:r>
-      <w:r>
-        <w:rPr>
-          <w:rFonts w:hint="eastAsia"/>
-        </w:rPr>
-        <w:t>N</w:t>
-      </w:r>
-      <w:r>
-        <w:t>M08</w:t>
-      </w:r>
-      <w:r>
-        <w:rPr>
-          <w:rFonts w:hint="eastAsia"/>
-        </w:rPr>
-        <w:t>中采用</w:t>
-      </w:r>
-      <w:r>
-        <w:rPr>
-          <w:rFonts w:hint="eastAsia"/>
-        </w:rPr>
-        <w:t>3</w:t>
-      </w:r>
-      <w:r>
-        <w:t>2</w:t>
-      </w:r>
-      <w:r>
-        <w:rPr>
-          <w:rFonts w:hint="eastAsia"/>
-        </w:rPr>
-        <w:t>位的虚拟地址空间，</w:t>
-      </w:r>
-      <w:r>
-        <w:rPr>
-          <w:rFonts w:hint="eastAsia"/>
-        </w:rPr>
-        <w:t>读写寄存器的</w:t>
-      </w:r>
-      <w:r>
-        <w:rPr>
-          <w:rFonts w:hint="eastAsia"/>
-        </w:rPr>
-        <w:t>范围为</w:t>
-      </w:r>
-      <w:r>
-        <w:rPr>
-          <w:rFonts w:hint="eastAsia"/>
-        </w:rPr>
-        <w:t>0~</w:t>
-      </w:r>
-      <w:r>
-        <w:t>4G</w:t>
-      </w:r>
-      <w:r>
-        <w:t>B</w:t>
-      </w:r>
-      <w:r>
-        <w:rPr>
-          <w:rFonts w:hint="eastAsia"/>
-        </w:rPr>
-        <w:t>（</w:t>
-      </w:r>
-      <w:proofErr w:type="gramStart"/>
-      <w:r>
-        <w:rPr>
-          <w:rFonts w:hint="eastAsia"/>
-        </w:rPr>
-        <w:t>读写位宽</w:t>
-      </w:r>
-      <w:proofErr w:type="gramEnd"/>
-      <w:r>
-        <w:rPr>
-          <w:rFonts w:hint="eastAsia"/>
-        </w:rPr>
-        <w:t>为</w:t>
-      </w:r>
-      <w:r>
-        <w:rPr>
-          <w:rFonts w:hint="eastAsia"/>
-        </w:rPr>
-        <w:t>3</w:t>
-      </w:r>
-      <w:r>
-        <w:t>2bit</w:t>
-      </w:r>
-      <w:r>
-        <w:rPr>
-          <w:rFonts w:hint="eastAsia"/>
-        </w:rPr>
-        <w:t>，通过两次读写可以读取</w:t>
-      </w:r>
-      <w:r>
-        <w:rPr>
-          <w:rFonts w:hint="eastAsia"/>
-        </w:rPr>
-        <w:t>/</w:t>
-      </w:r>
-      <w:r>
-        <w:rPr>
-          <w:rFonts w:hint="eastAsia"/>
-        </w:rPr>
-        <w:t>写入</w:t>
-      </w:r>
-      <w:r>
-        <w:rPr>
-          <w:rFonts w:hint="eastAsia"/>
-        </w:rPr>
-        <w:t>6</w:t>
-      </w:r>
-      <w:r>
-        <w:t>4bit</w:t>
-      </w:r>
-      <w:r>
-        <w:rPr>
-          <w:rFonts w:hint="eastAsia"/>
-        </w:rPr>
-        <w:t>数据）</w:t>
-      </w:r>
-      <w:r>
-        <w:rPr>
-          <w:rFonts w:hint="eastAsia"/>
-        </w:rPr>
-        <w:t>，</w:t>
-      </w:r>
-      <w:r>
-        <w:rPr>
-          <w:rFonts w:hint="eastAsia"/>
-        </w:rPr>
-        <w:t>可</w:t>
-      </w:r>
-      <w:r>
-        <w:rPr>
-          <w:rFonts w:hint="eastAsia"/>
-        </w:rPr>
-        <w:t>满足</w:t>
-      </w:r>
-      <w:r>
-        <w:rPr>
-          <w:rFonts w:hint="eastAsia"/>
-        </w:rPr>
-        <w:t>A</w:t>
-      </w:r>
-      <w:r>
-        <w:t>NT</w:t>
-      </w:r>
-      <w:r>
-        <w:rPr>
-          <w:rFonts w:hint="eastAsia"/>
-        </w:rPr>
-        <w:t>的需求；</w:t>
-      </w:r>
-    </w:p>
-    <w:p>
-      <w:pPr>
-        <w:ind w:firstLine="420"/>
-      </w:pPr>
-      <w:r>
-        <w:rPr>
-          <w:rFonts w:hint="eastAsia"/>
-        </w:rPr>
-        <w:t>为了支持对吞吐率的测量，除上述寄存器、计数器外，还需要设置当前运行时间与单轮迭代时间等计数器用于支持使用“二分法”对吞吐率进行测量。需要说明的是，在</w:t>
-      </w:r>
-      <w:r>
-        <w:t>ANT</w:t>
-      </w:r>
-      <w:r>
-        <w:rPr>
-          <w:rFonts w:hint="eastAsia"/>
-        </w:rPr>
-        <w:t>中，计时主要是通过时钟周期计数器与单时间片（在</w:t>
-      </w:r>
-      <w:r>
-        <w:rPr>
-          <w:rFonts w:hint="eastAsia"/>
-        </w:rPr>
-        <w:t>1</w:t>
-      </w:r>
-      <w:r>
-        <w:t>25M</w:t>
-      </w:r>
-      <w:r>
-        <w:rPr>
-          <w:rFonts w:hint="eastAsia"/>
-        </w:rPr>
-        <w:t>时钟频率的</w:t>
-      </w:r>
-      <w:r>
-        <w:rPr>
-          <w:rFonts w:hint="eastAsia"/>
-        </w:rPr>
-        <w:t>F</w:t>
-      </w:r>
-      <w:r>
-        <w:t>PGA</w:t>
-      </w:r>
-      <w:r>
-        <w:rPr>
-          <w:rFonts w:hint="eastAsia"/>
-        </w:rPr>
-        <w:t>中，单时间片大小约为</w:t>
-      </w:r>
-      <w:r>
-        <w:rPr>
-          <w:rFonts w:hint="eastAsia"/>
-        </w:rPr>
-        <w:t>8</w:t>
-      </w:r>
-      <w:r>
-        <w:t>ns</w:t>
-      </w:r>
-      <w:r>
-        <w:rPr>
-          <w:rFonts w:hint="eastAsia"/>
-        </w:rPr>
-        <w:t>，</w:t>
-      </w:r>
-      <w:r>
-        <w:rPr>
-          <w:rFonts w:hint="eastAsia"/>
-        </w:rPr>
-        <w:t>1</w:t>
-      </w:r>
-      <w:r>
-        <w:t>00M</w:t>
-      </w:r>
-      <w:r>
-        <w:rPr>
-          <w:rFonts w:hint="eastAsia"/>
-        </w:rPr>
-        <w:t>时钟频率的</w:t>
-      </w:r>
-      <w:r>
-        <w:rPr>
-          <w:rFonts w:hint="eastAsia"/>
-        </w:rPr>
-        <w:t>F</w:t>
-      </w:r>
-      <w:r>
-        <w:t>PGA</w:t>
-      </w:r>
-      <w:r>
-        <w:rPr>
-          <w:rFonts w:hint="eastAsia"/>
-        </w:rPr>
-        <w:t>上，单时间片大小约为</w:t>
-      </w:r>
-      <w:r>
-        <w:rPr>
-          <w:rFonts w:hint="eastAsia"/>
-        </w:rPr>
-        <w:t>1</w:t>
-      </w:r>
-      <w:r>
-        <w:t>0</w:t>
-      </w:r>
-      <w:r>
-        <w:rPr>
-          <w:rFonts w:hint="eastAsia"/>
-        </w:rPr>
-        <w:t>ns</w:t>
-      </w:r>
-      <w:r>
-        <w:rPr>
-          <w:rFonts w:hint="eastAsia"/>
-        </w:rPr>
-        <w:t>）相乘实现。同时还需注意，在吞吐率测试中迭代轮次记录以及速率采用“二分法”进行调整是通过</w:t>
-      </w:r>
-      <w:r>
-        <w:rPr>
-          <w:rFonts w:hint="eastAsia"/>
-        </w:rPr>
-        <w:t>A</w:t>
-      </w:r>
-      <w:r>
-        <w:t xml:space="preserve">NT </w:t>
-      </w:r>
-      <w:r>
-        <w:rPr>
-          <w:rFonts w:hint="eastAsia"/>
-        </w:rPr>
-        <w:t>sw</w:t>
-      </w:r>
-      <w:r>
-        <w:rPr>
-          <w:rFonts w:hint="eastAsia"/>
-        </w:rPr>
-        <w:t>实现的，从而简化硬件设计；</w:t>
-      </w:r>
-    </w:p>
-    <w:p>
-      <w:pPr>
-        <w:ind w:firstLine="420"/>
-      </w:pPr>
-      <w:r>
-        <w:rPr>
-          <w:rFonts w:hint="eastAsia"/>
-        </w:rPr>
-        <w:t>最后，为了支持对时延的测量，需要</w:t>
-      </w:r>
-      <w:r>
-        <w:rPr>
-          <w:rFonts w:hint="eastAsia"/>
-        </w:rPr>
-        <w:t>P</w:t>
-      </w:r>
-      <w:r>
-        <w:t>GM</w:t>
-      </w:r>
-      <w:r>
-        <w:rPr>
-          <w:rFonts w:hint="eastAsia"/>
-        </w:rPr>
         <w:t>模块每隔固定时间</w:t>
       </w:r>
       <w:r>
@@ -17005,7 +16700,7 @@
         </w:rPr>
         <w:t>。同时，</w:t>
       </w:r>
-      <w:del w:id="1" w:author="Yang Xiangrui" w:date="2018-09-15T10:40:00Z">
+      <w:del w:id="3" w:author="Yang Xiangrui" w:date="2018-09-15T10:40:00Z">
         <w:r>
           <w:rPr>
             <w:rFonts w:hint="eastAsia"/>
@@ -17073,7 +16768,7 @@
         </w:rPr>
         <w:t>。</w:t>
       </w:r>
-      <w:ins w:id="2" w:author="Yang Xiangrui" w:date="2018-09-15T10:23:00Z">
+      <w:ins w:id="4" w:author="Yang Xiangrui" w:date="2018-09-15T10:23:00Z">
         <w:r>
           <w:rPr>
             <w:rFonts w:hint="eastAsia"/>
@@ -17081,7 +16776,7 @@
           <w:t>需要在</w:t>
         </w:r>
       </w:ins>
-      <w:ins w:id="3" w:author="Yang Xiangrui" w:date="2018-09-15T10:35:00Z">
+      <w:ins w:id="5" w:author="Yang Xiangrui" w:date="2018-09-15T10:35:00Z">
         <w:r>
           <w:rPr>
             <w:rFonts w:hint="eastAsia"/>
@@ -17098,12 +16793,12 @@
           <w:t>模块中识别</w:t>
         </w:r>
       </w:ins>
-      <w:ins w:id="4" w:author="Yang Xiangrui" w:date="2018-09-15T10:36:00Z">
+      <w:ins w:id="6" w:author="Yang Xiangrui" w:date="2018-09-15T10:36:00Z">
         <w:r>
           <w:t>probe</w:t>
         </w:r>
       </w:ins>
-      <w:ins w:id="5" w:author="Yang Xiangrui" w:date="2018-09-15T10:35:00Z">
+      <w:ins w:id="7" w:author="Yang Xiangrui" w:date="2018-09-15T10:35:00Z">
         <w:r>
           <w:rPr>
             <w:rFonts w:hint="eastAsia"/>
@@ -17117,7 +16812,7 @@
           <w:t>依据</w:t>
         </w:r>
       </w:ins>
-      <w:ins w:id="6" w:author="Yang Xiangrui" w:date="2018-09-15T10:36:00Z">
+      <w:ins w:id="8" w:author="Yang Xiangrui" w:date="2018-09-15T10:36:00Z">
         <w:r>
           <w:rPr>
             <w:rFonts w:hint="eastAsia"/>
@@ -17128,7 +16823,7 @@
           <w:t>robe</w:t>
         </w:r>
       </w:ins>
-      <w:ins w:id="7" w:author="Yang Xiangrui" w:date="2018-09-15T10:35:00Z">
+      <w:ins w:id="9" w:author="Yang Xiangrui" w:date="2018-09-15T10:35:00Z">
         <w:r>
           <w:rPr>
             <w:rFonts w:hint="eastAsia"/>
@@ -17136,7 +16831,7 @@
           <w:t>报文</w:t>
         </w:r>
       </w:ins>
-      <w:ins w:id="8" w:author="Yang Xiangrui" w:date="2018-09-15T10:36:00Z">
+      <w:ins w:id="10" w:author="Yang Xiangrui" w:date="2018-09-15T10:36:00Z">
         <w:r>
           <w:rPr>
             <w:rFonts w:hint="eastAsia"/>
@@ -17159,7 +16854,7 @@
           <w:t>第二拍中的某一位用于标记</w:t>
         </w:r>
       </w:ins>
-      <w:ins w:id="9" w:author="Yang Xiangrui" w:date="2018-09-15T10:37:00Z">
+      <w:ins w:id="11" w:author="Yang Xiangrui" w:date="2018-09-15T10:37:00Z">
         <w:r>
           <w:rPr>
             <w:rFonts w:hint="eastAsia"/>
@@ -17185,7 +16880,7 @@
           <w:t>DA</w:t>
         </w:r>
       </w:ins>
-      <w:ins w:id="10" w:author="Yang Xiangrui" w:date="2018-09-15T10:27:00Z">
+      <w:ins w:id="12" w:author="Yang Xiangrui" w:date="2018-09-15T10:27:00Z">
         <w:r>
           <w:rPr>
             <w:rFonts w:hint="eastAsia"/>
@@ -17193,7 +16888,7 @@
           <w:t>模块</w:t>
         </w:r>
       </w:ins>
-      <w:ins w:id="11" w:author="Yang Xiangrui" w:date="2018-09-15T10:37:00Z">
+      <w:ins w:id="13" w:author="Yang Xiangrui" w:date="2018-09-15T10:37:00Z">
         <w:r>
           <w:rPr>
             <w:rFonts w:hint="eastAsia"/>
@@ -17210,7 +16905,7 @@
           <w:t>etadata</w:t>
         </w:r>
       </w:ins>
-      <w:ins w:id="12" w:author="Yang Xiangrui" w:date="2018-09-15T10:27:00Z">
+      <w:ins w:id="14" w:author="Yang Xiangrui" w:date="2018-09-15T10:27:00Z">
         <w:r>
           <w:rPr>
             <w:rFonts w:hint="eastAsia"/>
@@ -17233,7 +16928,7 @@
           <w:t>报文，并修改</w:t>
         </w:r>
       </w:ins>
-      <w:ins w:id="13" w:author="Yang Xiangrui" w:date="2018-09-15T10:37:00Z">
+      <w:ins w:id="15" w:author="Yang Xiangrui" w:date="2018-09-15T10:37:00Z">
         <w:r>
           <w:rPr>
             <w:rFonts w:hint="eastAsia"/>
@@ -17265,7 +16960,7 @@
           <w:t>模块</w:t>
         </w:r>
       </w:ins>
-      <w:ins w:id="14" w:author="Yang Xiangrui" w:date="2018-09-15T10:39:00Z">
+      <w:ins w:id="16" w:author="Yang Xiangrui" w:date="2018-09-15T10:39:00Z">
         <w:r>
           <w:rPr>
             <w:rFonts w:hint="eastAsia"/>
@@ -17295,7 +16990,7 @@
           <w:t>时间戳</w:t>
         </w:r>
       </w:ins>
-      <w:ins w:id="15" w:author="Yang Xiangrui" w:date="2018-09-15T10:40:00Z">
+      <w:ins w:id="17" w:author="Yang Xiangrui" w:date="2018-09-15T10:40:00Z">
         <w:r>
           <w:rPr>
             <w:rFonts w:hint="eastAsia"/>
@@ -18204,7 +17899,6 @@
         <w:rPr>
           <w:rFonts w:hint="eastAsia"/>
         </w:rPr>
-        <w:lastRenderedPageBreak/>
         <w:t>int</w:t>
       </w:r>
       <w:r>
@@ -18307,6 +18001,7 @@
         <w:ind w:leftChars="202" w:left="424" w:firstLine="2"/>
       </w:pPr>
       <w:r>
+        <w:lastRenderedPageBreak/>
         <w:tab/>
         <w:t xml:space="preserve">low_rate    (u64) </w:t>
       </w:r>
@@ -19530,11 +19225,11 @@
         <w:jc w:val="center"/>
       </w:pPr>
       <w:r>
-        <w:object w:dxaOrig="18891" w:dyaOrig="4281">
-          <v:shape id="_x0000_i1034" type="#_x0000_t75" style="width:410pt;height:102.5pt" o:ole="">
-            <v:imagedata r:id="rId20" o:title=""/>
+        <w:object w:dxaOrig="18891" w:dyaOrig="4281" w14:anchorId="0D786945">
+          <v:shape id="_x0000_i1034" type="#_x0000_t75" style="width:409.95pt;height:102.65pt" o:ole="">
+            <v:imagedata r:id="rId23" o:title=""/>
           </v:shape>
-          <o:OLEObject Type="Embed" ProgID="Visio.Drawing.15" ShapeID="_x0000_i1034" DrawAspect="Content" ObjectID="_1598788249" r:id="rId21"/>
+          <o:OLEObject Type="Embed" ProgID="Visio.Drawing.15" ShapeID="_x0000_i1034" DrawAspect="Content" ObjectID="_1598815696" r:id="rId24"/>
         </w:object>
       </w:r>
     </w:p>
@@ -24881,11 +24576,11 @@
     </w:p>
     <w:p>
       <w:r>
-        <w:object w:dxaOrig="19841" w:dyaOrig="8011">
-          <v:shape id="_x0000_i1035" type="#_x0000_t75" style="width:414.5pt;height:167.5pt" o:ole="">
-            <v:imagedata r:id="rId22" o:title=""/>
+        <w:object w:dxaOrig="19841" w:dyaOrig="8011" w14:anchorId="5F6B2D98">
+          <v:shape id="_x0000_i1035" type="#_x0000_t75" style="width:414.8pt;height:167.65pt" o:ole="">
+            <v:imagedata r:id="rId25" o:title=""/>
           </v:shape>
-          <o:OLEObject Type="Embed" ProgID="Visio.Drawing.15" ShapeID="_x0000_i1035" DrawAspect="Content" ObjectID="_1598788250" r:id="rId23"/>
+          <o:OLEObject Type="Embed" ProgID="Visio.Drawing.15" ShapeID="_x0000_i1035" DrawAspect="Content" ObjectID="_1598815697" r:id="rId26"/>
         </w:object>
       </w:r>
     </w:p>
@@ -25385,11 +25080,11 @@
     </w:p>
     <w:p>
       <w:r>
-        <w:object w:dxaOrig="12851" w:dyaOrig="5431">
-          <v:shape id="_x0000_i1036" type="#_x0000_t75" style="width:413pt;height:174.5pt" o:ole="">
-            <v:imagedata r:id="rId24" o:title=""/>
+        <w:object w:dxaOrig="12851" w:dyaOrig="5431" w14:anchorId="2DC0FC88">
+          <v:shape id="_x0000_i1036" type="#_x0000_t75" style="width:413.2pt;height:174.65pt" o:ole="">
+            <v:imagedata r:id="rId27" o:title=""/>
           </v:shape>
-          <o:OLEObject Type="Embed" ProgID="Visio.Drawing.15" ShapeID="_x0000_i1036" DrawAspect="Content" ObjectID="_1598788251" r:id="rId25"/>
+          <o:OLEObject Type="Embed" ProgID="Visio.Drawing.15" ShapeID="_x0000_i1036" DrawAspect="Content" ObjectID="_1598815698" r:id="rId28"/>
         </w:object>
       </w:r>
     </w:p>
@@ -25854,6 +25549,167 @@
         <w:rPr>
           <w:rFonts w:hint="eastAsia"/>
         </w:rPr>
+        <w:t>fin</w:t>
+      </w:r>
+      <w:r>
+        <w:t>_s</w:t>
+      </w:r>
+      <w:r>
+        <w:rPr>
+          <w:rFonts w:hint="eastAsia"/>
+        </w:rPr>
+        <w:t>状态还是</w:t>
+      </w:r>
+      <w:r>
+        <w:rPr>
+          <w:rFonts w:hint="eastAsia"/>
+        </w:rPr>
+        <w:t>w</w:t>
+      </w:r>
+      <w:r>
+        <w:t>ait_s</w:t>
+      </w:r>
+      <w:r>
+        <w:rPr>
+          <w:rFonts w:hint="eastAsia"/>
+        </w:rPr>
+        <w:t>状态</w:t>
+      </w:r>
+      <w:r>
+        <w:rPr>
+          <w:rFonts w:hint="eastAsia"/>
+        </w:rPr>
+        <w:t>；若不相等，则跳转回</w:t>
+      </w:r>
+      <w:r>
+        <w:rPr>
+          <w:rFonts w:hint="eastAsia"/>
+        </w:rPr>
+        <w:t>rea</w:t>
+      </w:r>
+      <w:r>
+        <w:t>d_s</w:t>
+      </w:r>
+      <w:r>
+        <w:rPr>
+          <w:rFonts w:hint="eastAsia"/>
+        </w:rPr>
+        <w:t>状态进行下一个报文的发送</w:t>
+      </w:r>
+      <w:r>
+        <w:rPr>
+          <w:rFonts w:hint="eastAsia"/>
+        </w:rPr>
+        <w:t>，等待</w:t>
+      </w:r>
+      <w:r>
+        <w:rPr>
+          <w:rFonts w:hint="eastAsia"/>
+        </w:rPr>
+        <w:t>p</w:t>
+      </w:r>
+      <w:r>
+        <w:t>gm_sent_finish_reg</w:t>
+      </w:r>
+      <w:r>
+        <w:rPr>
+          <w:rFonts w:hint="eastAsia"/>
+        </w:rPr>
+        <w:t>被置位后跳转回</w:t>
+      </w:r>
+      <w:r>
+        <w:t>fin</w:t>
+      </w:r>
+      <w:r>
+        <w:t>_s</w:t>
+      </w:r>
+      <w:r>
+        <w:rPr>
+          <w:rFonts w:hint="eastAsia"/>
+        </w:rPr>
+        <w:t>状态。</w:t>
+      </w:r>
+    </w:p>
+    <w:p>
+      <w:pPr>
+        <w:ind w:firstLine="420"/>
+        <w:rPr>
+          <w:rFonts w:hint="eastAsia"/>
+        </w:rPr>
+      </w:pPr>
+      <w:r>
+        <w:rPr>
+          <w:rFonts w:hint="eastAsia"/>
+        </w:rPr>
+        <w:t>当模块处于</w:t>
+      </w:r>
+      <w:r>
+        <w:rPr>
+          <w:rFonts w:hint="eastAsia"/>
+        </w:rPr>
+        <w:t>f</w:t>
+      </w:r>
+      <w:r>
+        <w:t>in_</w:t>
+      </w:r>
+      <w:r>
+        <w:t>s</w:t>
+      </w:r>
+      <w:r>
+        <w:rPr>
+          <w:rFonts w:hint="eastAsia"/>
+        </w:rPr>
+        <w:t>时，将会向</w:t>
+      </w:r>
+      <w:r>
+        <w:rPr>
+          <w:rFonts w:hint="eastAsia"/>
+        </w:rPr>
+        <w:t>A</w:t>
+      </w:r>
+      <w:r>
+        <w:t>NT</w:t>
+      </w:r>
+      <w:r>
+        <w:rPr>
+          <w:rFonts w:hint="eastAsia"/>
+        </w:rPr>
+        <w:t>软件端发送一条通告报文，</w:t>
+      </w:r>
+      <w:r>
+        <w:rPr>
+          <w:rFonts w:hint="eastAsia"/>
+        </w:rPr>
+        <w:t>A</w:t>
+      </w:r>
+      <w:r>
+        <w:t>NT</w:t>
+      </w:r>
+      <w:r>
+        <w:rPr>
+          <w:rFonts w:hint="eastAsia"/>
+        </w:rPr>
+        <w:t>软件端收到后将会读取结果数据，并将模块中的</w:t>
+      </w:r>
+      <w:r>
+        <w:rPr>
+          <w:rFonts w:hint="eastAsia"/>
+        </w:rPr>
+        <w:t>s</w:t>
+      </w:r>
+      <w:r>
+        <w:t>oft_reset</w:t>
+      </w:r>
+      <w:r>
+        <w:rPr>
+          <w:rFonts w:hint="eastAsia"/>
+        </w:rPr>
+        <w:t>置位，从而触发所有寄存器清零，并回到</w:t>
+      </w:r>
+      <w:r>
+        <w:rPr>
+          <w:rFonts w:hint="eastAsia"/>
+        </w:rPr>
         <w:t>i</w:t>
       </w:r>
       <w:r>
@@ -25863,91 +25719,21 @@
         <w:rPr>
           <w:rFonts w:hint="eastAsia"/>
         </w:rPr>
-        <w:t>状态还是</w:t>
-      </w:r>
-      <w:r>
-        <w:rPr>
-          <w:rFonts w:hint="eastAsia"/>
-        </w:rPr>
-        <w:t>w</w:t>
-      </w:r>
-      <w:r>
-        <w:t>ait_s</w:t>
-      </w:r>
-      <w:r>
-        <w:rPr>
-          <w:rFonts w:hint="eastAsia"/>
-        </w:rPr>
-        <w:t>状态</w:t>
-      </w:r>
-      <w:r>
-        <w:rPr>
-          <w:rFonts w:hint="eastAsia"/>
-        </w:rPr>
-        <w:t>；若不相等，则跳转回</w:t>
-      </w:r>
-      <w:r>
-        <w:rPr>
-          <w:rFonts w:hint="eastAsia"/>
-        </w:rPr>
-        <w:t>rea</w:t>
-      </w:r>
-      <w:r>
-        <w:t>d_s</w:t>
-      </w:r>
-      <w:r>
-        <w:rPr>
-          <w:rFonts w:hint="eastAsia"/>
-        </w:rPr>
-        <w:t>状态进行下一个报文的发送</w:t>
-      </w:r>
-      <w:r>
-        <w:rPr>
-          <w:rFonts w:hint="eastAsia"/>
-        </w:rPr>
-        <w:t>，等待</w:t>
-      </w:r>
-      <w:r>
-        <w:rPr>
-          <w:rFonts w:hint="eastAsia"/>
-        </w:rPr>
-        <w:t>p</w:t>
-      </w:r>
-      <w:r>
-        <w:t>gm_sent_finish_reg</w:t>
-      </w:r>
-      <w:r>
-        <w:rPr>
-          <w:rFonts w:hint="eastAsia"/>
-        </w:rPr>
-        <w:t>被置位后跳转回</w:t>
-      </w:r>
-      <w:r>
-        <w:rPr>
-          <w:rFonts w:hint="eastAsia"/>
-        </w:rPr>
-        <w:t>i</w:t>
-      </w:r>
-      <w:r>
-        <w:t>dle_s</w:t>
-      </w:r>
-      <w:r>
-        <w:rPr>
-          <w:rFonts w:hint="eastAsia"/>
-        </w:rPr>
         <w:t>状态。</w:t>
       </w:r>
+      <w:bookmarkStart w:id="18" w:name="_GoBack"/>
+      <w:bookmarkEnd w:id="18"/>
     </w:p>
     <w:p>
       <w:pPr>
         <w:ind w:firstLine="420"/>
       </w:pPr>
       <w:r>
-        <w:object w:dxaOrig="13030" w:dyaOrig="7330">
-          <v:shape id="_x0000_i1037" type="#_x0000_t75" style="width:415pt;height:233.5pt" o:ole="">
-            <v:imagedata r:id="rId26" o:title=""/>
+        <w:object w:dxaOrig="14770" w:dyaOrig="8631" w14:anchorId="17B822A5">
+          <v:shape id="_x0000_i1043" type="#_x0000_t75" style="width:414.8pt;height:242.35pt" o:ole="">
+            <v:imagedata r:id="rId29" o:title=""/>
           </v:shape>
-          <o:OLEObject Type="Embed" ProgID="Visio.Drawing.15" ShapeID="_x0000_i1037" DrawAspect="Content" ObjectID="_1598788252" r:id="rId27"/>
+          <o:OLEObject Type="Embed" ProgID="Visio.Drawing.15" ShapeID="_x0000_i1043" DrawAspect="Content" ObjectID="_1598815699" r:id="rId30"/>
         </w:object>
       </w:r>
     </w:p>
@@ -26063,8 +25849,6 @@
         </w:rPr>
         <w:t>*</w:t>
       </w:r>
-      <w:bookmarkStart w:id="16" w:name="_GoBack"/>
-      <w:bookmarkEnd w:id="16"/>
       <w:r>
         <w:t>128</w:t>
       </w:r>
@@ -26594,6 +26378,7 @@
         <w:rPr>
           <w:rFonts w:hint="eastAsia"/>
         </w:rPr>
+        <w:lastRenderedPageBreak/>
         <w:t>P</w:t>
       </w:r>
       <w:r>
@@ -26606,16 +26391,2046 @@
         <w:t>中的一些寄存器将会控制如何对报文进行修改。</w:t>
       </w:r>
     </w:p>
+    <w:p/>
+    <w:p>
+      <w:pPr>
+        <w:pStyle w:val="4"/>
+        <w:numPr>
+          <w:ilvl w:val="2"/>
+          <w:numId w:val="6"/>
+        </w:numPr>
+        <w:ind w:left="567"/>
+      </w:pPr>
+      <w:r>
+        <w:rPr>
+          <w:rFonts w:hint="eastAsia"/>
+        </w:rPr>
+        <w:t>虚拟地址空间</w:t>
+      </w:r>
+      <w:r>
+        <w:rPr>
+          <w:rFonts w:hint="eastAsia"/>
+        </w:rPr>
+        <w:t>设计</w:t>
+      </w:r>
+    </w:p>
     <w:p>
       <w:pPr>
         <w:ind w:firstLine="420"/>
       </w:pPr>
-    </w:p>
+      <w:r>
+        <w:rPr>
+          <w:rFonts w:hint="eastAsia"/>
+        </w:rPr>
+        <w:t>在</w:t>
+      </w:r>
+      <w:r>
+        <w:rPr>
+          <w:rFonts w:hint="eastAsia"/>
+        </w:rPr>
+        <w:t>P</w:t>
+      </w:r>
+      <w:r>
+        <w:t>GM</w:t>
+      </w:r>
+      <w:r>
+        <w:rPr>
+          <w:rFonts w:hint="eastAsia"/>
+        </w:rPr>
+        <w:t>模块中，需要设置一些</w:t>
+      </w:r>
+      <w:r>
+        <w:rPr>
+          <w:rFonts w:hint="eastAsia"/>
+        </w:rPr>
+        <w:t>A</w:t>
+      </w:r>
+      <w:r>
+        <w:t>NT</w:t>
+      </w:r>
+      <w:r>
+        <w:rPr>
+          <w:rFonts w:hint="eastAsia"/>
+        </w:rPr>
+        <w:t>软件可读</w:t>
+      </w:r>
+      <w:r>
+        <w:rPr>
+          <w:rFonts w:hint="eastAsia"/>
+        </w:rPr>
+        <w:t>/</w:t>
+      </w:r>
+      <w:r>
+        <w:rPr>
+          <w:rFonts w:hint="eastAsia"/>
+        </w:rPr>
+        <w:t>写的计数器与寄存器，用于软件对硬件功能进行配置并且获取测试结果</w:t>
+      </w:r>
+      <w:r>
+        <w:rPr>
+          <w:rFonts w:hint="eastAsia"/>
+        </w:rPr>
+        <w:t>。</w:t>
+      </w:r>
+      <w:r>
+        <w:rPr>
+          <w:rFonts w:hint="eastAsia"/>
+        </w:rPr>
+        <w:t>根据</w:t>
+      </w:r>
+      <w:r>
+        <w:rPr>
+          <w:rFonts w:hint="eastAsia"/>
+        </w:rPr>
+        <w:t>f</w:t>
+      </w:r>
+      <w:r>
+        <w:t>ast 2.0</w:t>
+      </w:r>
+      <w:r>
+        <w:rPr>
+          <w:rFonts w:hint="eastAsia"/>
+        </w:rPr>
+        <w:t>设计规范，每个模块可单独进行计数器与寄存器的编址</w:t>
+      </w:r>
+      <w:r>
+        <w:rPr>
+          <w:rFonts w:hint="eastAsia"/>
+        </w:rPr>
+        <w:t>，而</w:t>
+      </w:r>
+      <w:r>
+        <w:rPr>
+          <w:rFonts w:hint="eastAsia"/>
+        </w:rPr>
+        <w:t>P</w:t>
+      </w:r>
+      <w:r>
+        <w:t>GM</w:t>
+      </w:r>
+      <w:r>
+        <w:rPr>
+          <w:rFonts w:hint="eastAsia"/>
+        </w:rPr>
+        <w:t>模块共包含</w:t>
+      </w:r>
+      <w:r>
+        <w:rPr>
+          <w:rFonts w:hint="eastAsia"/>
+        </w:rPr>
+        <w:t>3</w:t>
+      </w:r>
+      <w:r>
+        <w:rPr>
+          <w:rFonts w:hint="eastAsia"/>
+        </w:rPr>
+        <w:t>个子模块，在</w:t>
+      </w:r>
+      <w:r>
+        <w:rPr>
+          <w:rFonts w:hint="eastAsia"/>
+        </w:rPr>
+        <w:t>P</w:t>
+      </w:r>
+      <w:r>
+        <w:t>GM_WR</w:t>
+      </w:r>
+      <w:r>
+        <w:rPr>
+          <w:rFonts w:hint="eastAsia"/>
+        </w:rPr>
+        <w:t>与</w:t>
+      </w:r>
+      <w:r>
+        <w:rPr>
+          <w:rFonts w:hint="eastAsia"/>
+        </w:rPr>
+        <w:t>P</w:t>
+      </w:r>
+      <w:r>
+        <w:t>GM_RD</w:t>
+      </w:r>
+      <w:r>
+        <w:rPr>
+          <w:rFonts w:hint="eastAsia"/>
+        </w:rPr>
+        <w:t>模块中均包含</w:t>
+      </w:r>
+      <w:r>
+        <w:rPr>
+          <w:rFonts w:hint="eastAsia"/>
+        </w:rPr>
+        <w:t>A</w:t>
+      </w:r>
+      <w:r>
+        <w:t>NT</w:t>
+      </w:r>
+      <w:proofErr w:type="gramStart"/>
+      <w:r>
+        <w:rPr>
+          <w:rFonts w:hint="eastAsia"/>
+        </w:rPr>
+        <w:t>软件端可读写</w:t>
+      </w:r>
+      <w:proofErr w:type="gramEnd"/>
+      <w:r>
+        <w:rPr>
+          <w:rFonts w:hint="eastAsia"/>
+        </w:rPr>
+        <w:t>的计数器与寄存器</w:t>
+      </w:r>
+      <w:r>
+        <w:rPr>
+          <w:rFonts w:hint="eastAsia"/>
+        </w:rPr>
+        <w:t>，定义如下表所示</w:t>
+      </w:r>
+      <w:r>
+        <w:rPr>
+          <w:rFonts w:hint="eastAsia"/>
+        </w:rPr>
+        <w:t>：</w:t>
+      </w:r>
+    </w:p>
+    <w:p>
+      <w:pPr>
+        <w:jc w:val="center"/>
+        <w:rPr>
+          <w:szCs w:val="21"/>
+        </w:rPr>
+      </w:pPr>
+      <w:r>
+        <w:rPr>
+          <w:rFonts w:ascii="宋体" w:hAnsi="宋体" w:hint="eastAsia"/>
+        </w:rPr>
+        <w:t>表</w:t>
+      </w:r>
+      <w:r>
+        <w:rPr>
+          <w:rFonts w:ascii="宋体" w:hAnsi="宋体" w:hint="eastAsia"/>
+        </w:rPr>
+        <w:t>九</w:t>
+      </w:r>
+      <w:r>
+        <w:rPr>
+          <w:rFonts w:hint="eastAsia"/>
+        </w:rPr>
+        <w:t xml:space="preserve"> </w:t>
+      </w:r>
+      <w:r>
+        <w:t>PGM</w:t>
+      </w:r>
+      <w:r>
+        <w:rPr>
+          <w:rFonts w:ascii="宋体" w:hAnsi="宋体" w:hint="eastAsia"/>
+        </w:rPr>
+        <w:t>虚拟地址空间</w:t>
+      </w:r>
+      <w:r>
+        <w:rPr>
+          <w:rFonts w:ascii="宋体" w:hAnsi="宋体" w:hint="eastAsia"/>
+        </w:rPr>
+        <w:t>定义</w:t>
+      </w:r>
+    </w:p>
+    <w:tbl>
+      <w:tblPr>
+        <w:tblStyle w:val="a5"/>
+        <w:tblW w:w="8784" w:type="dxa"/>
+        <w:tblLayout w:type="fixed"/>
+        <w:tblLook w:val="04A0" w:firstRow="1" w:lastRow="0" w:firstColumn="1" w:lastColumn="0" w:noHBand="0" w:noVBand="1"/>
+      </w:tblPr>
+      <w:tblGrid>
+        <w:gridCol w:w="1129"/>
+        <w:gridCol w:w="1418"/>
+        <w:gridCol w:w="1417"/>
+        <w:gridCol w:w="709"/>
+        <w:gridCol w:w="1134"/>
+        <w:gridCol w:w="992"/>
+        <w:gridCol w:w="1985"/>
+      </w:tblGrid>
+      <w:tr>
+        <w:tc>
+          <w:tcPr>
+            <w:tcW w:w="1129" w:type="dxa"/>
+            <w:tcBorders>
+              <w:top w:val="single" w:sz="4" w:space="0" w:color="auto"/>
+              <w:left w:val="single" w:sz="4" w:space="0" w:color="auto"/>
+              <w:bottom w:val="single" w:sz="4" w:space="0" w:color="auto"/>
+              <w:right w:val="single" w:sz="4" w:space="0" w:color="auto"/>
+            </w:tcBorders>
+          </w:tcPr>
+          <w:p>
+            <w:pPr>
+              <w:jc w:val="center"/>
+              <w:rPr>
+                <w:rFonts w:hint="eastAsia"/>
+              </w:rPr>
+            </w:pPr>
+          </w:p>
+        </w:tc>
+        <w:tc>
+          <w:tcPr>
+            <w:tcW w:w="1418" w:type="dxa"/>
+            <w:tcBorders>
+              <w:top w:val="single" w:sz="4" w:space="0" w:color="auto"/>
+              <w:left w:val="single" w:sz="4" w:space="0" w:color="auto"/>
+              <w:bottom w:val="single" w:sz="4" w:space="0" w:color="auto"/>
+              <w:right w:val="single" w:sz="4" w:space="0" w:color="auto"/>
+            </w:tcBorders>
+            <w:hideMark/>
+          </w:tcPr>
+          <w:p>
+            <w:pPr>
+              <w:jc w:val="center"/>
+            </w:pPr>
+            <w:r>
+              <w:rPr>
+                <w:rFonts w:hint="eastAsia"/>
+              </w:rPr>
+              <w:t>地址</w:t>
+            </w:r>
+          </w:p>
+        </w:tc>
+        <w:tc>
+          <w:tcPr>
+            <w:tcW w:w="1417" w:type="dxa"/>
+            <w:tcBorders>
+              <w:top w:val="single" w:sz="4" w:space="0" w:color="auto"/>
+              <w:left w:val="nil"/>
+              <w:bottom w:val="single" w:sz="4" w:space="0" w:color="auto"/>
+              <w:right w:val="single" w:sz="4" w:space="0" w:color="auto"/>
+            </w:tcBorders>
+            <w:hideMark/>
+          </w:tcPr>
+          <w:p>
+            <w:pPr>
+              <w:jc w:val="center"/>
+            </w:pPr>
+            <w:r>
+              <w:rPr>
+                <w:rFonts w:hint="eastAsia"/>
+              </w:rPr>
+              <w:t>寄存器名</w:t>
+            </w:r>
+          </w:p>
+        </w:tc>
+        <w:tc>
+          <w:tcPr>
+            <w:tcW w:w="709" w:type="dxa"/>
+            <w:tcBorders>
+              <w:top w:val="single" w:sz="4" w:space="0" w:color="auto"/>
+              <w:left w:val="nil"/>
+              <w:bottom w:val="single" w:sz="4" w:space="0" w:color="auto"/>
+              <w:right w:val="single" w:sz="4" w:space="0" w:color="auto"/>
+            </w:tcBorders>
+            <w:hideMark/>
+          </w:tcPr>
+          <w:p>
+            <w:pPr>
+              <w:jc w:val="center"/>
+            </w:pPr>
+            <w:proofErr w:type="gramStart"/>
+            <w:r>
+              <w:rPr>
+                <w:rFonts w:hint="eastAsia"/>
+              </w:rPr>
+              <w:t>位宽</w:t>
+            </w:r>
+            <w:proofErr w:type="gramEnd"/>
+          </w:p>
+        </w:tc>
+        <w:tc>
+          <w:tcPr>
+            <w:tcW w:w="1134" w:type="dxa"/>
+            <w:tcBorders>
+              <w:top w:val="single" w:sz="4" w:space="0" w:color="auto"/>
+              <w:left w:val="nil"/>
+              <w:bottom w:val="single" w:sz="4" w:space="0" w:color="auto"/>
+              <w:right w:val="single" w:sz="4" w:space="0" w:color="auto"/>
+            </w:tcBorders>
+            <w:hideMark/>
+          </w:tcPr>
+          <w:p>
+            <w:pPr>
+              <w:jc w:val="center"/>
+            </w:pPr>
+            <w:r>
+              <w:rPr>
+                <w:rFonts w:hint="eastAsia"/>
+              </w:rPr>
+              <w:t>属性</w:t>
+            </w:r>
+            <w:r>
+              <w:rPr>
+                <w:rFonts w:hint="eastAsia"/>
+              </w:rPr>
+              <w:t>R</w:t>
+            </w:r>
+            <w:r>
+              <w:t>/W</w:t>
+            </w:r>
+          </w:p>
+        </w:tc>
+        <w:tc>
+          <w:tcPr>
+            <w:tcW w:w="992" w:type="dxa"/>
+            <w:tcBorders>
+              <w:top w:val="single" w:sz="4" w:space="0" w:color="auto"/>
+              <w:left w:val="nil"/>
+              <w:bottom w:val="single" w:sz="4" w:space="0" w:color="auto"/>
+              <w:right w:val="single" w:sz="4" w:space="0" w:color="auto"/>
+            </w:tcBorders>
+            <w:hideMark/>
+          </w:tcPr>
+          <w:p>
+            <w:pPr>
+              <w:jc w:val="center"/>
+            </w:pPr>
+            <w:r>
+              <w:rPr>
+                <w:rFonts w:hint="eastAsia"/>
+              </w:rPr>
+              <w:t>初始值</w:t>
+            </w:r>
+          </w:p>
+        </w:tc>
+        <w:tc>
+          <w:tcPr>
+            <w:tcW w:w="1985" w:type="dxa"/>
+            <w:tcBorders>
+              <w:top w:val="single" w:sz="4" w:space="0" w:color="auto"/>
+              <w:left w:val="nil"/>
+              <w:bottom w:val="single" w:sz="4" w:space="0" w:color="auto"/>
+              <w:right w:val="single" w:sz="4" w:space="0" w:color="auto"/>
+            </w:tcBorders>
+            <w:hideMark/>
+          </w:tcPr>
+          <w:p>
+            <w:pPr>
+              <w:jc w:val="center"/>
+            </w:pPr>
+            <w:r>
+              <w:rPr>
+                <w:rFonts w:hint="eastAsia"/>
+              </w:rPr>
+              <w:t>说明</w:t>
+            </w:r>
+          </w:p>
+        </w:tc>
+      </w:tr>
+      <w:tr>
+        <w:tc>
+          <w:tcPr>
+            <w:tcW w:w="1129" w:type="dxa"/>
+            <w:vMerge w:val="restart"/>
+            <w:tcBorders>
+              <w:top w:val="single" w:sz="4" w:space="0" w:color="auto"/>
+              <w:left w:val="single" w:sz="4" w:space="0" w:color="auto"/>
+              <w:right w:val="single" w:sz="4" w:space="0" w:color="auto"/>
+            </w:tcBorders>
+            <w:vAlign w:val="center"/>
+          </w:tcPr>
+          <w:p>
+            <w:pPr>
+              <w:jc w:val="center"/>
+            </w:pPr>
+          </w:p>
+          <w:p>
+            <w:pPr>
+              <w:tabs>
+                <w:tab w:val="left" w:pos="699"/>
+              </w:tabs>
+              <w:jc w:val="center"/>
+            </w:pPr>
+            <w:r>
+              <w:t>PGM_WR</w:t>
+            </w:r>
+          </w:p>
+        </w:tc>
+        <w:tc>
+          <w:tcPr>
+            <w:tcW w:w="1418" w:type="dxa"/>
+            <w:tcBorders>
+              <w:top w:val="single" w:sz="4" w:space="0" w:color="auto"/>
+              <w:left w:val="single" w:sz="4" w:space="0" w:color="auto"/>
+              <w:bottom w:val="single" w:sz="4" w:space="0" w:color="auto"/>
+              <w:right w:val="single" w:sz="4" w:space="0" w:color="auto"/>
+            </w:tcBorders>
+          </w:tcPr>
+          <w:p>
+            <w:pPr>
+              <w:jc w:val="center"/>
+              <w:rPr>
+                <w:rFonts w:hint="eastAsia"/>
+              </w:rPr>
+            </w:pPr>
+            <w:r>
+              <w:t>0</w:t>
+            </w:r>
+            <w:r>
+              <w:rPr>
+                <w:rFonts w:hint="eastAsia"/>
+              </w:rPr>
+              <w:t>x</w:t>
+            </w:r>
+            <w:r>
+              <w:t>0000 0001</w:t>
+            </w:r>
+          </w:p>
+        </w:tc>
+        <w:tc>
+          <w:tcPr>
+            <w:tcW w:w="1417" w:type="dxa"/>
+            <w:tcBorders>
+              <w:top w:val="single" w:sz="4" w:space="0" w:color="auto"/>
+              <w:left w:val="nil"/>
+              <w:bottom w:val="single" w:sz="4" w:space="0" w:color="auto"/>
+              <w:right w:val="single" w:sz="4" w:space="0" w:color="auto"/>
+            </w:tcBorders>
+          </w:tcPr>
+          <w:p>
+            <w:pPr>
+              <w:jc w:val="center"/>
+            </w:pPr>
+            <w:r>
+              <w:t>sent_time_cnt</w:t>
+            </w:r>
+          </w:p>
+        </w:tc>
+        <w:tc>
+          <w:tcPr>
+            <w:tcW w:w="709" w:type="dxa"/>
+            <w:tcBorders>
+              <w:top w:val="single" w:sz="4" w:space="0" w:color="auto"/>
+              <w:left w:val="nil"/>
+              <w:bottom w:val="single" w:sz="4" w:space="0" w:color="auto"/>
+              <w:right w:val="single" w:sz="4" w:space="0" w:color="auto"/>
+            </w:tcBorders>
+          </w:tcPr>
+          <w:p>
+            <w:pPr>
+              <w:jc w:val="center"/>
+              <w:rPr>
+                <w:rFonts w:hint="eastAsia"/>
+              </w:rPr>
+            </w:pPr>
+            <w:r>
+              <w:t>64</w:t>
+            </w:r>
+          </w:p>
+        </w:tc>
+        <w:tc>
+          <w:tcPr>
+            <w:tcW w:w="1134" w:type="dxa"/>
+            <w:tcBorders>
+              <w:top w:val="single" w:sz="4" w:space="0" w:color="auto"/>
+              <w:left w:val="nil"/>
+              <w:bottom w:val="single" w:sz="4" w:space="0" w:color="auto"/>
+              <w:right w:val="single" w:sz="4" w:space="0" w:color="auto"/>
+            </w:tcBorders>
+          </w:tcPr>
+          <w:p>
+            <w:pPr>
+              <w:jc w:val="center"/>
+              <w:rPr>
+                <w:rFonts w:hint="eastAsia"/>
+              </w:rPr>
+            </w:pPr>
+            <w:r>
+              <w:t>R</w:t>
+            </w:r>
+          </w:p>
+        </w:tc>
+        <w:tc>
+          <w:tcPr>
+            <w:tcW w:w="992" w:type="dxa"/>
+            <w:tcBorders>
+              <w:top w:val="single" w:sz="4" w:space="0" w:color="auto"/>
+              <w:left w:val="nil"/>
+              <w:bottom w:val="single" w:sz="4" w:space="0" w:color="auto"/>
+              <w:right w:val="single" w:sz="4" w:space="0" w:color="auto"/>
+            </w:tcBorders>
+          </w:tcPr>
+          <w:p>
+            <w:pPr>
+              <w:jc w:val="center"/>
+              <w:rPr>
+                <w:rFonts w:hint="eastAsia"/>
+              </w:rPr>
+            </w:pPr>
+            <w:r>
+              <w:t>64’b0</w:t>
+            </w:r>
+          </w:p>
+        </w:tc>
+        <w:tc>
+          <w:tcPr>
+            <w:tcW w:w="1985" w:type="dxa"/>
+            <w:tcBorders>
+              <w:top w:val="single" w:sz="4" w:space="0" w:color="auto"/>
+              <w:left w:val="nil"/>
+              <w:bottom w:val="single" w:sz="4" w:space="0" w:color="auto"/>
+              <w:right w:val="single" w:sz="4" w:space="0" w:color="auto"/>
+            </w:tcBorders>
+          </w:tcPr>
+          <w:p>
+            <w:pPr>
+              <w:jc w:val="center"/>
+              <w:rPr>
+                <w:rFonts w:hint="eastAsia"/>
+              </w:rPr>
+            </w:pPr>
+            <w:r>
+              <w:rPr>
+                <w:rFonts w:hint="eastAsia"/>
+              </w:rPr>
+              <w:t>当前测试时间</w:t>
+            </w:r>
+          </w:p>
+        </w:tc>
+      </w:tr>
+      <w:tr>
+        <w:tc>
+          <w:tcPr>
+            <w:tcW w:w="1129" w:type="dxa"/>
+            <w:vMerge/>
+            <w:tcBorders>
+              <w:left w:val="single" w:sz="4" w:space="0" w:color="auto"/>
+              <w:right w:val="single" w:sz="4" w:space="0" w:color="auto"/>
+            </w:tcBorders>
+            <w:vAlign w:val="center"/>
+          </w:tcPr>
+          <w:p>
+            <w:pPr>
+              <w:jc w:val="center"/>
+            </w:pPr>
+          </w:p>
+        </w:tc>
+        <w:tc>
+          <w:tcPr>
+            <w:tcW w:w="1418" w:type="dxa"/>
+            <w:tcBorders>
+              <w:top w:val="single" w:sz="4" w:space="0" w:color="auto"/>
+              <w:left w:val="single" w:sz="4" w:space="0" w:color="auto"/>
+              <w:bottom w:val="single" w:sz="4" w:space="0" w:color="auto"/>
+              <w:right w:val="single" w:sz="4" w:space="0" w:color="auto"/>
+            </w:tcBorders>
+          </w:tcPr>
+          <w:p>
+            <w:pPr>
+              <w:jc w:val="center"/>
+            </w:pPr>
+            <w:r>
+              <w:t>0</w:t>
+            </w:r>
+            <w:r>
+              <w:rPr>
+                <w:rFonts w:hint="eastAsia"/>
+              </w:rPr>
+              <w:t>x</w:t>
+            </w:r>
+            <w:r>
+              <w:t>0001 0001</w:t>
+            </w:r>
+          </w:p>
+        </w:tc>
+        <w:tc>
+          <w:tcPr>
+            <w:tcW w:w="1417" w:type="dxa"/>
+            <w:tcBorders>
+              <w:top w:val="single" w:sz="4" w:space="0" w:color="auto"/>
+              <w:left w:val="nil"/>
+              <w:bottom w:val="single" w:sz="4" w:space="0" w:color="auto"/>
+              <w:right w:val="single" w:sz="4" w:space="0" w:color="auto"/>
+            </w:tcBorders>
+          </w:tcPr>
+          <w:p>
+            <w:pPr>
+              <w:jc w:val="center"/>
+            </w:pPr>
+            <w:r>
+              <w:t>sent_time_reg</w:t>
+            </w:r>
+          </w:p>
+        </w:tc>
+        <w:tc>
+          <w:tcPr>
+            <w:tcW w:w="709" w:type="dxa"/>
+            <w:tcBorders>
+              <w:top w:val="single" w:sz="4" w:space="0" w:color="auto"/>
+              <w:left w:val="nil"/>
+              <w:bottom w:val="single" w:sz="4" w:space="0" w:color="auto"/>
+              <w:right w:val="single" w:sz="4" w:space="0" w:color="auto"/>
+            </w:tcBorders>
+          </w:tcPr>
+          <w:p>
+            <w:pPr>
+              <w:jc w:val="center"/>
+            </w:pPr>
+            <w:r>
+              <w:t>64</w:t>
+            </w:r>
+          </w:p>
+        </w:tc>
+        <w:tc>
+          <w:tcPr>
+            <w:tcW w:w="1134" w:type="dxa"/>
+            <w:tcBorders>
+              <w:top w:val="single" w:sz="4" w:space="0" w:color="auto"/>
+              <w:left w:val="nil"/>
+              <w:bottom w:val="single" w:sz="4" w:space="0" w:color="auto"/>
+              <w:right w:val="single" w:sz="4" w:space="0" w:color="auto"/>
+            </w:tcBorders>
+          </w:tcPr>
+          <w:p>
+            <w:pPr>
+              <w:jc w:val="center"/>
+            </w:pPr>
+            <w:r>
+              <w:t>R/W</w:t>
+            </w:r>
+          </w:p>
+        </w:tc>
+        <w:tc>
+          <w:tcPr>
+            <w:tcW w:w="992" w:type="dxa"/>
+            <w:tcBorders>
+              <w:top w:val="single" w:sz="4" w:space="0" w:color="auto"/>
+              <w:left w:val="nil"/>
+              <w:bottom w:val="single" w:sz="4" w:space="0" w:color="auto"/>
+              <w:right w:val="single" w:sz="4" w:space="0" w:color="auto"/>
+            </w:tcBorders>
+          </w:tcPr>
+          <w:p>
+            <w:pPr>
+              <w:jc w:val="center"/>
+            </w:pPr>
+            <w:r>
+              <w:t>64’b0</w:t>
+            </w:r>
+          </w:p>
+        </w:tc>
+        <w:tc>
+          <w:tcPr>
+            <w:tcW w:w="1985" w:type="dxa"/>
+            <w:tcBorders>
+              <w:top w:val="single" w:sz="4" w:space="0" w:color="auto"/>
+              <w:left w:val="nil"/>
+              <w:bottom w:val="single" w:sz="4" w:space="0" w:color="auto"/>
+              <w:right w:val="single" w:sz="4" w:space="0" w:color="auto"/>
+            </w:tcBorders>
+          </w:tcPr>
+          <w:p>
+            <w:pPr>
+              <w:jc w:val="center"/>
+              <w:rPr>
+                <w:rFonts w:hint="eastAsia"/>
+              </w:rPr>
+            </w:pPr>
+            <w:r>
+              <w:rPr>
+                <w:rFonts w:hint="eastAsia"/>
+              </w:rPr>
+              <w:t>总测试时间</w:t>
+            </w:r>
+          </w:p>
+        </w:tc>
+      </w:tr>
+      <w:tr>
+        <w:tc>
+          <w:tcPr>
+            <w:tcW w:w="1129" w:type="dxa"/>
+            <w:vMerge/>
+            <w:tcBorders>
+              <w:left w:val="single" w:sz="4" w:space="0" w:color="auto"/>
+              <w:bottom w:val="single" w:sz="4" w:space="0" w:color="auto"/>
+              <w:right w:val="single" w:sz="4" w:space="0" w:color="auto"/>
+            </w:tcBorders>
+            <w:vAlign w:val="center"/>
+          </w:tcPr>
+          <w:p>
+            <w:pPr>
+              <w:jc w:val="center"/>
+            </w:pPr>
+          </w:p>
+        </w:tc>
+        <w:tc>
+          <w:tcPr>
+            <w:tcW w:w="1418" w:type="dxa"/>
+            <w:tcBorders>
+              <w:top w:val="single" w:sz="4" w:space="0" w:color="auto"/>
+              <w:left w:val="single" w:sz="4" w:space="0" w:color="auto"/>
+              <w:bottom w:val="single" w:sz="4" w:space="0" w:color="auto"/>
+              <w:right w:val="single" w:sz="4" w:space="0" w:color="auto"/>
+            </w:tcBorders>
+          </w:tcPr>
+          <w:p>
+            <w:pPr>
+              <w:jc w:val="center"/>
+            </w:pPr>
+            <w:r>
+              <w:t>0</w:t>
+            </w:r>
+            <w:r>
+              <w:rPr>
+                <w:rFonts w:hint="eastAsia"/>
+              </w:rPr>
+              <w:t>x</w:t>
+            </w:r>
+            <w:r>
+              <w:t>0000 0000</w:t>
+            </w:r>
+          </w:p>
+        </w:tc>
+        <w:tc>
+          <w:tcPr>
+            <w:tcW w:w="1417" w:type="dxa"/>
+            <w:tcBorders>
+              <w:top w:val="single" w:sz="4" w:space="0" w:color="auto"/>
+              <w:left w:val="nil"/>
+              <w:bottom w:val="single" w:sz="4" w:space="0" w:color="auto"/>
+              <w:right w:val="single" w:sz="4" w:space="0" w:color="auto"/>
+            </w:tcBorders>
+          </w:tcPr>
+          <w:p>
+            <w:pPr>
+              <w:jc w:val="center"/>
+            </w:pPr>
+            <w:r>
+              <w:t>soft_reset</w:t>
+            </w:r>
+          </w:p>
+        </w:tc>
+        <w:tc>
+          <w:tcPr>
+            <w:tcW w:w="709" w:type="dxa"/>
+            <w:tcBorders>
+              <w:top w:val="single" w:sz="4" w:space="0" w:color="auto"/>
+              <w:left w:val="nil"/>
+              <w:bottom w:val="single" w:sz="4" w:space="0" w:color="auto"/>
+              <w:right w:val="single" w:sz="4" w:space="0" w:color="auto"/>
+            </w:tcBorders>
+          </w:tcPr>
+          <w:p>
+            <w:pPr>
+              <w:jc w:val="center"/>
+            </w:pPr>
+            <w:r>
+              <w:t>1</w:t>
+            </w:r>
+          </w:p>
+        </w:tc>
+        <w:tc>
+          <w:tcPr>
+            <w:tcW w:w="1134" w:type="dxa"/>
+            <w:tcBorders>
+              <w:top w:val="single" w:sz="4" w:space="0" w:color="auto"/>
+              <w:left w:val="nil"/>
+              <w:bottom w:val="single" w:sz="4" w:space="0" w:color="auto"/>
+              <w:right w:val="single" w:sz="4" w:space="0" w:color="auto"/>
+            </w:tcBorders>
+          </w:tcPr>
+          <w:p>
+            <w:pPr>
+              <w:jc w:val="center"/>
+            </w:pPr>
+            <w:r>
+              <w:t>W</w:t>
+            </w:r>
+          </w:p>
+        </w:tc>
+        <w:tc>
+          <w:tcPr>
+            <w:tcW w:w="992" w:type="dxa"/>
+            <w:tcBorders>
+              <w:top w:val="single" w:sz="4" w:space="0" w:color="auto"/>
+              <w:left w:val="nil"/>
+              <w:bottom w:val="single" w:sz="4" w:space="0" w:color="auto"/>
+              <w:right w:val="single" w:sz="4" w:space="0" w:color="auto"/>
+            </w:tcBorders>
+          </w:tcPr>
+          <w:p>
+            <w:pPr>
+              <w:jc w:val="center"/>
+            </w:pPr>
+            <w:r>
+              <w:t>1’b0</w:t>
+            </w:r>
+          </w:p>
+        </w:tc>
+        <w:tc>
+          <w:tcPr>
+            <w:tcW w:w="1985" w:type="dxa"/>
+            <w:tcBorders>
+              <w:top w:val="single" w:sz="4" w:space="0" w:color="auto"/>
+              <w:left w:val="nil"/>
+              <w:bottom w:val="single" w:sz="4" w:space="0" w:color="auto"/>
+              <w:right w:val="single" w:sz="4" w:space="0" w:color="auto"/>
+            </w:tcBorders>
+          </w:tcPr>
+          <w:p>
+            <w:pPr>
+              <w:jc w:val="center"/>
+              <w:rPr>
+                <w:rFonts w:hint="eastAsia"/>
+              </w:rPr>
+            </w:pPr>
+            <w:r>
+              <w:t>reset</w:t>
+            </w:r>
+            <w:r>
+              <w:rPr>
+                <w:rFonts w:hint="eastAsia"/>
+              </w:rPr>
+              <w:t>开关，置</w:t>
+            </w:r>
+            <w:r>
+              <w:rPr>
+                <w:rFonts w:hint="eastAsia"/>
+              </w:rPr>
+              <w:t>1</w:t>
+            </w:r>
+            <w:r>
+              <w:rPr>
+                <w:rFonts w:hint="eastAsia"/>
+              </w:rPr>
+              <w:t>后将跳转至</w:t>
+            </w:r>
+            <w:r>
+              <w:t>idle</w:t>
+            </w:r>
+            <w:r>
+              <w:rPr>
+                <w:rFonts w:hint="eastAsia"/>
+              </w:rPr>
+              <w:t>状态</w:t>
+            </w:r>
+          </w:p>
+        </w:tc>
+      </w:tr>
+      <w:tr>
+        <w:tc>
+          <w:tcPr>
+            <w:tcW w:w="1129" w:type="dxa"/>
+            <w:vMerge w:val="restart"/>
+            <w:tcBorders>
+              <w:top w:val="single" w:sz="4" w:space="0" w:color="auto"/>
+              <w:left w:val="single" w:sz="4" w:space="0" w:color="auto"/>
+              <w:right w:val="single" w:sz="4" w:space="0" w:color="auto"/>
+            </w:tcBorders>
+            <w:vAlign w:val="center"/>
+          </w:tcPr>
+          <w:p>
+            <w:pPr>
+              <w:jc w:val="center"/>
+            </w:pPr>
+            <w:r>
+              <w:t>PGM_RD</w:t>
+            </w:r>
+          </w:p>
+        </w:tc>
+        <w:tc>
+          <w:tcPr>
+            <w:tcW w:w="1418" w:type="dxa"/>
+            <w:tcBorders>
+              <w:top w:val="single" w:sz="4" w:space="0" w:color="auto"/>
+              <w:left w:val="single" w:sz="4" w:space="0" w:color="auto"/>
+              <w:bottom w:val="single" w:sz="4" w:space="0" w:color="auto"/>
+              <w:right w:val="single" w:sz="4" w:space="0" w:color="auto"/>
+            </w:tcBorders>
+          </w:tcPr>
+          <w:p>
+            <w:pPr>
+              <w:jc w:val="center"/>
+            </w:pPr>
+            <w:r>
+              <w:t>0</w:t>
+            </w:r>
+            <w:r>
+              <w:rPr>
+                <w:rFonts w:hint="eastAsia"/>
+              </w:rPr>
+              <w:t>x</w:t>
+            </w:r>
+            <w:r>
+              <w:t>0000 0000</w:t>
+            </w:r>
+          </w:p>
+        </w:tc>
+        <w:tc>
+          <w:tcPr>
+            <w:tcW w:w="1417" w:type="dxa"/>
+            <w:tcBorders>
+              <w:top w:val="single" w:sz="4" w:space="0" w:color="auto"/>
+              <w:left w:val="nil"/>
+              <w:bottom w:val="single" w:sz="4" w:space="0" w:color="auto"/>
+              <w:right w:val="single" w:sz="4" w:space="0" w:color="auto"/>
+            </w:tcBorders>
+          </w:tcPr>
+          <w:p>
+            <w:pPr>
+              <w:jc w:val="center"/>
+            </w:pPr>
+            <w:r>
+              <w:t>soft_reset</w:t>
+            </w:r>
+          </w:p>
+        </w:tc>
+        <w:tc>
+          <w:tcPr>
+            <w:tcW w:w="709" w:type="dxa"/>
+            <w:tcBorders>
+              <w:top w:val="single" w:sz="4" w:space="0" w:color="auto"/>
+              <w:left w:val="nil"/>
+              <w:bottom w:val="single" w:sz="4" w:space="0" w:color="auto"/>
+              <w:right w:val="single" w:sz="4" w:space="0" w:color="auto"/>
+            </w:tcBorders>
+          </w:tcPr>
+          <w:p>
+            <w:pPr>
+              <w:jc w:val="center"/>
+            </w:pPr>
+            <w:r>
+              <w:t>1</w:t>
+            </w:r>
+          </w:p>
+        </w:tc>
+        <w:tc>
+          <w:tcPr>
+            <w:tcW w:w="1134" w:type="dxa"/>
+            <w:tcBorders>
+              <w:top w:val="single" w:sz="4" w:space="0" w:color="auto"/>
+              <w:left w:val="nil"/>
+              <w:bottom w:val="single" w:sz="4" w:space="0" w:color="auto"/>
+              <w:right w:val="single" w:sz="4" w:space="0" w:color="auto"/>
+            </w:tcBorders>
+          </w:tcPr>
+          <w:p>
+            <w:pPr>
+              <w:jc w:val="center"/>
+            </w:pPr>
+            <w:r>
+              <w:t>W</w:t>
+            </w:r>
+          </w:p>
+        </w:tc>
+        <w:tc>
+          <w:tcPr>
+            <w:tcW w:w="992" w:type="dxa"/>
+            <w:tcBorders>
+              <w:top w:val="single" w:sz="4" w:space="0" w:color="auto"/>
+              <w:left w:val="nil"/>
+              <w:bottom w:val="single" w:sz="4" w:space="0" w:color="auto"/>
+              <w:right w:val="single" w:sz="4" w:space="0" w:color="auto"/>
+            </w:tcBorders>
+          </w:tcPr>
+          <w:p>
+            <w:pPr>
+              <w:jc w:val="center"/>
+            </w:pPr>
+            <w:r>
+              <w:t>1’b0</w:t>
+            </w:r>
+          </w:p>
+        </w:tc>
+        <w:tc>
+          <w:tcPr>
+            <w:tcW w:w="1985" w:type="dxa"/>
+            <w:tcBorders>
+              <w:top w:val="single" w:sz="4" w:space="0" w:color="auto"/>
+              <w:left w:val="nil"/>
+              <w:bottom w:val="single" w:sz="4" w:space="0" w:color="auto"/>
+              <w:right w:val="single" w:sz="4" w:space="0" w:color="auto"/>
+            </w:tcBorders>
+          </w:tcPr>
+          <w:p>
+            <w:pPr>
+              <w:jc w:val="center"/>
+              <w:rPr>
+                <w:rFonts w:hint="eastAsia"/>
+              </w:rPr>
+            </w:pPr>
+            <w:r>
+              <w:t>reset</w:t>
+            </w:r>
+            <w:r>
+              <w:rPr>
+                <w:rFonts w:hint="eastAsia"/>
+              </w:rPr>
+              <w:t>开关，置</w:t>
+            </w:r>
+            <w:r>
+              <w:rPr>
+                <w:rFonts w:hint="eastAsia"/>
+              </w:rPr>
+              <w:t>1</w:t>
+            </w:r>
+            <w:r>
+              <w:rPr>
+                <w:rFonts w:hint="eastAsia"/>
+              </w:rPr>
+              <w:t>后将跳转至</w:t>
+            </w:r>
+            <w:r>
+              <w:rPr>
+                <w:rFonts w:hint="eastAsia"/>
+              </w:rPr>
+              <w:t>i</w:t>
+            </w:r>
+            <w:r>
+              <w:t>dle</w:t>
+            </w:r>
+            <w:r>
+              <w:rPr>
+                <w:rFonts w:hint="eastAsia"/>
+              </w:rPr>
+              <w:t>状态</w:t>
+            </w:r>
+          </w:p>
+        </w:tc>
+      </w:tr>
+      <w:tr>
+        <w:tc>
+          <w:tcPr>
+            <w:tcW w:w="1129" w:type="dxa"/>
+            <w:vMerge/>
+            <w:tcBorders>
+              <w:left w:val="single" w:sz="4" w:space="0" w:color="auto"/>
+              <w:right w:val="single" w:sz="4" w:space="0" w:color="auto"/>
+            </w:tcBorders>
+          </w:tcPr>
+          <w:p>
+            <w:pPr>
+              <w:jc w:val="center"/>
+            </w:pPr>
+          </w:p>
+        </w:tc>
+        <w:tc>
+          <w:tcPr>
+            <w:tcW w:w="1418" w:type="dxa"/>
+            <w:tcBorders>
+              <w:top w:val="single" w:sz="4" w:space="0" w:color="auto"/>
+              <w:left w:val="single" w:sz="4" w:space="0" w:color="auto"/>
+              <w:bottom w:val="single" w:sz="4" w:space="0" w:color="auto"/>
+              <w:right w:val="single" w:sz="4" w:space="0" w:color="auto"/>
+            </w:tcBorders>
+          </w:tcPr>
+          <w:p>
+            <w:pPr>
+              <w:jc w:val="center"/>
+            </w:pPr>
+            <w:r>
+              <w:t>0</w:t>
+            </w:r>
+            <w:r>
+              <w:rPr>
+                <w:rFonts w:hint="eastAsia"/>
+              </w:rPr>
+              <w:t>x</w:t>
+            </w:r>
+            <w:r>
+              <w:t>0000 0001</w:t>
+            </w:r>
+          </w:p>
+        </w:tc>
+        <w:tc>
+          <w:tcPr>
+            <w:tcW w:w="1417" w:type="dxa"/>
+            <w:tcBorders>
+              <w:top w:val="single" w:sz="4" w:space="0" w:color="auto"/>
+              <w:left w:val="nil"/>
+              <w:bottom w:val="single" w:sz="4" w:space="0" w:color="auto"/>
+              <w:right w:val="single" w:sz="4" w:space="0" w:color="auto"/>
+            </w:tcBorders>
+          </w:tcPr>
+          <w:p>
+            <w:pPr>
+              <w:jc w:val="center"/>
+            </w:pPr>
+            <w:r>
+              <w:t>sent_rate_cnt</w:t>
+            </w:r>
+          </w:p>
+        </w:tc>
+        <w:tc>
+          <w:tcPr>
+            <w:tcW w:w="709" w:type="dxa"/>
+            <w:tcBorders>
+              <w:top w:val="single" w:sz="4" w:space="0" w:color="auto"/>
+              <w:left w:val="nil"/>
+              <w:bottom w:val="single" w:sz="4" w:space="0" w:color="auto"/>
+              <w:right w:val="single" w:sz="4" w:space="0" w:color="auto"/>
+            </w:tcBorders>
+          </w:tcPr>
+          <w:p>
+            <w:pPr>
+              <w:jc w:val="center"/>
+            </w:pPr>
+            <w:r>
+              <w:t>32</w:t>
+            </w:r>
+          </w:p>
+        </w:tc>
+        <w:tc>
+          <w:tcPr>
+            <w:tcW w:w="1134" w:type="dxa"/>
+            <w:tcBorders>
+              <w:top w:val="single" w:sz="4" w:space="0" w:color="auto"/>
+              <w:left w:val="nil"/>
+              <w:bottom w:val="single" w:sz="4" w:space="0" w:color="auto"/>
+              <w:right w:val="single" w:sz="4" w:space="0" w:color="auto"/>
+            </w:tcBorders>
+          </w:tcPr>
+          <w:p>
+            <w:pPr>
+              <w:jc w:val="center"/>
+            </w:pPr>
+            <w:r>
+              <w:t>R</w:t>
+            </w:r>
+          </w:p>
+        </w:tc>
+        <w:tc>
+          <w:tcPr>
+            <w:tcW w:w="992" w:type="dxa"/>
+            <w:tcBorders>
+              <w:top w:val="single" w:sz="4" w:space="0" w:color="auto"/>
+              <w:left w:val="nil"/>
+              <w:bottom w:val="single" w:sz="4" w:space="0" w:color="auto"/>
+              <w:right w:val="single" w:sz="4" w:space="0" w:color="auto"/>
+            </w:tcBorders>
+          </w:tcPr>
+          <w:p>
+            <w:pPr>
+              <w:jc w:val="center"/>
+            </w:pPr>
+            <w:r>
+              <w:t>32’b0</w:t>
+            </w:r>
+          </w:p>
+        </w:tc>
+        <w:tc>
+          <w:tcPr>
+            <w:tcW w:w="1985" w:type="dxa"/>
+            <w:tcBorders>
+              <w:top w:val="single" w:sz="4" w:space="0" w:color="auto"/>
+              <w:left w:val="nil"/>
+              <w:bottom w:val="single" w:sz="4" w:space="0" w:color="auto"/>
+              <w:right w:val="single" w:sz="4" w:space="0" w:color="auto"/>
+            </w:tcBorders>
+          </w:tcPr>
+          <w:p>
+            <w:pPr>
+              <w:jc w:val="center"/>
+              <w:rPr>
+                <w:rFonts w:hint="eastAsia"/>
+              </w:rPr>
+            </w:pPr>
+            <w:r>
+              <w:rPr>
+                <w:rFonts w:hint="eastAsia"/>
+              </w:rPr>
+              <w:t>连续两</w:t>
+            </w:r>
+            <w:r>
+              <w:rPr>
+                <w:rFonts w:hint="eastAsia"/>
+              </w:rPr>
+              <w:t>p</w:t>
+            </w:r>
+            <w:r>
+              <w:t>kt</w:t>
+            </w:r>
+            <w:r>
+              <w:rPr>
+                <w:rFonts w:hint="eastAsia"/>
+              </w:rPr>
+              <w:t>间拍数</w:t>
+            </w:r>
+          </w:p>
+        </w:tc>
+      </w:tr>
+      <w:tr>
+        <w:tc>
+          <w:tcPr>
+            <w:tcW w:w="1129" w:type="dxa"/>
+            <w:vMerge/>
+            <w:tcBorders>
+              <w:left w:val="single" w:sz="4" w:space="0" w:color="auto"/>
+              <w:right w:val="single" w:sz="4" w:space="0" w:color="auto"/>
+            </w:tcBorders>
+          </w:tcPr>
+          <w:p>
+            <w:pPr>
+              <w:jc w:val="center"/>
+            </w:pPr>
+          </w:p>
+        </w:tc>
+        <w:tc>
+          <w:tcPr>
+            <w:tcW w:w="1418" w:type="dxa"/>
+            <w:tcBorders>
+              <w:top w:val="single" w:sz="4" w:space="0" w:color="auto"/>
+              <w:left w:val="single" w:sz="4" w:space="0" w:color="auto"/>
+              <w:bottom w:val="single" w:sz="4" w:space="0" w:color="auto"/>
+              <w:right w:val="single" w:sz="4" w:space="0" w:color="auto"/>
+            </w:tcBorders>
+          </w:tcPr>
+          <w:p>
+            <w:pPr>
+              <w:jc w:val="center"/>
+            </w:pPr>
+            <w:r>
+              <w:t>0</w:t>
+            </w:r>
+            <w:r>
+              <w:rPr>
+                <w:rFonts w:hint="eastAsia"/>
+              </w:rPr>
+              <w:t>x</w:t>
+            </w:r>
+            <w:r>
+              <w:t>0001 0001</w:t>
+            </w:r>
+          </w:p>
+        </w:tc>
+        <w:tc>
+          <w:tcPr>
+            <w:tcW w:w="1417" w:type="dxa"/>
+            <w:tcBorders>
+              <w:top w:val="single" w:sz="4" w:space="0" w:color="auto"/>
+              <w:left w:val="nil"/>
+              <w:bottom w:val="single" w:sz="4" w:space="0" w:color="auto"/>
+              <w:right w:val="single" w:sz="4" w:space="0" w:color="auto"/>
+            </w:tcBorders>
+          </w:tcPr>
+          <w:p>
+            <w:pPr>
+              <w:jc w:val="center"/>
+            </w:pPr>
+            <w:r>
+              <w:t>sent_rate_reg</w:t>
+            </w:r>
+          </w:p>
+        </w:tc>
+        <w:tc>
+          <w:tcPr>
+            <w:tcW w:w="709" w:type="dxa"/>
+            <w:tcBorders>
+              <w:top w:val="single" w:sz="4" w:space="0" w:color="auto"/>
+              <w:left w:val="nil"/>
+              <w:bottom w:val="single" w:sz="4" w:space="0" w:color="auto"/>
+              <w:right w:val="single" w:sz="4" w:space="0" w:color="auto"/>
+            </w:tcBorders>
+          </w:tcPr>
+          <w:p>
+            <w:pPr>
+              <w:jc w:val="center"/>
+            </w:pPr>
+            <w:r>
+              <w:t>32</w:t>
+            </w:r>
+          </w:p>
+        </w:tc>
+        <w:tc>
+          <w:tcPr>
+            <w:tcW w:w="1134" w:type="dxa"/>
+            <w:tcBorders>
+              <w:top w:val="single" w:sz="4" w:space="0" w:color="auto"/>
+              <w:left w:val="nil"/>
+              <w:bottom w:val="single" w:sz="4" w:space="0" w:color="auto"/>
+              <w:right w:val="single" w:sz="4" w:space="0" w:color="auto"/>
+            </w:tcBorders>
+          </w:tcPr>
+          <w:p>
+            <w:pPr>
+              <w:jc w:val="center"/>
+            </w:pPr>
+            <w:r>
+              <w:t>R/W</w:t>
+            </w:r>
+          </w:p>
+        </w:tc>
+        <w:tc>
+          <w:tcPr>
+            <w:tcW w:w="992" w:type="dxa"/>
+            <w:tcBorders>
+              <w:top w:val="single" w:sz="4" w:space="0" w:color="auto"/>
+              <w:left w:val="nil"/>
+              <w:bottom w:val="single" w:sz="4" w:space="0" w:color="auto"/>
+              <w:right w:val="single" w:sz="4" w:space="0" w:color="auto"/>
+            </w:tcBorders>
+          </w:tcPr>
+          <w:p>
+            <w:pPr>
+              <w:jc w:val="center"/>
+            </w:pPr>
+            <w:r>
+              <w:t>32’b0</w:t>
+            </w:r>
+          </w:p>
+        </w:tc>
+        <w:tc>
+          <w:tcPr>
+            <w:tcW w:w="1985" w:type="dxa"/>
+            <w:tcBorders>
+              <w:top w:val="single" w:sz="4" w:space="0" w:color="auto"/>
+              <w:left w:val="nil"/>
+              <w:bottom w:val="single" w:sz="4" w:space="0" w:color="auto"/>
+              <w:right w:val="single" w:sz="4" w:space="0" w:color="auto"/>
+            </w:tcBorders>
+          </w:tcPr>
+          <w:p>
+            <w:pPr>
+              <w:jc w:val="center"/>
+              <w:rPr>
+                <w:rFonts w:hint="eastAsia"/>
+              </w:rPr>
+            </w:pPr>
+            <w:r>
+              <w:rPr>
+                <w:rFonts w:hint="eastAsia"/>
+              </w:rPr>
+              <w:t>连续两</w:t>
+            </w:r>
+            <w:r>
+              <w:rPr>
+                <w:rFonts w:hint="eastAsia"/>
+              </w:rPr>
+              <w:t>p</w:t>
+            </w:r>
+            <w:r>
+              <w:t>kt</w:t>
+            </w:r>
+            <w:r>
+              <w:rPr>
+                <w:rFonts w:hint="eastAsia"/>
+              </w:rPr>
+              <w:t>间拍数</w:t>
+            </w:r>
+          </w:p>
+        </w:tc>
+      </w:tr>
+      <w:tr>
+        <w:tc>
+          <w:tcPr>
+            <w:tcW w:w="1129" w:type="dxa"/>
+            <w:vMerge/>
+            <w:tcBorders>
+              <w:left w:val="single" w:sz="4" w:space="0" w:color="auto"/>
+              <w:right w:val="single" w:sz="4" w:space="0" w:color="auto"/>
+            </w:tcBorders>
+          </w:tcPr>
+          <w:p>
+            <w:pPr>
+              <w:jc w:val="center"/>
+            </w:pPr>
+          </w:p>
+        </w:tc>
+        <w:tc>
+          <w:tcPr>
+            <w:tcW w:w="1418" w:type="dxa"/>
+            <w:tcBorders>
+              <w:top w:val="single" w:sz="4" w:space="0" w:color="auto"/>
+              <w:left w:val="single" w:sz="4" w:space="0" w:color="auto"/>
+              <w:bottom w:val="single" w:sz="4" w:space="0" w:color="auto"/>
+              <w:right w:val="single" w:sz="4" w:space="0" w:color="auto"/>
+            </w:tcBorders>
+          </w:tcPr>
+          <w:p>
+            <w:pPr>
+              <w:jc w:val="center"/>
+            </w:pPr>
+            <w:r>
+              <w:t>0</w:t>
+            </w:r>
+            <w:r>
+              <w:rPr>
+                <w:rFonts w:hint="eastAsia"/>
+              </w:rPr>
+              <w:t>x</w:t>
+            </w:r>
+            <w:r>
+              <w:t>0000 0002</w:t>
+            </w:r>
+          </w:p>
+        </w:tc>
+        <w:tc>
+          <w:tcPr>
+            <w:tcW w:w="1417" w:type="dxa"/>
+            <w:tcBorders>
+              <w:top w:val="single" w:sz="4" w:space="0" w:color="auto"/>
+              <w:left w:val="nil"/>
+              <w:bottom w:val="single" w:sz="4" w:space="0" w:color="auto"/>
+              <w:right w:val="single" w:sz="4" w:space="0" w:color="auto"/>
+            </w:tcBorders>
+          </w:tcPr>
+          <w:p>
+            <w:pPr>
+              <w:jc w:val="center"/>
+            </w:pPr>
+            <w:r>
+              <w:t>lat_pkt_cnt</w:t>
+            </w:r>
+          </w:p>
+        </w:tc>
+        <w:tc>
+          <w:tcPr>
+            <w:tcW w:w="709" w:type="dxa"/>
+            <w:tcBorders>
+              <w:top w:val="single" w:sz="4" w:space="0" w:color="auto"/>
+              <w:left w:val="nil"/>
+              <w:bottom w:val="single" w:sz="4" w:space="0" w:color="auto"/>
+              <w:right w:val="single" w:sz="4" w:space="0" w:color="auto"/>
+            </w:tcBorders>
+          </w:tcPr>
+          <w:p>
+            <w:pPr>
+              <w:jc w:val="center"/>
+            </w:pPr>
+            <w:r>
+              <w:t>32</w:t>
+            </w:r>
+          </w:p>
+        </w:tc>
+        <w:tc>
+          <w:tcPr>
+            <w:tcW w:w="1134" w:type="dxa"/>
+            <w:tcBorders>
+              <w:top w:val="single" w:sz="4" w:space="0" w:color="auto"/>
+              <w:left w:val="nil"/>
+              <w:bottom w:val="single" w:sz="4" w:space="0" w:color="auto"/>
+              <w:right w:val="single" w:sz="4" w:space="0" w:color="auto"/>
+            </w:tcBorders>
+          </w:tcPr>
+          <w:p>
+            <w:pPr>
+              <w:jc w:val="center"/>
+            </w:pPr>
+            <w:r>
+              <w:t>R</w:t>
+            </w:r>
+          </w:p>
+        </w:tc>
+        <w:tc>
+          <w:tcPr>
+            <w:tcW w:w="992" w:type="dxa"/>
+            <w:tcBorders>
+              <w:top w:val="single" w:sz="4" w:space="0" w:color="auto"/>
+              <w:left w:val="nil"/>
+              <w:bottom w:val="single" w:sz="4" w:space="0" w:color="auto"/>
+              <w:right w:val="single" w:sz="4" w:space="0" w:color="auto"/>
+            </w:tcBorders>
+          </w:tcPr>
+          <w:p>
+            <w:pPr>
+              <w:jc w:val="center"/>
+            </w:pPr>
+            <w:r>
+              <w:t>32’b0</w:t>
+            </w:r>
+          </w:p>
+        </w:tc>
+        <w:tc>
+          <w:tcPr>
+            <w:tcW w:w="1985" w:type="dxa"/>
+            <w:tcBorders>
+              <w:top w:val="single" w:sz="4" w:space="0" w:color="auto"/>
+              <w:left w:val="nil"/>
+              <w:bottom w:val="single" w:sz="4" w:space="0" w:color="auto"/>
+              <w:right w:val="single" w:sz="4" w:space="0" w:color="auto"/>
+            </w:tcBorders>
+          </w:tcPr>
+          <w:p>
+            <w:pPr>
+              <w:jc w:val="center"/>
+              <w:rPr>
+                <w:rFonts w:hint="eastAsia"/>
+              </w:rPr>
+            </w:pPr>
+            <w:r>
+              <w:t>Probe</w:t>
+            </w:r>
+            <w:r>
+              <w:rPr>
+                <w:rFonts w:hint="eastAsia"/>
+              </w:rPr>
+              <w:t>报文间报文数</w:t>
+            </w:r>
+          </w:p>
+        </w:tc>
+      </w:tr>
+      <w:tr>
+        <w:tc>
+          <w:tcPr>
+            <w:tcW w:w="1129" w:type="dxa"/>
+            <w:vMerge/>
+            <w:tcBorders>
+              <w:left w:val="single" w:sz="4" w:space="0" w:color="auto"/>
+              <w:right w:val="single" w:sz="4" w:space="0" w:color="auto"/>
+            </w:tcBorders>
+          </w:tcPr>
+          <w:p>
+            <w:pPr>
+              <w:jc w:val="center"/>
+            </w:pPr>
+          </w:p>
+        </w:tc>
+        <w:tc>
+          <w:tcPr>
+            <w:tcW w:w="1418" w:type="dxa"/>
+            <w:tcBorders>
+              <w:top w:val="single" w:sz="4" w:space="0" w:color="auto"/>
+              <w:left w:val="single" w:sz="4" w:space="0" w:color="auto"/>
+              <w:bottom w:val="single" w:sz="4" w:space="0" w:color="auto"/>
+              <w:right w:val="single" w:sz="4" w:space="0" w:color="auto"/>
+            </w:tcBorders>
+          </w:tcPr>
+          <w:p>
+            <w:pPr>
+              <w:jc w:val="center"/>
+            </w:pPr>
+            <w:r>
+              <w:t>0</w:t>
+            </w:r>
+            <w:r>
+              <w:rPr>
+                <w:rFonts w:hint="eastAsia"/>
+              </w:rPr>
+              <w:t>x</w:t>
+            </w:r>
+            <w:r>
+              <w:t>0001 0002</w:t>
+            </w:r>
+          </w:p>
+        </w:tc>
+        <w:tc>
+          <w:tcPr>
+            <w:tcW w:w="1417" w:type="dxa"/>
+            <w:tcBorders>
+              <w:top w:val="single" w:sz="4" w:space="0" w:color="auto"/>
+              <w:left w:val="nil"/>
+              <w:bottom w:val="single" w:sz="4" w:space="0" w:color="auto"/>
+              <w:right w:val="single" w:sz="4" w:space="0" w:color="auto"/>
+            </w:tcBorders>
+          </w:tcPr>
+          <w:p>
+            <w:pPr>
+              <w:jc w:val="center"/>
+            </w:pPr>
+            <w:r>
+              <w:t>lat_pkt_reg</w:t>
+            </w:r>
+          </w:p>
+        </w:tc>
+        <w:tc>
+          <w:tcPr>
+            <w:tcW w:w="709" w:type="dxa"/>
+            <w:tcBorders>
+              <w:top w:val="single" w:sz="4" w:space="0" w:color="auto"/>
+              <w:left w:val="nil"/>
+              <w:bottom w:val="single" w:sz="4" w:space="0" w:color="auto"/>
+              <w:right w:val="single" w:sz="4" w:space="0" w:color="auto"/>
+            </w:tcBorders>
+          </w:tcPr>
+          <w:p>
+            <w:pPr>
+              <w:jc w:val="center"/>
+            </w:pPr>
+            <w:r>
+              <w:t>32</w:t>
+            </w:r>
+          </w:p>
+        </w:tc>
+        <w:tc>
+          <w:tcPr>
+            <w:tcW w:w="1134" w:type="dxa"/>
+            <w:tcBorders>
+              <w:top w:val="single" w:sz="4" w:space="0" w:color="auto"/>
+              <w:left w:val="nil"/>
+              <w:bottom w:val="single" w:sz="4" w:space="0" w:color="auto"/>
+              <w:right w:val="single" w:sz="4" w:space="0" w:color="auto"/>
+            </w:tcBorders>
+          </w:tcPr>
+          <w:p>
+            <w:pPr>
+              <w:jc w:val="center"/>
+            </w:pPr>
+            <w:r>
+              <w:t>R/W</w:t>
+            </w:r>
+          </w:p>
+        </w:tc>
+        <w:tc>
+          <w:tcPr>
+            <w:tcW w:w="992" w:type="dxa"/>
+            <w:tcBorders>
+              <w:top w:val="single" w:sz="4" w:space="0" w:color="auto"/>
+              <w:left w:val="nil"/>
+              <w:bottom w:val="single" w:sz="4" w:space="0" w:color="auto"/>
+              <w:right w:val="single" w:sz="4" w:space="0" w:color="auto"/>
+            </w:tcBorders>
+          </w:tcPr>
+          <w:p>
+            <w:pPr>
+              <w:jc w:val="center"/>
+            </w:pPr>
+            <w:r>
+              <w:t>32’b0</w:t>
+            </w:r>
+          </w:p>
+        </w:tc>
+        <w:tc>
+          <w:tcPr>
+            <w:tcW w:w="1985" w:type="dxa"/>
+            <w:tcBorders>
+              <w:top w:val="single" w:sz="4" w:space="0" w:color="auto"/>
+              <w:left w:val="nil"/>
+              <w:bottom w:val="single" w:sz="4" w:space="0" w:color="auto"/>
+              <w:right w:val="single" w:sz="4" w:space="0" w:color="auto"/>
+            </w:tcBorders>
+          </w:tcPr>
+          <w:p>
+            <w:pPr>
+              <w:jc w:val="center"/>
+            </w:pPr>
+            <w:r>
+              <w:t>Probe</w:t>
+            </w:r>
+            <w:r>
+              <w:rPr>
+                <w:rFonts w:hint="eastAsia"/>
+              </w:rPr>
+              <w:t>报文间报文数</w:t>
+            </w:r>
+          </w:p>
+        </w:tc>
+      </w:tr>
+      <w:tr>
+        <w:tc>
+          <w:tcPr>
+            <w:tcW w:w="1129" w:type="dxa"/>
+            <w:vMerge/>
+            <w:tcBorders>
+              <w:left w:val="single" w:sz="4" w:space="0" w:color="auto"/>
+              <w:right w:val="single" w:sz="4" w:space="0" w:color="auto"/>
+            </w:tcBorders>
+          </w:tcPr>
+          <w:p>
+            <w:pPr>
+              <w:jc w:val="center"/>
+            </w:pPr>
+          </w:p>
+        </w:tc>
+        <w:tc>
+          <w:tcPr>
+            <w:tcW w:w="1418" w:type="dxa"/>
+            <w:tcBorders>
+              <w:top w:val="single" w:sz="4" w:space="0" w:color="auto"/>
+              <w:left w:val="single" w:sz="4" w:space="0" w:color="auto"/>
+              <w:bottom w:val="single" w:sz="4" w:space="0" w:color="auto"/>
+              <w:right w:val="single" w:sz="4" w:space="0" w:color="auto"/>
+            </w:tcBorders>
+          </w:tcPr>
+          <w:p>
+            <w:pPr>
+              <w:jc w:val="center"/>
+            </w:pPr>
+            <w:r>
+              <w:t>0</w:t>
+            </w:r>
+            <w:r>
+              <w:rPr>
+                <w:rFonts w:hint="eastAsia"/>
+              </w:rPr>
+              <w:t>x</w:t>
+            </w:r>
+            <w:r>
+              <w:t>0000 0003</w:t>
+            </w:r>
+          </w:p>
+        </w:tc>
+        <w:tc>
+          <w:tcPr>
+            <w:tcW w:w="1417" w:type="dxa"/>
+            <w:tcBorders>
+              <w:top w:val="single" w:sz="4" w:space="0" w:color="auto"/>
+              <w:left w:val="nil"/>
+              <w:bottom w:val="single" w:sz="4" w:space="0" w:color="auto"/>
+              <w:right w:val="single" w:sz="4" w:space="0" w:color="auto"/>
+            </w:tcBorders>
+          </w:tcPr>
+          <w:p>
+            <w:pPr>
+              <w:jc w:val="center"/>
+            </w:pPr>
+            <w:r>
+              <w:t>sent_bit_ cnt</w:t>
+            </w:r>
+          </w:p>
+        </w:tc>
+        <w:tc>
+          <w:tcPr>
+            <w:tcW w:w="709" w:type="dxa"/>
+            <w:tcBorders>
+              <w:top w:val="single" w:sz="4" w:space="0" w:color="auto"/>
+              <w:left w:val="nil"/>
+              <w:bottom w:val="single" w:sz="4" w:space="0" w:color="auto"/>
+              <w:right w:val="single" w:sz="4" w:space="0" w:color="auto"/>
+            </w:tcBorders>
+          </w:tcPr>
+          <w:p>
+            <w:pPr>
+              <w:jc w:val="center"/>
+            </w:pPr>
+            <w:r>
+              <w:t>64</w:t>
+            </w:r>
+          </w:p>
+        </w:tc>
+        <w:tc>
+          <w:tcPr>
+            <w:tcW w:w="1134" w:type="dxa"/>
+            <w:tcBorders>
+              <w:top w:val="single" w:sz="4" w:space="0" w:color="auto"/>
+              <w:left w:val="nil"/>
+              <w:bottom w:val="single" w:sz="4" w:space="0" w:color="auto"/>
+              <w:right w:val="single" w:sz="4" w:space="0" w:color="auto"/>
+            </w:tcBorders>
+          </w:tcPr>
+          <w:p>
+            <w:pPr>
+              <w:jc w:val="center"/>
+            </w:pPr>
+            <w:r>
+              <w:t>R</w:t>
+            </w:r>
+          </w:p>
+        </w:tc>
+        <w:tc>
+          <w:tcPr>
+            <w:tcW w:w="992" w:type="dxa"/>
+            <w:tcBorders>
+              <w:top w:val="single" w:sz="4" w:space="0" w:color="auto"/>
+              <w:left w:val="nil"/>
+              <w:bottom w:val="single" w:sz="4" w:space="0" w:color="auto"/>
+              <w:right w:val="single" w:sz="4" w:space="0" w:color="auto"/>
+            </w:tcBorders>
+          </w:tcPr>
+          <w:p>
+            <w:pPr>
+              <w:jc w:val="center"/>
+            </w:pPr>
+            <w:r>
+              <w:t>64’b0</w:t>
+            </w:r>
+          </w:p>
+        </w:tc>
+        <w:tc>
+          <w:tcPr>
+            <w:tcW w:w="1985" w:type="dxa"/>
+            <w:tcBorders>
+              <w:top w:val="single" w:sz="4" w:space="0" w:color="auto"/>
+              <w:left w:val="nil"/>
+              <w:bottom w:val="single" w:sz="4" w:space="0" w:color="auto"/>
+              <w:right w:val="single" w:sz="4" w:space="0" w:color="auto"/>
+            </w:tcBorders>
+          </w:tcPr>
+          <w:p>
+            <w:pPr>
+              <w:jc w:val="center"/>
+            </w:pPr>
+            <w:r>
+              <w:rPr>
+                <w:rFonts w:hint="eastAsia"/>
+              </w:rPr>
+              <w:t>总发送</w:t>
+            </w:r>
+            <w:r>
+              <w:rPr>
+                <w:rFonts w:hint="eastAsia"/>
+              </w:rPr>
+              <w:t>bit</w:t>
+            </w:r>
+            <w:r>
+              <w:rPr>
+                <w:rFonts w:hint="eastAsia"/>
+              </w:rPr>
+              <w:t>数</w:t>
+            </w:r>
+          </w:p>
+        </w:tc>
+      </w:tr>
+      <w:tr>
+        <w:tc>
+          <w:tcPr>
+            <w:tcW w:w="1129" w:type="dxa"/>
+            <w:vMerge/>
+            <w:tcBorders>
+              <w:left w:val="single" w:sz="4" w:space="0" w:color="auto"/>
+              <w:bottom w:val="single" w:sz="4" w:space="0" w:color="auto"/>
+              <w:right w:val="single" w:sz="4" w:space="0" w:color="auto"/>
+            </w:tcBorders>
+          </w:tcPr>
+          <w:p>
+            <w:pPr>
+              <w:jc w:val="center"/>
+            </w:pPr>
+          </w:p>
+        </w:tc>
+        <w:tc>
+          <w:tcPr>
+            <w:tcW w:w="1418" w:type="dxa"/>
+            <w:tcBorders>
+              <w:top w:val="single" w:sz="4" w:space="0" w:color="auto"/>
+              <w:left w:val="single" w:sz="4" w:space="0" w:color="auto"/>
+              <w:bottom w:val="single" w:sz="4" w:space="0" w:color="auto"/>
+              <w:right w:val="single" w:sz="4" w:space="0" w:color="auto"/>
+            </w:tcBorders>
+          </w:tcPr>
+          <w:p>
+            <w:pPr>
+              <w:jc w:val="center"/>
+            </w:pPr>
+            <w:r>
+              <w:t>0x0000 0004</w:t>
+            </w:r>
+          </w:p>
+        </w:tc>
+        <w:tc>
+          <w:tcPr>
+            <w:tcW w:w="1417" w:type="dxa"/>
+            <w:tcBorders>
+              <w:top w:val="single" w:sz="4" w:space="0" w:color="auto"/>
+              <w:left w:val="nil"/>
+              <w:bottom w:val="single" w:sz="4" w:space="0" w:color="auto"/>
+              <w:right w:val="single" w:sz="4" w:space="0" w:color="auto"/>
+            </w:tcBorders>
+          </w:tcPr>
+          <w:p>
+            <w:pPr>
+              <w:jc w:val="center"/>
+            </w:pPr>
+            <w:r>
+              <w:t>sent_pkt_ cnt</w:t>
+            </w:r>
+          </w:p>
+        </w:tc>
+        <w:tc>
+          <w:tcPr>
+            <w:tcW w:w="709" w:type="dxa"/>
+            <w:tcBorders>
+              <w:top w:val="single" w:sz="4" w:space="0" w:color="auto"/>
+              <w:left w:val="nil"/>
+              <w:bottom w:val="single" w:sz="4" w:space="0" w:color="auto"/>
+              <w:right w:val="single" w:sz="4" w:space="0" w:color="auto"/>
+            </w:tcBorders>
+          </w:tcPr>
+          <w:p>
+            <w:pPr>
+              <w:jc w:val="center"/>
+            </w:pPr>
+            <w:r>
+              <w:t>64</w:t>
+            </w:r>
+          </w:p>
+        </w:tc>
+        <w:tc>
+          <w:tcPr>
+            <w:tcW w:w="1134" w:type="dxa"/>
+            <w:tcBorders>
+              <w:top w:val="single" w:sz="4" w:space="0" w:color="auto"/>
+              <w:left w:val="nil"/>
+              <w:bottom w:val="single" w:sz="4" w:space="0" w:color="auto"/>
+              <w:right w:val="single" w:sz="4" w:space="0" w:color="auto"/>
+            </w:tcBorders>
+          </w:tcPr>
+          <w:p>
+            <w:pPr>
+              <w:jc w:val="center"/>
+            </w:pPr>
+            <w:r>
+              <w:t>R</w:t>
+            </w:r>
+          </w:p>
+        </w:tc>
+        <w:tc>
+          <w:tcPr>
+            <w:tcW w:w="992" w:type="dxa"/>
+            <w:tcBorders>
+              <w:top w:val="single" w:sz="4" w:space="0" w:color="auto"/>
+              <w:left w:val="nil"/>
+              <w:bottom w:val="single" w:sz="4" w:space="0" w:color="auto"/>
+              <w:right w:val="single" w:sz="4" w:space="0" w:color="auto"/>
+            </w:tcBorders>
+          </w:tcPr>
+          <w:p>
+            <w:pPr>
+              <w:jc w:val="center"/>
+            </w:pPr>
+            <w:r>
+              <w:t>64’b0</w:t>
+            </w:r>
+          </w:p>
+        </w:tc>
+        <w:tc>
+          <w:tcPr>
+            <w:tcW w:w="1985" w:type="dxa"/>
+            <w:tcBorders>
+              <w:top w:val="single" w:sz="4" w:space="0" w:color="auto"/>
+              <w:left w:val="nil"/>
+              <w:bottom w:val="single" w:sz="4" w:space="0" w:color="auto"/>
+              <w:right w:val="single" w:sz="4" w:space="0" w:color="auto"/>
+            </w:tcBorders>
+          </w:tcPr>
+          <w:p>
+            <w:pPr>
+              <w:jc w:val="center"/>
+              <w:rPr>
+                <w:rFonts w:hint="eastAsia"/>
+              </w:rPr>
+            </w:pPr>
+            <w:r>
+              <w:rPr>
+                <w:rFonts w:hint="eastAsia"/>
+              </w:rPr>
+              <w:t>总发送</w:t>
+            </w:r>
+            <w:r>
+              <w:rPr>
+                <w:rFonts w:hint="eastAsia"/>
+              </w:rPr>
+              <w:t>p</w:t>
+            </w:r>
+            <w:r>
+              <w:t>kt</w:t>
+            </w:r>
+            <w:r>
+              <w:rPr>
+                <w:rFonts w:hint="eastAsia"/>
+              </w:rPr>
+              <w:t>数</w:t>
+            </w:r>
+          </w:p>
+        </w:tc>
+      </w:tr>
+    </w:tbl>
     <w:p>
       <w:pPr>
         <w:ind w:firstLine="420"/>
-      </w:pPr>
-    </w:p>
+        <w:jc w:val="center"/>
+      </w:pPr>
+    </w:p>
+    <w:p>
+      <w:pPr>
+        <w:ind w:firstLine="420"/>
+        <w:rPr>
+          <w:rFonts w:hint="eastAsia"/>
+        </w:rPr>
+      </w:pPr>
+    </w:p>
+    <w:p/>
     <w:p>
       <w:pPr>
         <w:pStyle w:val="a6"/>
@@ -27093,11 +28908,11 @@
     </w:p>
     <w:p>
       <w:r>
-        <w:object w:dxaOrig="18990" w:dyaOrig="4281">
-          <v:shape id="_x0000_i1038" type="#_x0000_t75" style="width:415pt;height:94pt" o:ole="">
-            <v:imagedata r:id="rId28" o:title=""/>
+        <w:object w:dxaOrig="18990" w:dyaOrig="4281" w14:anchorId="4E3A9C0B">
+          <v:shape id="_x0000_i1038" type="#_x0000_t75" style="width:414.8pt;height:94.05pt" o:ole="">
+            <v:imagedata r:id="rId31" o:title=""/>
           </v:shape>
-          <o:OLEObject Type="Embed" ProgID="Visio.Drawing.15" ShapeID="_x0000_i1038" DrawAspect="Content" ObjectID="_1598788253" r:id="rId29"/>
+          <o:OLEObject Type="Embed" ProgID="Visio.Drawing.15" ShapeID="_x0000_i1038" DrawAspect="Content" ObjectID="_1598815700" r:id="rId32"/>
         </w:object>
       </w:r>
     </w:p>
@@ -28231,7 +30046,7 @@
         <w:trPr>
           <w:trHeight w:val="280"/>
           <w:jc w:val="center"/>
-          <w:ins w:id="17" w:author="Yang Xiangrui" w:date="2018-09-15T10:57:00Z"/>
+          <w:ins w:id="19" w:author="Yang Xiangrui" w:date="2018-09-15T10:57:00Z"/>
         </w:trPr>
         <w:tc>
           <w:tcPr>
@@ -28240,12 +30055,11 @@
           <w:p>
             <w:pPr>
               <w:rPr>
-                <w:ins w:id="18" w:author="Yang Xiangrui" w:date="2018-09-15T10:57:00Z"/>
+                <w:ins w:id="20" w:author="Yang Xiangrui" w:date="2018-09-15T10:57:00Z"/>
               </w:rPr>
             </w:pPr>
-            <w:ins w:id="19" w:author="Yang Xiangrui" w:date="2018-09-15T10:57:00Z">
+            <w:ins w:id="21" w:author="Yang Xiangrui" w:date="2018-09-15T10:57:00Z">
               <w:r>
-                <w:lastRenderedPageBreak/>
                 <w:t>uda2scm_alf</w:t>
               </w:r>
             </w:ins>
@@ -28258,10 +30072,10 @@
           <w:p>
             <w:pPr>
               <w:rPr>
-                <w:ins w:id="20" w:author="Yang Xiangrui" w:date="2018-09-15T10:57:00Z"/>
+                <w:ins w:id="22" w:author="Yang Xiangrui" w:date="2018-09-15T10:57:00Z"/>
               </w:rPr>
             </w:pPr>
-            <w:ins w:id="21" w:author="Yang Xiangrui" w:date="2018-09-15T10:57:00Z">
+            <w:ins w:id="23" w:author="Yang Xiangrui" w:date="2018-09-15T10:57:00Z">
               <w:r>
                 <w:rPr>
                   <w:rFonts w:hint="eastAsia"/>
@@ -28281,10 +30095,10 @@
           <w:p>
             <w:pPr>
               <w:rPr>
-                <w:ins w:id="22" w:author="Yang Xiangrui" w:date="2018-09-15T10:57:00Z"/>
+                <w:ins w:id="24" w:author="Yang Xiangrui" w:date="2018-09-15T10:57:00Z"/>
               </w:rPr>
             </w:pPr>
-            <w:ins w:id="23" w:author="Yang Xiangrui" w:date="2018-09-15T10:57:00Z">
+            <w:ins w:id="25" w:author="Yang Xiangrui" w:date="2018-09-15T10:57:00Z">
               <w:r>
                 <w:rPr>
                   <w:rFonts w:hint="eastAsia"/>
@@ -28301,10 +30115,10 @@
           <w:p>
             <w:pPr>
               <w:rPr>
-                <w:ins w:id="24" w:author="Yang Xiangrui" w:date="2018-09-15T10:57:00Z"/>
+                <w:ins w:id="26" w:author="Yang Xiangrui" w:date="2018-09-15T10:57:00Z"/>
               </w:rPr>
             </w:pPr>
-            <w:ins w:id="25" w:author="Yang Xiangrui" w:date="2018-09-15T10:57:00Z">
+            <w:ins w:id="27" w:author="Yang Xiangrui" w:date="2018-09-15T10:57:00Z">
               <w:r>
                 <w:rPr>
                   <w:rFonts w:hint="eastAsia"/>
@@ -28334,7 +30148,7 @@
         <w:trPr>
           <w:trHeight w:val="280"/>
           <w:jc w:val="center"/>
-          <w:ins w:id="26" w:author="Yang Xiangrui" w:date="2018-09-15T10:57:00Z"/>
+          <w:ins w:id="28" w:author="Yang Xiangrui" w:date="2018-09-15T10:57:00Z"/>
         </w:trPr>
         <w:tc>
           <w:tcPr>
@@ -28343,10 +30157,10 @@
           <w:p>
             <w:pPr>
               <w:rPr>
-                <w:ins w:id="27" w:author="Yang Xiangrui" w:date="2018-09-15T10:57:00Z"/>
+                <w:ins w:id="29" w:author="Yang Xiangrui" w:date="2018-09-15T10:57:00Z"/>
               </w:rPr>
             </w:pPr>
-            <w:ins w:id="28" w:author="Yang Xiangrui" w:date="2018-09-15T10:57:00Z">
+            <w:ins w:id="30" w:author="Yang Xiangrui" w:date="2018-09-15T10:57:00Z">
               <w:r>
                 <w:t>s</w:t>
               </w:r>
@@ -28360,7 +30174,7 @@
                 <w:t>2gme_</w:t>
               </w:r>
             </w:ins>
-            <w:ins w:id="29" w:author="Yang Xiangrui" w:date="2018-09-15T10:58:00Z">
+            <w:ins w:id="31" w:author="Yang Xiangrui" w:date="2018-09-15T10:58:00Z">
               <w:r>
                 <w:t>alf</w:t>
               </w:r>
@@ -28374,10 +30188,10 @@
           <w:p>
             <w:pPr>
               <w:rPr>
-                <w:ins w:id="30" w:author="Yang Xiangrui" w:date="2018-09-15T10:57:00Z"/>
+                <w:ins w:id="32" w:author="Yang Xiangrui" w:date="2018-09-15T10:57:00Z"/>
               </w:rPr>
             </w:pPr>
-            <w:ins w:id="31" w:author="Yang Xiangrui" w:date="2018-09-15T10:58:00Z">
+            <w:ins w:id="33" w:author="Yang Xiangrui" w:date="2018-09-15T10:58:00Z">
               <w:r>
                 <w:t>output</w:t>
               </w:r>
@@ -28391,10 +30205,10 @@
           <w:p>
             <w:pPr>
               <w:rPr>
-                <w:ins w:id="32" w:author="Yang Xiangrui" w:date="2018-09-15T10:57:00Z"/>
+                <w:ins w:id="34" w:author="Yang Xiangrui" w:date="2018-09-15T10:57:00Z"/>
               </w:rPr>
             </w:pPr>
-            <w:ins w:id="33" w:author="Yang Xiangrui" w:date="2018-09-15T10:58:00Z">
+            <w:ins w:id="35" w:author="Yang Xiangrui" w:date="2018-09-15T10:58:00Z">
               <w:r>
                 <w:rPr>
                   <w:rFonts w:hint="eastAsia"/>
@@ -28411,10 +30225,10 @@
           <w:p>
             <w:pPr>
               <w:rPr>
-                <w:ins w:id="34" w:author="Yang Xiangrui" w:date="2018-09-15T10:57:00Z"/>
+                <w:ins w:id="36" w:author="Yang Xiangrui" w:date="2018-09-15T10:57:00Z"/>
               </w:rPr>
             </w:pPr>
-            <w:ins w:id="35" w:author="Yang Xiangrui" w:date="2018-09-15T10:58:00Z">
+            <w:ins w:id="37" w:author="Yang Xiangrui" w:date="2018-09-15T10:58:00Z">
               <w:r>
                 <w:rPr>
                   <w:rFonts w:hint="eastAsia"/>
@@ -28947,7 +30761,7 @@
       </w:tr>
       <w:tr>
         <w:trPr>
-          <w:del w:id="36" w:author="Yang Xiangrui" w:date="2018-09-15T10:43:00Z"/>
+          <w:del w:id="38" w:author="Yang Xiangrui" w:date="2018-09-15T10:43:00Z"/>
         </w:trPr>
         <w:tc>
           <w:tcPr>
@@ -28957,10 +30771,10 @@
             <w:pPr>
               <w:jc w:val="center"/>
               <w:rPr>
-                <w:del w:id="37" w:author="Yang Xiangrui" w:date="2018-09-15T10:43:00Z"/>
+                <w:del w:id="39" w:author="Yang Xiangrui" w:date="2018-09-15T10:43:00Z"/>
               </w:rPr>
             </w:pPr>
-            <w:del w:id="38" w:author="Yang Xiangrui" w:date="2018-09-15T10:43:00Z">
+            <w:del w:id="40" w:author="Yang Xiangrui" w:date="2018-09-15T10:43:00Z">
               <w:r>
                 <w:rPr>
                   <w:rFonts w:hint="eastAsia"/>
@@ -28981,10 +30795,10 @@
             <w:pPr>
               <w:jc w:val="center"/>
               <w:rPr>
-                <w:del w:id="39" w:author="Yang Xiangrui" w:date="2018-09-15T10:43:00Z"/>
+                <w:del w:id="41" w:author="Yang Xiangrui" w:date="2018-09-15T10:43:00Z"/>
               </w:rPr>
             </w:pPr>
-            <w:del w:id="40" w:author="Yang Xiangrui" w:date="2018-09-15T10:43:00Z">
+            <w:del w:id="42" w:author="Yang Xiangrui" w:date="2018-09-15T10:43:00Z">
               <w:r>
                 <w:delText>scm</w:delText>
               </w:r>
@@ -29002,10 +30816,10 @@
             <w:pPr>
               <w:jc w:val="center"/>
               <w:rPr>
-                <w:del w:id="41" w:author="Yang Xiangrui" w:date="2018-09-15T10:43:00Z"/>
+                <w:del w:id="43" w:author="Yang Xiangrui" w:date="2018-09-15T10:43:00Z"/>
               </w:rPr>
             </w:pPr>
-            <w:del w:id="42" w:author="Yang Xiangrui" w:date="2018-09-15T10:43:00Z">
+            <w:del w:id="44" w:author="Yang Xiangrui" w:date="2018-09-15T10:43:00Z">
               <w:r>
                 <w:rPr>
                   <w:rFonts w:hint="eastAsia"/>
@@ -29026,10 +30840,10 @@
             <w:pPr>
               <w:jc w:val="center"/>
               <w:rPr>
-                <w:del w:id="43" w:author="Yang Xiangrui" w:date="2018-09-15T10:43:00Z"/>
+                <w:del w:id="45" w:author="Yang Xiangrui" w:date="2018-09-15T10:43:00Z"/>
               </w:rPr>
             </w:pPr>
-            <w:del w:id="44" w:author="Yang Xiangrui" w:date="2018-09-15T10:43:00Z">
+            <w:del w:id="46" w:author="Yang Xiangrui" w:date="2018-09-15T10:43:00Z">
               <w:r>
                 <w:rPr>
                   <w:rFonts w:hint="eastAsia"/>
@@ -29047,10 +30861,10 @@
             <w:pPr>
               <w:jc w:val="center"/>
               <w:rPr>
-                <w:del w:id="45" w:author="Yang Xiangrui" w:date="2018-09-15T10:43:00Z"/>
+                <w:del w:id="47" w:author="Yang Xiangrui" w:date="2018-09-15T10:43:00Z"/>
               </w:rPr>
             </w:pPr>
-            <w:del w:id="46" w:author="Yang Xiangrui" w:date="2018-09-15T10:43:00Z">
+            <w:del w:id="48" w:author="Yang Xiangrui" w:date="2018-09-15T10:43:00Z">
               <w:r>
                 <w:delText>32</w:delText>
               </w:r>
@@ -29068,10 +30882,10 @@
             <w:pPr>
               <w:jc w:val="center"/>
               <w:rPr>
-                <w:del w:id="47" w:author="Yang Xiangrui" w:date="2018-09-15T10:43:00Z"/>
+                <w:del w:id="49" w:author="Yang Xiangrui" w:date="2018-09-15T10:43:00Z"/>
               </w:rPr>
             </w:pPr>
-            <w:del w:id="48" w:author="Yang Xiangrui" w:date="2018-09-15T10:43:00Z">
+            <w:del w:id="50" w:author="Yang Xiangrui" w:date="2018-09-15T10:43:00Z">
               <w:r>
                 <w:rPr>
                   <w:rFonts w:hint="eastAsia"/>
@@ -29180,6 +30994,7 @@
         <w:rPr>
           <w:rFonts w:hint="eastAsia"/>
         </w:rPr>
+        <w:lastRenderedPageBreak/>
         <w:t>b</w:t>
       </w:r>
       <w:r>
@@ -29332,11 +31147,11 @@
         <w:jc w:val="center"/>
       </w:pPr>
       <w:r>
-        <w:object w:dxaOrig="6660" w:dyaOrig="3751">
-          <v:shape id="_x0000_i1039" type="#_x0000_t75" style="width:226.5pt;height:127.5pt" o:ole="">
-            <v:imagedata r:id="rId30" o:title=""/>
+        <w:object w:dxaOrig="6660" w:dyaOrig="3751" w14:anchorId="39812C96">
+          <v:shape id="_x0000_i1039" type="#_x0000_t75" style="width:226.2pt;height:127.9pt" o:ole="">
+            <v:imagedata r:id="rId33" o:title=""/>
           </v:shape>
-          <o:OLEObject Type="Embed" ProgID="Visio.Drawing.15" ShapeID="_x0000_i1039" DrawAspect="Content" ObjectID="_1598788254" r:id="rId31"/>
+          <o:OLEObject Type="Embed" ProgID="Visio.Drawing.15" ShapeID="_x0000_i1039" DrawAspect="Content" ObjectID="_1598815701" r:id="rId34"/>
         </w:object>
       </w:r>
     </w:p>
@@ -29884,7 +31699,6 @@
         </w:pBdr>
       </w:pPr>
       <w:r>
-        <w:lastRenderedPageBreak/>
         <w:tab/>
         <w:t>…</w:t>
       </w:r>
@@ -30025,7 +31839,7 @@
       <w:r>
         <w:tab/>
       </w:r>
-      <w:ins w:id="49" w:author="Yang Xiangrui" w:date="2018-09-15T10:44:00Z">
+      <w:ins w:id="51" w:author="Yang Xiangrui" w:date="2018-09-15T10:44:00Z">
         <w:r>
           <w:rPr>
             <w:rFonts w:hint="eastAsia"/>
@@ -30033,7 +31847,7 @@
           <w:t>i</w:t>
         </w:r>
       </w:ins>
-      <w:del w:id="50" w:author="Yang Xiangrui" w:date="2018-09-15T10:44:00Z">
+      <w:del w:id="52" w:author="Yang Xiangrui" w:date="2018-09-15T10:44:00Z">
         <w:r>
           <w:delText>e</w:delText>
         </w:r>
@@ -30173,6 +31987,7 @@
         <w:ind w:firstLine="420"/>
       </w:pPr>
       <w:r>
+        <w:lastRenderedPageBreak/>
         <w:tab/>
       </w:r>
       <w:r>
@@ -30825,14 +32640,7 @@
         <w:rPr>
           <w:rFonts w:hint="eastAsia"/>
         </w:rPr>
-        <w:t>与各端口交换</w:t>
-      </w:r>
-      <w:r>
-        <w:rPr>
-          <w:rFonts w:hint="eastAsia"/>
-        </w:rPr>
-        <w:lastRenderedPageBreak/>
-        <w:t>数据的功能，而</w:t>
+        <w:t>与各端口交换数据的功能，而</w:t>
       </w:r>
       <w:r>
         <w:rPr>
@@ -31182,6 +32990,7 @@
         <w:rPr>
           <w:rFonts w:hint="eastAsia"/>
         </w:rPr>
+        <w:lastRenderedPageBreak/>
         <w:t>的瓶颈问题，为用户提供带有高精度时间戳与丢包率可控的流量信息；</w:t>
       </w:r>
     </w:p>
@@ -31387,7 +33196,7 @@
           <w:noProof/>
         </w:rPr>
         <w:drawing>
-          <wp:inline distT="0" distB="0" distL="0" distR="0">
+          <wp:inline distT="0" distB="0" distL="0" distR="0" wp14:anchorId="2B98411F" wp14:editId="0B0718CF">
             <wp:extent cx="2559050" cy="1499870"/>
             <wp:effectExtent l="0" t="0" r="0" b="5080"/>
             <wp:docPr id="1" name="图片 1"/>
@@ -31404,7 +33213,7 @@
                     </pic:cNvPicPr>
                   </pic:nvPicPr>
                   <pic:blipFill>
-                    <a:blip r:embed="rId32"/>
+                    <a:blip r:embed="rId35"/>
                     <a:stretch>
                       <a:fillRect/>
                     </a:stretch>
@@ -31805,6 +33614,7 @@
         <w:rPr>
           <w:rFonts w:ascii="Times New Roman" w:eastAsia="宋体" w:hAnsi="Times New Roman" w:hint="eastAsia"/>
         </w:rPr>
+        <w:lastRenderedPageBreak/>
         <w:t>问题描述</w:t>
       </w:r>
     </w:p>
@@ -33171,6 +34981,108 @@
     </w:sectPr>
   </w:body>
 </w:document>
+</file>
+
+<file path=word/comments.xml><?xml version="1.0" encoding="utf-8"?>
+<w:comments xmlns:wpc="http://schemas.microsoft.com/office/word/2010/wordprocessingCanvas" xmlns:cx="http://schemas.microsoft.com/office/drawing/2014/chartex" xmlns:cx1="http://schemas.microsoft.com/office/drawing/2015/9/8/chartex" xmlns:cx2="http://schemas.microsoft.com/office/drawing/2015/10/21/chartex" xmlns:cx3="http://schemas.microsoft.com/office/drawing/2016/5/9/chartex" xmlns:cx4="http://schemas.microsoft.com/office/drawing/2016/5/10/chartex" xmlns:cx5="http://schemas.microsoft.com/office/drawing/2016/5/11/chartex" xmlns:cx6="http://schemas.microsoft.com/office/drawing/2016/5/12/chartex" xmlns:cx7="http://schemas.microsoft.com/office/drawing/2016/5/13/chartex" xmlns:cx8="http://schemas.microsoft.com/office/drawing/2016/5/14/chartex" xmlns:mc="http://schemas.openxmlformats.org/markup-compatibility/2006" xmlns:aink="http://schemas.microsoft.com/office/drawing/2016/ink" xmlns:am3d="http://schemas.microsoft.com/office/drawing/2017/model3d" xmlns:o="urn:schemas-microsoft-com:office:office" xmlns:r="http://schemas.openxmlformats.org/officeDocument/2006/relationships" xmlns:m="http://schemas.openxmlformats.org/officeDocument/2006/math" xmlns:v="urn:schemas-microsoft-com:vml" xmlns:wp14="http://schemas.microsoft.com/office/word/2010/wordprocessingDrawing" xmlns:wp="http://schemas.openxmlformats.org/drawingml/2006/wordprocessingDrawing" xmlns:w10="urn:schemas-microsoft-com:office:word" xmlns:w="http://schemas.openxmlformats.org/wordprocessingml/2006/main" xmlns:w14="http://schemas.microsoft.com/office/word/2010/wordml" xmlns:w15="http://schemas.microsoft.com/office/word/2012/wordml" xmlns:w16cid="http://schemas.microsoft.com/office/word/2016/wordml/cid" xmlns:w16se="http://schemas.microsoft.com/office/word/2015/wordml/symex" xmlns:wpg="http://schemas.microsoft.com/office/word/2010/wordprocessingGroup" xmlns:wpi="http://schemas.microsoft.com/office/word/2010/wordprocessingInk" xmlns:wne="http://schemas.microsoft.com/office/word/2006/wordml" xmlns:wps="http://schemas.microsoft.com/office/word/2010/wordprocessingShape" mc:Ignorable="w14 w15 w16se w16cid wp14">
+  <w:comment w:id="1" w:author="Yang Xiangrui" w:date="2018-09-18T22:13:00Z" w:initials="YX">
+    <w:p>
+      <w:pPr>
+        <w:pStyle w:val="af1"/>
+        <w:rPr>
+          <w:rFonts w:hint="eastAsia"/>
+        </w:rPr>
+      </w:pPr>
+      <w:r>
+        <w:rPr>
+          <w:rStyle w:val="af0"/>
+        </w:rPr>
+        <w:annotationRef/>
+      </w:r>
+      <w:r>
+        <w:rPr>
+          <w:rFonts w:hint="eastAsia"/>
+        </w:rPr>
+        <w:t>等待新版本的</w:t>
+      </w:r>
+      <w:r>
+        <w:rPr>
+          <w:rFonts w:hint="eastAsia"/>
+        </w:rPr>
+        <w:t>F</w:t>
+      </w:r>
+      <w:r>
+        <w:t>AST driver</w:t>
+      </w:r>
+      <w:r>
+        <w:rPr>
+          <w:rFonts w:hint="eastAsia"/>
+        </w:rPr>
+        <w:t>中数据结构的定义</w:t>
+      </w:r>
+    </w:p>
+  </w:comment>
+  <w:comment w:id="2" w:author="Yang Xiangrui" w:date="2018-09-18T22:19:00Z" w:initials="YX">
+    <w:p>
+      <w:pPr>
+        <w:pStyle w:val="af1"/>
+        <w:rPr>
+          <w:rFonts w:hint="eastAsia"/>
+        </w:rPr>
+      </w:pPr>
+      <w:r>
+        <w:rPr>
+          <w:rStyle w:val="af0"/>
+        </w:rPr>
+        <w:annotationRef/>
+      </w:r>
+      <w:r>
+        <w:rPr>
+          <w:rFonts w:hint="eastAsia"/>
+        </w:rPr>
+        <w:t>P</w:t>
+      </w:r>
+      <w:r>
+        <w:t>GM</w:t>
+      </w:r>
+      <w:r>
+        <w:rPr>
+          <w:rFonts w:hint="eastAsia"/>
+        </w:rPr>
+        <w:t>已定义完毕，等待</w:t>
+      </w:r>
+      <w:r>
+        <w:rPr>
+          <w:rFonts w:hint="eastAsia"/>
+        </w:rPr>
+        <w:t>S</w:t>
+      </w:r>
+      <w:r>
+        <w:t>CM</w:t>
+      </w:r>
+      <w:r>
+        <w:rPr>
+          <w:rFonts w:hint="eastAsia"/>
+        </w:rPr>
+        <w:t>模块设计完毕后将此表删除。</w:t>
+      </w:r>
+    </w:p>
+  </w:comment>
+</w:comments>
+</file>
+
+<file path=word/commentsExtended.xml><?xml version="1.0" encoding="utf-8"?>
+<w15:commentsEx xmlns:wpc="http://schemas.microsoft.com/office/word/2010/wordprocessingCanvas" xmlns:cx="http://schemas.microsoft.com/office/drawing/2014/chartex" xmlns:cx1="http://schemas.microsoft.com/office/drawing/2015/9/8/chartex" xmlns:cx2="http://schemas.microsoft.com/office/drawing/2015/10/21/chartex" xmlns:cx3="http://schemas.microsoft.com/office/drawing/2016/5/9/chartex" xmlns:cx4="http://schemas.microsoft.com/office/drawing/2016/5/10/chartex" xmlns:cx5="http://schemas.microsoft.com/office/drawing/2016/5/11/chartex" xmlns:cx6="http://schemas.microsoft.com/office/drawing/2016/5/12/chartex" xmlns:cx7="http://schemas.microsoft.com/office/drawing/2016/5/13/chartex" xmlns:cx8="http://schemas.microsoft.com/office/drawing/2016/5/14/chartex" xmlns:mc="http://schemas.openxmlformats.org/markup-compatibility/2006" xmlns:aink="http://schemas.microsoft.com/office/drawing/2016/ink" xmlns:am3d="http://schemas.microsoft.com/office/drawing/2017/model3d" xmlns:o="urn:schemas-microsoft-com:office:office" xmlns:r="http://schemas.openxmlformats.org/officeDocument/2006/relationships" xmlns:m="http://schemas.openxmlformats.org/officeDocument/2006/math" xmlns:v="urn:schemas-microsoft-com:vml" xmlns:wp14="http://schemas.microsoft.com/office/word/2010/wordprocessingDrawing" xmlns:wp="http://schemas.openxmlformats.org/drawingml/2006/wordprocessingDrawing" xmlns:w10="urn:schemas-microsoft-com:office:word" xmlns:w="http://schemas.openxmlformats.org/wordprocessingml/2006/main" xmlns:w14="http://schemas.microsoft.com/office/word/2010/wordml" xmlns:w15="http://schemas.microsoft.com/office/word/2012/wordml" xmlns:w16cid="http://schemas.microsoft.com/office/word/2016/wordml/cid" xmlns:w16se="http://schemas.microsoft.com/office/word/2015/wordml/symex" xmlns:wpg="http://schemas.microsoft.com/office/word/2010/wordprocessingGroup" xmlns:wpi="http://schemas.microsoft.com/office/word/2010/wordprocessingInk" xmlns:wne="http://schemas.microsoft.com/office/word/2006/wordml" xmlns:wps="http://schemas.microsoft.com/office/word/2010/wordprocessingShape" mc:Ignorable="w14 w15 w16se w16cid wp14">
+  <w15:commentEx w15:paraId="661760AA" w15:done="0"/>
+  <w15:commentEx w15:paraId="1A1BD5D4" w15:done="0"/>
+</w15:commentsEx>
+</file>
+
+<file path=word/commentsIds.xml><?xml version="1.0" encoding="utf-8"?>
+<w16cid:commentsIds xmlns:wpc="http://schemas.microsoft.com/office/word/2010/wordprocessingCanvas" xmlns:cx="http://schemas.microsoft.com/office/drawing/2014/chartex" xmlns:cx1="http://schemas.microsoft.com/office/drawing/2015/9/8/chartex" xmlns:cx2="http://schemas.microsoft.com/office/drawing/2015/10/21/chartex" xmlns:cx3="http://schemas.microsoft.com/office/drawing/2016/5/9/chartex" xmlns:cx4="http://schemas.microsoft.com/office/drawing/2016/5/10/chartex" xmlns:cx5="http://schemas.microsoft.com/office/drawing/2016/5/11/chartex" xmlns:cx6="http://schemas.microsoft.com/office/drawing/2016/5/12/chartex" xmlns:cx7="http://schemas.microsoft.com/office/drawing/2016/5/13/chartex" xmlns:cx8="http://schemas.microsoft.com/office/drawing/2016/5/14/chartex" xmlns:mc="http://schemas.openxmlformats.org/markup-compatibility/2006" xmlns:aink="http://schemas.microsoft.com/office/drawing/2016/ink" xmlns:am3d="http://schemas.microsoft.com/office/drawing/2017/model3d" xmlns:o="urn:schemas-microsoft-com:office:office" xmlns:r="http://schemas.openxmlformats.org/officeDocument/2006/relationships" xmlns:m="http://schemas.openxmlformats.org/officeDocument/2006/math" xmlns:v="urn:schemas-microsoft-com:vml" xmlns:wp14="http://schemas.microsoft.com/office/word/2010/wordprocessingDrawing" xmlns:wp="http://schemas.openxmlformats.org/drawingml/2006/wordprocessingDrawing" xmlns:w10="urn:schemas-microsoft-com:office:word" xmlns:w="http://schemas.openxmlformats.org/wordprocessingml/2006/main" xmlns:w14="http://schemas.microsoft.com/office/word/2010/wordml" xmlns:w15="http://schemas.microsoft.com/office/word/2012/wordml" xmlns:w16cid="http://schemas.microsoft.com/office/word/2016/wordml/cid" xmlns:w16se="http://schemas.microsoft.com/office/word/2015/wordml/symex" xmlns:wpg="http://schemas.microsoft.com/office/word/2010/wordprocessingGroup" xmlns:wpi="http://schemas.microsoft.com/office/word/2010/wordprocessingInk" xmlns:wne="http://schemas.microsoft.com/office/word/2006/wordml" xmlns:wps="http://schemas.microsoft.com/office/word/2010/wordprocessingShape" mc:Ignorable="w14 w15 w16se w16cid wp14">
+  <w16cid:commentId w16cid:paraId="661760AA" w16cid:durableId="1F4BF71B"/>
+  <w16cid:commentId w16cid:paraId="1A1BD5D4" w16cid:durableId="1F4BF880"/>
+</w16cid:commentsIds>
 </file>
 
 <file path=word/endnotes.xml><?xml version="1.0" encoding="utf-8"?>
@@ -34693,7 +36605,7 @@
     <w:lsdException w:name="Table Web 2" w:semiHidden="1" w:unhideWhenUsed="1"/>
     <w:lsdException w:name="Table Web 3" w:semiHidden="1" w:unhideWhenUsed="1"/>
     <w:lsdException w:name="Balloon Text" w:semiHidden="1" w:unhideWhenUsed="1"/>
-    <w:lsdException w:name="Table Grid" w:uiPriority="39" w:qFormat="1"/>
+    <w:lsdException w:name="Table Grid" w:qFormat="1"/>
     <w:lsdException w:name="Table Theme" w:semiHidden="1" w:unhideWhenUsed="1"/>
     <w:lsdException w:name="Placeholder Text" w:semiHidden="1"/>
     <w:lsdException w:name="No Spacing" w:uiPriority="1" w:qFormat="1"/>
@@ -35042,7 +36954,7 @@
   <w:style w:type="table" w:styleId="a5">
     <w:name w:val="Table Grid"/>
     <w:basedOn w:val="a1"/>
-    <w:uiPriority w:val="39"/>
+    <w:uiPriority w:val="99"/>
     <w:qFormat/>
     <w:tblPr>
       <w:tblBorders>
@@ -35329,6 +37241,71 @@
       <w:szCs w:val="18"/>
     </w:rPr>
   </w:style>
+  <w:style w:type="character" w:styleId="af0">
+    <w:name w:val="annotation reference"/>
+    <w:basedOn w:val="a0"/>
+    <w:uiPriority w:val="99"/>
+    <w:semiHidden/>
+    <w:unhideWhenUsed/>
+    <w:rsid w:val="00467929"/>
+    <w:rPr>
+      <w:sz w:val="16"/>
+      <w:szCs w:val="16"/>
+    </w:rPr>
+  </w:style>
+  <w:style w:type="paragraph" w:styleId="af1">
+    <w:name w:val="annotation text"/>
+    <w:basedOn w:val="a"/>
+    <w:link w:val="af2"/>
+    <w:uiPriority w:val="99"/>
+    <w:semiHidden/>
+    <w:unhideWhenUsed/>
+    <w:rsid w:val="00467929"/>
+    <w:rPr>
+      <w:sz w:val="20"/>
+      <w:szCs w:val="20"/>
+    </w:rPr>
+  </w:style>
+  <w:style w:type="character" w:customStyle="1" w:styleId="af2">
+    <w:name w:val="批注文字 字符"/>
+    <w:basedOn w:val="a0"/>
+    <w:link w:val="af1"/>
+    <w:uiPriority w:val="99"/>
+    <w:semiHidden/>
+    <w:rsid w:val="00467929"/>
+    <w:rPr>
+      <w:rFonts w:ascii="Times New Roman" w:eastAsia="宋体" w:hAnsi="Times New Roman"/>
+      <w:kern w:val="2"/>
+    </w:rPr>
+  </w:style>
+  <w:style w:type="paragraph" w:styleId="af3">
+    <w:name w:val="annotation subject"/>
+    <w:basedOn w:val="af1"/>
+    <w:next w:val="af1"/>
+    <w:link w:val="af4"/>
+    <w:uiPriority w:val="99"/>
+    <w:semiHidden/>
+    <w:unhideWhenUsed/>
+    <w:rsid w:val="00467929"/>
+    <w:rPr>
+      <w:b/>
+      <w:bCs/>
+    </w:rPr>
+  </w:style>
+  <w:style w:type="character" w:customStyle="1" w:styleId="af4">
+    <w:name w:val="批注主题 字符"/>
+    <w:basedOn w:val="af2"/>
+    <w:link w:val="af3"/>
+    <w:uiPriority w:val="99"/>
+    <w:semiHidden/>
+    <w:rsid w:val="00467929"/>
+    <w:rPr>
+      <w:rFonts w:ascii="Times New Roman" w:eastAsia="宋体" w:hAnsi="Times New Roman"/>
+      <w:b/>
+      <w:bCs/>
+      <w:kern w:val="2"/>
+    </w:rPr>
+  </w:style>
 </w:styles>
 </file>
 
@@ -35609,7 +37586,7 @@
 </file>
 
 <file path=customXml/itemProps2.xml><?xml version="1.0" encoding="utf-8"?>
-<ds:datastoreItem xmlns:ds="http://schemas.openxmlformats.org/officeDocument/2006/customXml" ds:itemID="{AC723A10-B444-498A-A3E8-159A601C0CD6}">
+<ds:datastoreItem xmlns:ds="http://schemas.openxmlformats.org/officeDocument/2006/customXml" ds:itemID="{D1D4BB14-CA07-4E69-837F-98E3B1B413D5}">
   <ds:schemaRefs>
     <ds:schemaRef ds:uri="http://schemas.openxmlformats.org/officeDocument/2006/bibliography"/>
   </ds:schemaRefs>

</xml_diff>

<commit_message>
modified the hardware architecture
</commit_message>
<xml_diff>
--- a/0915ANT-DevFile.docx
+++ b/0915ANT-DevFile.docx
@@ -544,6 +544,143 @@
           </w:p>
         </w:tc>
       </w:tr>
+      <w:tr>
+        <w:tc>
+          <w:tcPr>
+            <w:tcW w:w="1555" w:type="dxa"/>
+          </w:tcPr>
+          <w:p>
+            <w:pPr>
+              <w:jc w:val="center"/>
+              <w:rPr>
+                <w:rFonts w:hint="eastAsia"/>
+              </w:rPr>
+            </w:pPr>
+            <w:r>
+              <w:t>1.4</w:t>
+            </w:r>
+          </w:p>
+        </w:tc>
+        <w:tc>
+          <w:tcPr>
+            <w:tcW w:w="1417" w:type="dxa"/>
+          </w:tcPr>
+          <w:p>
+            <w:pPr>
+              <w:jc w:val="center"/>
+              <w:rPr>
+                <w:rFonts w:hint="eastAsia"/>
+              </w:rPr>
+            </w:pPr>
+            <w:proofErr w:type="gramStart"/>
+            <w:r>
+              <w:rPr>
+                <w:rFonts w:hint="eastAsia"/>
+              </w:rPr>
+              <w:t>杨翔瑞</w:t>
+            </w:r>
+            <w:proofErr w:type="gramEnd"/>
+          </w:p>
+        </w:tc>
+        <w:tc>
+          <w:tcPr>
+            <w:tcW w:w="1701" w:type="dxa"/>
+          </w:tcPr>
+          <w:p>
+            <w:pPr>
+              <w:jc w:val="center"/>
+              <w:rPr>
+                <w:rFonts w:hint="eastAsia"/>
+              </w:rPr>
+            </w:pPr>
+            <w:r>
+              <w:t>2018.09.18</w:t>
+            </w:r>
+          </w:p>
+        </w:tc>
+        <w:tc>
+          <w:tcPr>
+            <w:tcW w:w="3623" w:type="dxa"/>
+          </w:tcPr>
+          <w:p>
+            <w:pPr>
+              <w:jc w:val="center"/>
+              <w:rPr>
+                <w:rFonts w:hint="eastAsia"/>
+              </w:rPr>
+            </w:pPr>
+            <w:r>
+              <w:rPr>
+                <w:rFonts w:hint="eastAsia"/>
+              </w:rPr>
+              <w:t>对</w:t>
+            </w:r>
+            <w:r>
+              <w:rPr>
+                <w:rFonts w:hint="eastAsia"/>
+              </w:rPr>
+              <w:t>P</w:t>
+            </w:r>
+            <w:r>
+              <w:t>GM</w:t>
+            </w:r>
+            <w:r>
+              <w:rPr>
+                <w:rFonts w:hint="eastAsia"/>
+              </w:rPr>
+              <w:t>模块进行重构</w:t>
+            </w:r>
+          </w:p>
+        </w:tc>
+      </w:tr>
+      <w:tr>
+        <w:tc>
+          <w:tcPr>
+            <w:tcW w:w="1555" w:type="dxa"/>
+          </w:tcPr>
+          <w:p>
+            <w:pPr>
+              <w:jc w:val="center"/>
+            </w:pPr>
+          </w:p>
+        </w:tc>
+        <w:tc>
+          <w:tcPr>
+            <w:tcW w:w="1417" w:type="dxa"/>
+          </w:tcPr>
+          <w:p>
+            <w:pPr>
+              <w:jc w:val="center"/>
+              <w:rPr>
+                <w:rFonts w:hint="eastAsia"/>
+              </w:rPr>
+            </w:pPr>
+          </w:p>
+        </w:tc>
+        <w:tc>
+          <w:tcPr>
+            <w:tcW w:w="1701" w:type="dxa"/>
+          </w:tcPr>
+          <w:p>
+            <w:pPr>
+              <w:jc w:val="center"/>
+            </w:pPr>
+          </w:p>
+        </w:tc>
+        <w:tc>
+          <w:tcPr>
+            <w:tcW w:w="3623" w:type="dxa"/>
+          </w:tcPr>
+          <w:p>
+            <w:pPr>
+              <w:jc w:val="center"/>
+              <w:rPr>
+                <w:rFonts w:hint="eastAsia"/>
+              </w:rPr>
+            </w:pPr>
+          </w:p>
+        </w:tc>
+      </w:tr>
     </w:tbl>
     <w:p>
       <w:r>
@@ -956,12 +1093,19 @@
         <w:rPr>
           <w:rFonts w:ascii="Times New Roman" w:eastAsia="宋体" w:hAnsi="Times New Roman" w:hint="eastAsia"/>
         </w:rPr>
-        <w:t>而同时我们也观察到，在绝大多数情况下，用户仅会使用网络测试仪中几个主要功能对设备性能进行测试（吞吐率、时延、与丢包率等），而这些功能在基于更加廉价的</w:t>
+        <w:t>而同时我们也观察到，在绝大多数情况下，用户仅会使用网络测试仪中几个主要功能对</w:t>
       </w:r>
       <w:r>
         <w:rPr>
           <w:rFonts w:ascii="Times New Roman" w:eastAsia="宋体" w:hAnsi="Times New Roman" w:hint="eastAsia"/>
         </w:rPr>
+        <w:lastRenderedPageBreak/>
+        <w:t>设备性能进行测试（吞吐率、时延、与丢包率等），而这些功能在基于更加廉价的</w:t>
+      </w:r>
+      <w:r>
+        <w:rPr>
+          <w:rFonts w:ascii="Times New Roman" w:eastAsia="宋体" w:hAnsi="Times New Roman" w:hint="eastAsia"/>
+        </w:rPr>
         <w:t>FPGA-CPU</w:t>
       </w:r>
       <w:r>
@@ -980,14 +1124,7 @@
         <w:rPr>
           <w:rFonts w:ascii="Times New Roman" w:eastAsia="宋体" w:hAnsi="Times New Roman" w:hint="eastAsia"/>
         </w:rPr>
-        <w:t>平台本身具有的良好的可编程性，通过高可</w:t>
-      </w:r>
-      <w:r>
-        <w:rPr>
-          <w:rFonts w:ascii="Times New Roman" w:eastAsia="宋体" w:hAnsi="Times New Roman" w:hint="eastAsia"/>
-        </w:rPr>
-        <w:lastRenderedPageBreak/>
-        <w:t>扩展的架构，能够在其中方便地添加功能从而支持新的、定制的测试功能，使得基于</w:t>
+        <w:t>平台本身具有的良好的可编程性，通过高可扩展的架构，能够在其中方便地添加功能从而支持新的、定制的测试功能，使得基于</w:t>
       </w:r>
       <w:r>
         <w:rPr>
@@ -1469,14 +1606,14 @@
               <w:rPr>
                 <w:rFonts w:hint="eastAsia"/>
               </w:rPr>
-              <w:t>间满足</w:t>
+              <w:t>间满</w:t>
             </w:r>
             <w:proofErr w:type="gramEnd"/>
             <w:r>
               <w:rPr>
                 <w:rFonts w:hint="eastAsia"/>
               </w:rPr>
-              <w:t>泊松分布的报文处理的吞吐率。</w:t>
+              <w:t>足泊松分布的报文处理的吞吐率。</w:t>
             </w:r>
           </w:p>
         </w:tc>
@@ -1673,14 +1810,7 @@
         <w:rPr>
           <w:rFonts w:hint="eastAsia"/>
         </w:rPr>
-        <w:t>能够很好地进行精确测量，</w:t>
-      </w:r>
-      <w:r>
-        <w:rPr>
-          <w:rFonts w:hint="eastAsia"/>
-        </w:rPr>
-        <w:lastRenderedPageBreak/>
-        <w:t>结合软件进行管理配置与结果分析展示，既能够节省极高的设备采购成本，又能提供精确测量数据。另外，由于</w:t>
+        <w:t>能够很好地进行精确测量，结合软件进行管理配置与结果分析展示，既能够节省极高的设备采购成本，又能提供精确测量数据。另外，由于</w:t>
       </w:r>
       <w:r>
         <w:rPr>
@@ -1990,14 +2120,14 @@
         <w:rPr>
           <w:rFonts w:hint="eastAsia"/>
         </w:rPr>
-        <w:t>收回该帧时</w:t>
+        <w:t>收回该帧</w:t>
       </w:r>
       <w:proofErr w:type="gramEnd"/>
       <w:r>
         <w:rPr>
           <w:rFonts w:hint="eastAsia"/>
         </w:rPr>
-        <w:t>，将查看上面的</w:t>
+        <w:t>时，将查看上面的</w:t>
       </w:r>
       <w:r>
         <w:rPr>
@@ -2016,14 +2146,14 @@
         <w:rPr>
           <w:rFonts w:hint="eastAsia"/>
         </w:rPr>
-        <w:t>两值相减</w:t>
+        <w:t>两值相</w:t>
       </w:r>
       <w:proofErr w:type="gramEnd"/>
       <w:r>
         <w:rPr>
           <w:rFonts w:hint="eastAsia"/>
         </w:rPr>
-        <w:t>获取延时。一般情况而言，时延测试的结果应当包含每个</w:t>
+        <w:t>减获取延时。一般情况而言，时延测试的结果应当包含每个</w:t>
       </w:r>
       <w:proofErr w:type="gramStart"/>
       <w:r>
@@ -2037,7 +2167,7 @@
         <w:rPr>
           <w:rFonts w:hint="eastAsia"/>
         </w:rPr>
-        <w:t>长度的时延以及每个</w:t>
+        <w:t>长度的时延以及每个帧长度流的平均延时。延时测试可以忍受一些</w:t>
       </w:r>
       <w:proofErr w:type="gramStart"/>
       <w:r>
@@ -2051,13 +2181,28 @@
         <w:rPr>
           <w:rFonts w:hint="eastAsia"/>
         </w:rPr>
-        <w:t>长度流的平均延时。延时测试可以忍受一些</w:t>
+        <w:t>丢失，因为测试</w:t>
       </w:r>
       <w:proofErr w:type="gramStart"/>
       <w:r>
         <w:rPr>
           <w:rFonts w:hint="eastAsia"/>
         </w:rPr>
+        <w:t>仪使用</w:t>
+      </w:r>
+      <w:r>
+        <w:rPr>
+          <w:rFonts w:hint="eastAsia"/>
+        </w:rPr>
+        <w:t>t</w:t>
+      </w:r>
+      <w:r>
+        <w:t>ag</w:t>
+      </w:r>
+      <w:r>
+        <w:rPr>
+          <w:rFonts w:hint="eastAsia"/>
+        </w:rPr>
         <w:t>帧</w:t>
       </w:r>
       <w:proofErr w:type="gramEnd"/>
@@ -2065,59 +2210,30 @@
         <w:rPr>
           <w:rFonts w:hint="eastAsia"/>
         </w:rPr>
-        <w:t>丢失，因为测试</w:t>
+        <w:t>来测量延时，没有</w:t>
+      </w:r>
+      <w:r>
+        <w:rPr>
+          <w:rFonts w:hint="eastAsia"/>
+        </w:rPr>
+        <w:t>t</w:t>
+      </w:r>
+      <w:r>
+        <w:t>ag</w:t>
       </w:r>
       <w:proofErr w:type="gramStart"/>
       <w:r>
         <w:rPr>
           <w:rFonts w:hint="eastAsia"/>
         </w:rPr>
-        <w:t>仪使用</w:t>
-      </w:r>
-      <w:r>
-        <w:rPr>
-          <w:rFonts w:hint="eastAsia"/>
-        </w:rPr>
-        <w:t>t</w:t>
-      </w:r>
-      <w:r>
-        <w:t>ag</w:t>
-      </w:r>
-      <w:r>
-        <w:rPr>
-          <w:rFonts w:hint="eastAsia"/>
-        </w:rPr>
-        <w:t>帧来</w:t>
+        <w:t>的帧将</w:t>
       </w:r>
       <w:proofErr w:type="gramEnd"/>
       <w:r>
         <w:rPr>
           <w:rFonts w:hint="eastAsia"/>
         </w:rPr>
-        <w:t>测量延时，没有</w:t>
-      </w:r>
-      <w:r>
-        <w:rPr>
-          <w:rFonts w:hint="eastAsia"/>
-        </w:rPr>
-        <w:t>t</w:t>
-      </w:r>
-      <w:r>
-        <w:t>ag</w:t>
-      </w:r>
-      <w:proofErr w:type="gramStart"/>
-      <w:r>
-        <w:rPr>
-          <w:rFonts w:hint="eastAsia"/>
-        </w:rPr>
-        <w:t>的帧将被</w:t>
-      </w:r>
-      <w:proofErr w:type="gramEnd"/>
-      <w:r>
-        <w:rPr>
-          <w:rFonts w:hint="eastAsia"/>
-        </w:rPr>
-        <w:t>丢弃。但是为了获取精确的时延结果，需要通过吞吐率测试获取受测设备支持的最大发送速率。</w:t>
+        <w:t>被丢弃。但是为了获取精确的时延结果，需要通过吞吐率测试获取受测设备支持的最大发送速率。</w:t>
       </w:r>
     </w:p>
     <w:p>
@@ -2128,6 +2244,7 @@
         <w:rPr>
           <w:rFonts w:hint="eastAsia"/>
         </w:rPr>
+        <w:lastRenderedPageBreak/>
         <w:t>根据测试模式，时延测试仍然需要分为双端口测试与单端口测试，在双端口测试中将需要支持双向测试。</w:t>
       </w:r>
     </w:p>
@@ -2143,7 +2260,6 @@
         <w:rPr>
           <w:rFonts w:hint="eastAsia"/>
         </w:rPr>
-        <w:lastRenderedPageBreak/>
         <w:t>丢包率测试</w:t>
       </w:r>
     </w:p>
@@ -2183,21 +2299,7 @@
         <w:rPr>
           <w:rFonts w:hint="eastAsia"/>
         </w:rPr>
-        <w:t>速率与测试协议之后，将会在测试时间内显示出各种</w:t>
-      </w:r>
-      <w:proofErr w:type="gramStart"/>
-      <w:r>
-        <w:rPr>
-          <w:rFonts w:hint="eastAsia"/>
-        </w:rPr>
-        <w:t>帧</w:t>
-      </w:r>
-      <w:proofErr w:type="gramEnd"/>
-      <w:r>
-        <w:rPr>
-          <w:rFonts w:hint="eastAsia"/>
-        </w:rPr>
-        <w:t>长度的帧丢失情况。</w:t>
+        <w:t>速率与测试协议之后，将会在测试时间内显示出各种帧长度的帧丢失情况。</w:t>
       </w:r>
     </w:p>
     <w:p/>
@@ -2614,13 +2716,15 @@
         <w:jc w:val="center"/>
       </w:pPr>
       <w:r>
-        <w:object w:dxaOrig="25351" w:dyaOrig="7911" w14:anchorId="5507B466">
-          <v:shape id="_x0000_i1027" type="#_x0000_t75" style="width:414.25pt;height:129.5pt" o:ole="">
+        <w:object w:dxaOrig="26770" w:dyaOrig="5950" w14:anchorId="33BF28A5">
+          <v:shape id="_x0000_i1041" type="#_x0000_t75" style="width:414.8pt;height:92.4pt" o:ole="">
             <v:imagedata r:id="rId12" o:title=""/>
           </v:shape>
-          <o:OLEObject Type="Embed" ProgID="Visio.Drawing.15" ShapeID="_x0000_i1027" DrawAspect="Content" ObjectID="_1598815695" r:id="rId13"/>
+          <o:OLEObject Type="Embed" ProgID="Visio.Drawing.15" ShapeID="_x0000_i1041" DrawAspect="Content" ObjectID="_1598816336" r:id="rId13"/>
         </w:object>
       </w:r>
+      <w:bookmarkStart w:id="0" w:name="_GoBack"/>
+      <w:bookmarkEnd w:id="0"/>
     </w:p>
     <w:p>
       <w:pPr>
@@ -3645,7 +3749,7 @@
         </w:rPr>
         <w:t>对收到报文的相关信息进行统计记录。</w:t>
       </w:r>
-      <w:del w:id="0" w:author="Yang Xiangrui" w:date="2018-09-17T21:59:00Z">
+      <w:del w:id="1" w:author="Yang Xiangrui" w:date="2018-09-17T21:59:00Z">
         <w:r>
           <w:rPr>
             <w:rFonts w:hint="eastAsia"/>
@@ -9185,14 +9289,14 @@
         <w:rPr>
           <w:rFonts w:hint="eastAsia"/>
         </w:rPr>
-        <w:t>时间戳将记录</w:t>
+        <w:t>时间戳将记</w:t>
       </w:r>
       <w:proofErr w:type="gramEnd"/>
       <w:r>
         <w:rPr>
           <w:rFonts w:hint="eastAsia"/>
         </w:rPr>
-        <w:t>在紧接着的</w:t>
+        <w:t>录在紧接着的</w:t>
       </w:r>
       <w:r>
         <w:rPr>
@@ -10986,7 +11090,7 @@
         </w:pBdr>
         <w:ind w:leftChars="202" w:left="846" w:hangingChars="201" w:hanging="422"/>
       </w:pPr>
-      <w:commentRangeStart w:id="1"/>
+      <w:commentRangeStart w:id="2"/>
       <w:r>
         <w:t>struct um_</w:t>
       </w:r>
@@ -11883,12 +11987,12 @@
       <w:r>
         <w:t>};</w:t>
       </w:r>
-      <w:commentRangeEnd w:id="1"/>
+      <w:commentRangeEnd w:id="2"/>
       <w:r>
         <w:rPr>
           <w:rStyle w:val="af0"/>
         </w:rPr>
-        <w:commentReference w:id="1"/>
+        <w:commentReference w:id="2"/>
       </w:r>
     </w:p>
     <w:p>
@@ -14271,7 +14375,7 @@
       <w:pPr>
         <w:jc w:val="center"/>
       </w:pPr>
-      <w:commentRangeStart w:id="2"/>
+      <w:commentRangeStart w:id="3"/>
       <w:r>
         <w:rPr>
           <w:rFonts w:hint="eastAsia"/>
@@ -16129,7 +16233,7 @@
         </w:tc>
       </w:tr>
     </w:tbl>
-    <w:commentRangeEnd w:id="2"/>
+    <w:commentRangeEnd w:id="3"/>
     <w:p>
       <w:pPr>
         <w:jc w:val="center"/>
@@ -16138,7 +16242,7 @@
         <w:rPr>
           <w:rStyle w:val="af0"/>
         </w:rPr>
-        <w:commentReference w:id="2"/>
+        <w:commentReference w:id="3"/>
       </w:r>
     </w:p>
     <w:p>
@@ -16700,7 +16804,7 @@
         </w:rPr>
         <w:t>。同时，</w:t>
       </w:r>
-      <w:del w:id="3" w:author="Yang Xiangrui" w:date="2018-09-15T10:40:00Z">
+      <w:del w:id="4" w:author="Yang Xiangrui" w:date="2018-09-15T10:40:00Z">
         <w:r>
           <w:rPr>
             <w:rFonts w:hint="eastAsia"/>
@@ -16768,7 +16872,7 @@
         </w:rPr>
         <w:t>。</w:t>
       </w:r>
-      <w:ins w:id="4" w:author="Yang Xiangrui" w:date="2018-09-15T10:23:00Z">
+      <w:ins w:id="5" w:author="Yang Xiangrui" w:date="2018-09-15T10:23:00Z">
         <w:r>
           <w:rPr>
             <w:rFonts w:hint="eastAsia"/>
@@ -16776,7 +16880,7 @@
           <w:t>需要在</w:t>
         </w:r>
       </w:ins>
-      <w:ins w:id="5" w:author="Yang Xiangrui" w:date="2018-09-15T10:35:00Z">
+      <w:ins w:id="6" w:author="Yang Xiangrui" w:date="2018-09-15T10:35:00Z">
         <w:r>
           <w:rPr>
             <w:rFonts w:hint="eastAsia"/>
@@ -16793,12 +16897,12 @@
           <w:t>模块中识别</w:t>
         </w:r>
       </w:ins>
-      <w:ins w:id="6" w:author="Yang Xiangrui" w:date="2018-09-15T10:36:00Z">
+      <w:ins w:id="7" w:author="Yang Xiangrui" w:date="2018-09-15T10:36:00Z">
         <w:r>
           <w:t>probe</w:t>
         </w:r>
       </w:ins>
-      <w:ins w:id="7" w:author="Yang Xiangrui" w:date="2018-09-15T10:35:00Z">
+      <w:ins w:id="8" w:author="Yang Xiangrui" w:date="2018-09-15T10:35:00Z">
         <w:r>
           <w:rPr>
             <w:rFonts w:hint="eastAsia"/>
@@ -16812,7 +16916,7 @@
           <w:t>依据</w:t>
         </w:r>
       </w:ins>
-      <w:ins w:id="8" w:author="Yang Xiangrui" w:date="2018-09-15T10:36:00Z">
+      <w:ins w:id="9" w:author="Yang Xiangrui" w:date="2018-09-15T10:36:00Z">
         <w:r>
           <w:rPr>
             <w:rFonts w:hint="eastAsia"/>
@@ -16823,7 +16927,7 @@
           <w:t>robe</w:t>
         </w:r>
       </w:ins>
-      <w:ins w:id="9" w:author="Yang Xiangrui" w:date="2018-09-15T10:35:00Z">
+      <w:ins w:id="10" w:author="Yang Xiangrui" w:date="2018-09-15T10:35:00Z">
         <w:r>
           <w:rPr>
             <w:rFonts w:hint="eastAsia"/>
@@ -16831,7 +16935,7 @@
           <w:t>报文</w:t>
         </w:r>
       </w:ins>
-      <w:ins w:id="10" w:author="Yang Xiangrui" w:date="2018-09-15T10:36:00Z">
+      <w:ins w:id="11" w:author="Yang Xiangrui" w:date="2018-09-15T10:36:00Z">
         <w:r>
           <w:rPr>
             <w:rFonts w:hint="eastAsia"/>
@@ -16854,7 +16958,7 @@
           <w:t>第二拍中的某一位用于标记</w:t>
         </w:r>
       </w:ins>
-      <w:ins w:id="11" w:author="Yang Xiangrui" w:date="2018-09-15T10:37:00Z">
+      <w:ins w:id="12" w:author="Yang Xiangrui" w:date="2018-09-15T10:37:00Z">
         <w:r>
           <w:rPr>
             <w:rFonts w:hint="eastAsia"/>
@@ -16880,7 +16984,7 @@
           <w:t>DA</w:t>
         </w:r>
       </w:ins>
-      <w:ins w:id="12" w:author="Yang Xiangrui" w:date="2018-09-15T10:27:00Z">
+      <w:ins w:id="13" w:author="Yang Xiangrui" w:date="2018-09-15T10:27:00Z">
         <w:r>
           <w:rPr>
             <w:rFonts w:hint="eastAsia"/>
@@ -16888,7 +16992,7 @@
           <w:t>模块</w:t>
         </w:r>
       </w:ins>
-      <w:ins w:id="13" w:author="Yang Xiangrui" w:date="2018-09-15T10:37:00Z">
+      <w:ins w:id="14" w:author="Yang Xiangrui" w:date="2018-09-15T10:37:00Z">
         <w:r>
           <w:rPr>
             <w:rFonts w:hint="eastAsia"/>
@@ -16905,7 +17009,7 @@
           <w:t>etadata</w:t>
         </w:r>
       </w:ins>
-      <w:ins w:id="14" w:author="Yang Xiangrui" w:date="2018-09-15T10:27:00Z">
+      <w:ins w:id="15" w:author="Yang Xiangrui" w:date="2018-09-15T10:27:00Z">
         <w:r>
           <w:rPr>
             <w:rFonts w:hint="eastAsia"/>
@@ -16928,7 +17032,7 @@
           <w:t>报文，并修改</w:t>
         </w:r>
       </w:ins>
-      <w:ins w:id="15" w:author="Yang Xiangrui" w:date="2018-09-15T10:37:00Z">
+      <w:ins w:id="16" w:author="Yang Xiangrui" w:date="2018-09-15T10:37:00Z">
         <w:r>
           <w:rPr>
             <w:rFonts w:hint="eastAsia"/>
@@ -16960,7 +17064,7 @@
           <w:t>模块</w:t>
         </w:r>
       </w:ins>
-      <w:ins w:id="16" w:author="Yang Xiangrui" w:date="2018-09-15T10:39:00Z">
+      <w:ins w:id="17" w:author="Yang Xiangrui" w:date="2018-09-15T10:39:00Z">
         <w:r>
           <w:rPr>
             <w:rFonts w:hint="eastAsia"/>
@@ -16990,7 +17094,7 @@
           <w:t>时间戳</w:t>
         </w:r>
       </w:ins>
-      <w:ins w:id="17" w:author="Yang Xiangrui" w:date="2018-09-15T10:40:00Z">
+      <w:ins w:id="18" w:author="Yang Xiangrui" w:date="2018-09-15T10:40:00Z">
         <w:r>
           <w:rPr>
             <w:rFonts w:hint="eastAsia"/>
@@ -19229,7 +19333,7 @@
           <v:shape id="_x0000_i1034" type="#_x0000_t75" style="width:409.95pt;height:102.65pt" o:ole="">
             <v:imagedata r:id="rId23" o:title=""/>
           </v:shape>
-          <o:OLEObject Type="Embed" ProgID="Visio.Drawing.15" ShapeID="_x0000_i1034" DrawAspect="Content" ObjectID="_1598815696" r:id="rId24"/>
+          <o:OLEObject Type="Embed" ProgID="Visio.Drawing.15" ShapeID="_x0000_i1034" DrawAspect="Content" ObjectID="_1598816337" r:id="rId24"/>
         </w:object>
       </w:r>
     </w:p>
@@ -24580,7 +24684,7 @@
           <v:shape id="_x0000_i1035" type="#_x0000_t75" style="width:414.8pt;height:167.65pt" o:ole="">
             <v:imagedata r:id="rId25" o:title=""/>
           </v:shape>
-          <o:OLEObject Type="Embed" ProgID="Visio.Drawing.15" ShapeID="_x0000_i1035" DrawAspect="Content" ObjectID="_1598815697" r:id="rId26"/>
+          <o:OLEObject Type="Embed" ProgID="Visio.Drawing.15" ShapeID="_x0000_i1035" DrawAspect="Content" ObjectID="_1598816338" r:id="rId26"/>
         </w:object>
       </w:r>
     </w:p>
@@ -25084,7 +25188,7 @@
           <v:shape id="_x0000_i1036" type="#_x0000_t75" style="width:413.2pt;height:174.65pt" o:ole="">
             <v:imagedata r:id="rId27" o:title=""/>
           </v:shape>
-          <o:OLEObject Type="Embed" ProgID="Visio.Drawing.15" ShapeID="_x0000_i1036" DrawAspect="Content" ObjectID="_1598815698" r:id="rId28"/>
+          <o:OLEObject Type="Embed" ProgID="Visio.Drawing.15" ShapeID="_x0000_i1036" DrawAspect="Content" ObjectID="_1598816339" r:id="rId28"/>
         </w:object>
       </w:r>
     </w:p>
@@ -25633,9 +25737,6 @@
     <w:p>
       <w:pPr>
         <w:ind w:firstLine="420"/>
-        <w:rPr>
-          <w:rFonts w:hint="eastAsia"/>
-        </w:rPr>
       </w:pPr>
       <w:r>
         <w:rPr>
@@ -25721,8 +25822,6 @@
         </w:rPr>
         <w:t>状态。</w:t>
       </w:r>
-      <w:bookmarkStart w:id="18" w:name="_GoBack"/>
-      <w:bookmarkEnd w:id="18"/>
     </w:p>
     <w:p>
       <w:pPr>
@@ -25730,10 +25829,10 @@
       </w:pPr>
       <w:r>
         <w:object w:dxaOrig="14770" w:dyaOrig="8631" w14:anchorId="17B822A5">
-          <v:shape id="_x0000_i1043" type="#_x0000_t75" style="width:414.8pt;height:242.35pt" o:ole="">
+          <v:shape id="_x0000_i1037" type="#_x0000_t75" style="width:414.8pt;height:242.35pt" o:ole="">
             <v:imagedata r:id="rId29" o:title=""/>
           </v:shape>
-          <o:OLEObject Type="Embed" ProgID="Visio.Drawing.15" ShapeID="_x0000_i1043" DrawAspect="Content" ObjectID="_1598815699" r:id="rId30"/>
+          <o:OLEObject Type="Embed" ProgID="Visio.Drawing.15" ShapeID="_x0000_i1037" DrawAspect="Content" ObjectID="_1598816340" r:id="rId30"/>
         </w:object>
       </w:r>
     </w:p>
@@ -26405,13 +26504,7 @@
         <w:rPr>
           <w:rFonts w:hint="eastAsia"/>
         </w:rPr>
-        <w:t>虚拟地址空间</w:t>
-      </w:r>
-      <w:r>
-        <w:rPr>
-          <w:rFonts w:hint="eastAsia"/>
-        </w:rPr>
-        <w:t>设计</w:t>
+        <w:t>虚拟地址空间设计</w:t>
       </w:r>
     </w:p>
     <w:p>
@@ -26603,13 +26696,7 @@
         <w:rPr>
           <w:rFonts w:ascii="宋体" w:hAnsi="宋体" w:hint="eastAsia"/>
         </w:rPr>
-        <w:t>表</w:t>
-      </w:r>
-      <w:r>
-        <w:rPr>
-          <w:rFonts w:ascii="宋体" w:hAnsi="宋体" w:hint="eastAsia"/>
-        </w:rPr>
-        <w:t>九</w:t>
+        <w:t>表九</w:t>
       </w:r>
       <w:r>
         <w:rPr>
@@ -26663,9 +26750,6 @@
           <w:p>
             <w:pPr>
               <w:jc w:val="center"/>
-              <w:rPr>
-                <w:rFonts w:hint="eastAsia"/>
-              </w:rPr>
             </w:pPr>
           </w:p>
         </w:tc>
@@ -26861,9 +26945,6 @@
           <w:p>
             <w:pPr>
               <w:jc w:val="center"/>
-              <w:rPr>
-                <w:rFonts w:hint="eastAsia"/>
-              </w:rPr>
             </w:pPr>
             <w:r>
               <w:t>0</w:t>
@@ -26911,9 +26992,6 @@
           <w:p>
             <w:pPr>
               <w:jc w:val="center"/>
-              <w:rPr>
-                <w:rFonts w:hint="eastAsia"/>
-              </w:rPr>
             </w:pPr>
             <w:r>
               <w:t>64</w:t>
@@ -26933,9 +27011,6 @@
           <w:p>
             <w:pPr>
               <w:jc w:val="center"/>
-              <w:rPr>
-                <w:rFonts w:hint="eastAsia"/>
-              </w:rPr>
             </w:pPr>
             <w:r>
               <w:t>R</w:t>
@@ -26955,9 +27030,6 @@
           <w:p>
             <w:pPr>
               <w:jc w:val="center"/>
-              <w:rPr>
-                <w:rFonts w:hint="eastAsia"/>
-              </w:rPr>
             </w:pPr>
             <w:r>
               <w:t>64’b0</w:t>
@@ -26977,9 +27049,6 @@
           <w:p>
             <w:pPr>
               <w:jc w:val="center"/>
-              <w:rPr>
-                <w:rFonts w:hint="eastAsia"/>
-              </w:rPr>
             </w:pPr>
             <w:r>
               <w:rPr>
@@ -27124,9 +27193,6 @@
           <w:p>
             <w:pPr>
               <w:jc w:val="center"/>
-              <w:rPr>
-                <w:rFonts w:hint="eastAsia"/>
-              </w:rPr>
             </w:pPr>
             <w:r>
               <w:rPr>
@@ -27272,9 +27338,6 @@
           <w:p>
             <w:pPr>
               <w:jc w:val="center"/>
-              <w:rPr>
-                <w:rFonts w:hint="eastAsia"/>
-              </w:rPr>
             </w:pPr>
             <w:r>
               <w:t>reset</w:t>
@@ -27447,9 +27510,6 @@
           <w:p>
             <w:pPr>
               <w:jc w:val="center"/>
-              <w:rPr>
-                <w:rFonts w:hint="eastAsia"/>
-              </w:rPr>
             </w:pPr>
             <w:r>
               <w:t>reset</w:t>
@@ -27623,9 +27683,6 @@
           <w:p>
             <w:pPr>
               <w:jc w:val="center"/>
-              <w:rPr>
-                <w:rFonts w:hint="eastAsia"/>
-              </w:rPr>
             </w:pPr>
             <w:r>
               <w:rPr>
@@ -27784,9 +27841,6 @@
           <w:p>
             <w:pPr>
               <w:jc w:val="center"/>
-              <w:rPr>
-                <w:rFonts w:hint="eastAsia"/>
-              </w:rPr>
             </w:pPr>
             <w:r>
               <w:rPr>
@@ -27945,9 +27999,6 @@
           <w:p>
             <w:pPr>
               <w:jc w:val="center"/>
-              <w:rPr>
-                <w:rFonts w:hint="eastAsia"/>
-              </w:rPr>
             </w:pPr>
             <w:r>
               <w:t>Probe</w:t>
@@ -28387,9 +28438,6 @@
           <w:p>
             <w:pPr>
               <w:jc w:val="center"/>
-              <w:rPr>
-                <w:rFonts w:hint="eastAsia"/>
-              </w:rPr>
             </w:pPr>
             <w:r>
               <w:rPr>
@@ -28425,9 +28473,6 @@
     <w:p>
       <w:pPr>
         <w:ind w:firstLine="420"/>
-        <w:rPr>
-          <w:rFonts w:hint="eastAsia"/>
-        </w:rPr>
       </w:pPr>
     </w:p>
     <w:p/>
@@ -28912,7 +28957,7 @@
           <v:shape id="_x0000_i1038" type="#_x0000_t75" style="width:414.8pt;height:94.05pt" o:ole="">
             <v:imagedata r:id="rId31" o:title=""/>
           </v:shape>
-          <o:OLEObject Type="Embed" ProgID="Visio.Drawing.15" ShapeID="_x0000_i1038" DrawAspect="Content" ObjectID="_1598815700" r:id="rId32"/>
+          <o:OLEObject Type="Embed" ProgID="Visio.Drawing.15" ShapeID="_x0000_i1038" DrawAspect="Content" ObjectID="_1598816341" r:id="rId32"/>
         </w:object>
       </w:r>
     </w:p>
@@ -31151,7 +31196,7 @@
           <v:shape id="_x0000_i1039" type="#_x0000_t75" style="width:226.2pt;height:127.9pt" o:ole="">
             <v:imagedata r:id="rId33" o:title=""/>
           </v:shape>
-          <o:OLEObject Type="Embed" ProgID="Visio.Drawing.15" ShapeID="_x0000_i1039" DrawAspect="Content" ObjectID="_1598815701" r:id="rId34"/>
+          <o:OLEObject Type="Embed" ProgID="Visio.Drawing.15" ShapeID="_x0000_i1039" DrawAspect="Content" ObjectID="_1598816342" r:id="rId34"/>
         </w:object>
       </w:r>
     </w:p>
@@ -34985,13 +35030,10 @@
 
 <file path=word/comments.xml><?xml version="1.0" encoding="utf-8"?>
 <w:comments xmlns:wpc="http://schemas.microsoft.com/office/word/2010/wordprocessingCanvas" xmlns:cx="http://schemas.microsoft.com/office/drawing/2014/chartex" xmlns:cx1="http://schemas.microsoft.com/office/drawing/2015/9/8/chartex" xmlns:cx2="http://schemas.microsoft.com/office/drawing/2015/10/21/chartex" xmlns:cx3="http://schemas.microsoft.com/office/drawing/2016/5/9/chartex" xmlns:cx4="http://schemas.microsoft.com/office/drawing/2016/5/10/chartex" xmlns:cx5="http://schemas.microsoft.com/office/drawing/2016/5/11/chartex" xmlns:cx6="http://schemas.microsoft.com/office/drawing/2016/5/12/chartex" xmlns:cx7="http://schemas.microsoft.com/office/drawing/2016/5/13/chartex" xmlns:cx8="http://schemas.microsoft.com/office/drawing/2016/5/14/chartex" xmlns:mc="http://schemas.openxmlformats.org/markup-compatibility/2006" xmlns:aink="http://schemas.microsoft.com/office/drawing/2016/ink" xmlns:am3d="http://schemas.microsoft.com/office/drawing/2017/model3d" xmlns:o="urn:schemas-microsoft-com:office:office" xmlns:r="http://schemas.openxmlformats.org/officeDocument/2006/relationships" xmlns:m="http://schemas.openxmlformats.org/officeDocument/2006/math" xmlns:v="urn:schemas-microsoft-com:vml" xmlns:wp14="http://schemas.microsoft.com/office/word/2010/wordprocessingDrawing" xmlns:wp="http://schemas.openxmlformats.org/drawingml/2006/wordprocessingDrawing" xmlns:w10="urn:schemas-microsoft-com:office:word" xmlns:w="http://schemas.openxmlformats.org/wordprocessingml/2006/main" xmlns:w14="http://schemas.microsoft.com/office/word/2010/wordml" xmlns:w15="http://schemas.microsoft.com/office/word/2012/wordml" xmlns:w16cid="http://schemas.microsoft.com/office/word/2016/wordml/cid" xmlns:w16se="http://schemas.microsoft.com/office/word/2015/wordml/symex" xmlns:wpg="http://schemas.microsoft.com/office/word/2010/wordprocessingGroup" xmlns:wpi="http://schemas.microsoft.com/office/word/2010/wordprocessingInk" xmlns:wne="http://schemas.microsoft.com/office/word/2006/wordml" xmlns:wps="http://schemas.microsoft.com/office/word/2010/wordprocessingShape" mc:Ignorable="w14 w15 w16se w16cid wp14">
-  <w:comment w:id="1" w:author="Yang Xiangrui" w:date="2018-09-18T22:13:00Z" w:initials="YX">
+  <w:comment w:id="2" w:author="Yang Xiangrui" w:date="2018-09-18T22:13:00Z" w:initials="YX">
     <w:p>
       <w:pPr>
         <w:pStyle w:val="af1"/>
-        <w:rPr>
-          <w:rFonts w:hint="eastAsia"/>
-        </w:rPr>
       </w:pPr>
       <w:r>
         <w:rPr>
@@ -35022,13 +35064,10 @@
       </w:r>
     </w:p>
   </w:comment>
-  <w:comment w:id="2" w:author="Yang Xiangrui" w:date="2018-09-18T22:19:00Z" w:initials="YX">
+  <w:comment w:id="3" w:author="Yang Xiangrui" w:date="2018-09-18T22:19:00Z" w:initials="YX">
     <w:p>
       <w:pPr>
         <w:pStyle w:val="af1"/>
-        <w:rPr>
-          <w:rFonts w:hint="eastAsia"/>
-        </w:rPr>
       </w:pPr>
       <w:r>
         <w:rPr>
@@ -37586,7 +37625,7 @@
 </file>
 
 <file path=customXml/itemProps2.xml><?xml version="1.0" encoding="utf-8"?>
-<ds:datastoreItem xmlns:ds="http://schemas.openxmlformats.org/officeDocument/2006/customXml" ds:itemID="{D1D4BB14-CA07-4E69-837F-98E3B1B413D5}">
+<ds:datastoreItem xmlns:ds="http://schemas.openxmlformats.org/officeDocument/2006/customXml" ds:itemID="{3E8B920C-F96B-4BDA-B992-8A0A6AF10CF3}">
   <ds:schemaRefs>
     <ds:schemaRef ds:uri="http://schemas.openxmlformats.org/officeDocument/2006/bibliography"/>
   </ds:schemaRefs>

</xml_diff>